<commit_message>
Juist, nog niet af
</commit_message>
<xml_diff>
--- a/ReportMACLE_AbdelmalekMatoug_JorisPeeters_SükrüSaygili.docx
+++ b/ReportMACLE_AbdelmalekMatoug_JorisPeeters_SükrüSaygili.docx
@@ -90,23 +90,25 @@
           <w:sz w:val="22"/>
           <w:szCs w:val="22"/>
         </w:rPr>
-        <w:t xml:space="preserve"> Matoug, J</w:t>
-      </w:r>
+        <w:t xml:space="preserve"> </w:t>
+      </w:r>
+      <w:proofErr w:type="spellStart"/>
       <w:r>
         <w:rPr>
           <w:color w:val="000000"/>
           <w:sz w:val="22"/>
           <w:szCs w:val="22"/>
         </w:rPr>
-        <w:t xml:space="preserve">. </w:t>
-      </w:r>
+        <w:t>Matoug</w:t>
+      </w:r>
+      <w:proofErr w:type="spellEnd"/>
       <w:r>
         <w:rPr>
           <w:color w:val="000000"/>
           <w:sz w:val="22"/>
           <w:szCs w:val="22"/>
         </w:rPr>
-        <w:t xml:space="preserve">Peeters, </w:t>
+        <w:t>, J</w:t>
       </w:r>
       <w:r>
         <w:rPr>
@@ -114,7 +116,7 @@
           <w:sz w:val="22"/>
           <w:szCs w:val="22"/>
         </w:rPr>
-        <w:t>Ş</w:t>
+        <w:t xml:space="preserve">. </w:t>
       </w:r>
       <w:r>
         <w:rPr>
@@ -122,7 +124,7 @@
           <w:sz w:val="22"/>
           <w:szCs w:val="22"/>
         </w:rPr>
-        <w:t>.</w:t>
+        <w:t xml:space="preserve">Peeters, </w:t>
       </w:r>
       <w:r>
         <w:rPr>
@@ -130,8 +132,34 @@
           <w:sz w:val="22"/>
           <w:szCs w:val="22"/>
         </w:rPr>
-        <w:t xml:space="preserve"> Saygılı</w:t>
-      </w:r>
+        <w:t>Ş</w:t>
+      </w:r>
+      <w:r>
+        <w:rPr>
+          <w:color w:val="000000"/>
+          <w:sz w:val="22"/>
+          <w:szCs w:val="22"/>
+        </w:rPr>
+        <w:t>.</w:t>
+      </w:r>
+      <w:r>
+        <w:rPr>
+          <w:color w:val="000000"/>
+          <w:sz w:val="22"/>
+          <w:szCs w:val="22"/>
+        </w:rPr>
+        <w:t xml:space="preserve"> </w:t>
+      </w:r>
+      <w:proofErr w:type="spellStart"/>
+      <w:r>
+        <w:rPr>
+          <w:color w:val="000000"/>
+          <w:sz w:val="22"/>
+          <w:szCs w:val="22"/>
+        </w:rPr>
+        <w:t>Saygılı</w:t>
+      </w:r>
+      <w:proofErr w:type="spellEnd"/>
     </w:p>
     <w:p>
       <w:pPr>
@@ -336,25 +364,7 @@
           <w:sz w:val="18"/>
           <w:szCs w:val="18"/>
         </w:rPr>
-        <w:t xml:space="preserve">all variables should appear lightface italic; numbers and units will remain bold. Abstracts must be a single paragraph. </w:t>
-      </w:r>
-      <w:proofErr w:type="gramStart"/>
-      <w:r>
-        <w:rPr>
-          <w:b/>
-          <w:sz w:val="18"/>
-          <w:szCs w:val="18"/>
-        </w:rPr>
-        <w:t>In order for</w:t>
-      </w:r>
-      <w:proofErr w:type="gramEnd"/>
-      <w:r>
-        <w:rPr>
-          <w:b/>
-          <w:sz w:val="18"/>
-          <w:szCs w:val="18"/>
-        </w:rPr>
-        <w:t xml:space="preserve"> an Abstract to be effective when displayed in IEEE </w:t>
+        <w:t xml:space="preserve">all variables should appear lightface italic; numbers and units will remain bold. Abstracts must be a single paragraph. In order for an Abstract to be effective when displayed in IEEE </w:t>
       </w:r>
       <w:r>
         <w:rPr>
@@ -371,26 +381,25 @@
           <w:sz w:val="18"/>
           <w:szCs w:val="18"/>
         </w:rPr>
-        <w:t>as well as through indexing services such as Compendex, INSPEC, Medline, ProQuest, and Web of Science, it must be an accurate, stand-alone reflection of the contents of the article. They shall not contain displayed mathematical equations, numbered reference citations, nor footnotes. They</w:t>
-      </w:r>
+        <w:t xml:space="preserve">as well as through indexing services such as </w:t>
+      </w:r>
+      <w:proofErr w:type="spellStart"/>
       <w:r>
         <w:rPr>
           <w:b/>
-          <w:color w:val="000000"/>
           <w:sz w:val="18"/>
           <w:szCs w:val="18"/>
         </w:rPr>
-        <w:t xml:space="preserve"> should include three or four different keywords or phrases, as this will help readers to find it. It is important to avoid over-repetition of such phrases as this can result in a page being rejected by search engines. Ensure that your abstract reads well and is grammatically </w:t>
-      </w:r>
-      <w:proofErr w:type="gramStart"/>
+        <w:t>Compendex</w:t>
+      </w:r>
+      <w:proofErr w:type="spellEnd"/>
       <w:r>
         <w:rPr>
           <w:b/>
-          <w:color w:val="000000"/>
           <w:sz w:val="18"/>
           <w:szCs w:val="18"/>
         </w:rPr>
-        <w:t>correct.</w:t>
+        <w:t>, INSPEC, Medline, ProQuest, and Web of Science, it must be an accurate, stand-alone reflection of the contents of the article. They shall not contain displayed mathematical equations, numbered reference citations, nor footnotes. They</w:t>
       </w:r>
       <w:r>
         <w:rPr>
@@ -399,9 +408,17 @@
           <w:sz w:val="18"/>
           <w:szCs w:val="18"/>
         </w:rPr>
+        <w:t xml:space="preserve"> should include three or four different keywords or phrases, as this will help readers to find it. It is important to avoid over-repetition of such phrases as this can result in a page being rejected by search engines. Ensure that your abstract reads well and is grammatically correct.</w:t>
+      </w:r>
+      <w:r>
+        <w:rPr>
+          <w:b/>
+          <w:color w:val="000000"/>
+          <w:sz w:val="18"/>
+          <w:szCs w:val="18"/>
+        </w:rPr>
         <w:t>.</w:t>
       </w:r>
-      <w:proofErr w:type="gramEnd"/>
     </w:p>
     <w:p/>
     <w:p>
@@ -690,22 +707,14 @@
         <w:rPr>
           <w:color w:val="000000"/>
         </w:rPr>
-        <w:t>(and how it will be evaluated</w:t>
-      </w:r>
-      <w:r>
-        <w:rPr>
-          <w:color w:val="000000"/>
-        </w:rPr>
-        <w:t>, why this specific algorithm is chosen, …</w:t>
-      </w:r>
-      <w:proofErr w:type="gramStart"/>
+        <w:t>(and how it will be evaluated, why this specific algorithm is chosen, …</w:t>
+      </w:r>
       <w:r>
         <w:rPr>
           <w:color w:val="000000"/>
         </w:rPr>
         <w:t>), and</w:t>
       </w:r>
-      <w:proofErr w:type="gramEnd"/>
       <w:r>
         <w:rPr>
           <w:color w:val="000000"/>
@@ -734,16 +743,7 @@
         </w:numPr>
       </w:pPr>
       <w:r>
-        <w:t>S&amp;P500 ETF</w:t>
-      </w:r>
-      <w:r>
-        <w:t xml:space="preserve"> </w:t>
-      </w:r>
-      <w:r>
-        <w:t>(Exchange-Traded Fund</w:t>
-      </w:r>
-      <w:r>
-        <w:t>)</w:t>
+        <w:t>S&amp;P500 ETF (Exchange-Traded Fund)</w:t>
       </w:r>
     </w:p>
     <w:p>
@@ -760,10 +760,7 @@
         <w:t xml:space="preserve">a benchmark comprising 500 leading publicly traded companies in the United States. </w:t>
       </w:r>
       <w:r>
-        <w:t>The S&amp;P 500 Index is a theoretical construct that serves as a capitalization-weighted measure of the top U.S. corporations, selected based on criteria including market value, liquidity, and sector representatio</w:t>
-      </w:r>
-      <w:r>
-        <w:t xml:space="preserve">n </w:t>
+        <w:t xml:space="preserve">The S&amp;P 500 Index is a theoretical construct that serves as a capitalization-weighted measure of the top U.S. corporations, selected based on criteria including market value, liquidity, and sector representation </w:t>
       </w:r>
       <w:r>
         <w:t>[1].</w:t>
@@ -778,13 +775,7 @@
     <w:p/>
     <w:p>
       <w:r>
-        <w:t xml:space="preserve">The S&amp;P 500 ETF's significance as a benchmark extends beyond its theoretical and practical distinctions, serving as a cornerstone of financial markets. Its capitalization-weighted design ensures that larger companies exert greater influence on the index’s performance, offering a snapshot of the U.S. economy’s largest players </w:t>
-      </w:r>
-      <w:r>
-        <w:t xml:space="preserve">[4]. </w:t>
-      </w:r>
-      <w:r>
-        <w:t>This dual role—as a benchmark and as an investable product—makes the S&amp;P 500 ETF a vital tool for investors worldwide.</w:t>
+        <w:t>The S&amp;P 500 ETF's significance as a benchmark extends beyond its theoretical and practical distinctions, serving as a cornerstone of financial markets. Its capitalization-weighted design ensures that larger companies exert greater influence on the index’s performance, offering a snapshot of the U.S. economy’s largest players [4]. This dual role—as a benchmark and as an investable product—makes the S&amp;P 500 ETF a vital tool for investors worldwide.</w:t>
       </w:r>
       <w:r>
         <w:br/>
@@ -792,25 +783,7 @@
     </w:p>
     <w:p>
       <w:r>
-        <w:t xml:space="preserve">Historical data analysis of the S&amp;P 500 ETF provides insights into market </w:t>
-      </w:r>
-      <w:r>
-        <w:t>behaviour</w:t>
-      </w:r>
-      <w:r>
-        <w:t xml:space="preserve">. By studying patterns of returns, volatility, and drawdowns, investors can refine their strategies and enhance decision-making </w:t>
-      </w:r>
-      <w:r>
-        <w:t xml:space="preserve">[5]. </w:t>
-      </w:r>
-      <w:r>
-        <w:t xml:space="preserve">For example, while the index data reflects theoretical market performance, ETF data incorporates the impact of trading costs, dividend distributions, and reinvestment policies, offering a more comprehensive picture of investable returns </w:t>
-      </w:r>
-      <w:r>
-        <w:t xml:space="preserve">[6]. </w:t>
-      </w:r>
-      <w:r>
-        <w:t>Such analyses are central to modern portfolio theory, enabling investors to optimize risk-</w:t>
+        <w:t>Historical data analysis of the S&amp;P 500 ETF provides insights into market behaviour. By studying patterns of returns, volatility, and drawdowns, investors can refine their strategies and enhance decision-making [5]. For example, while the index data reflects theoretical market performance, ETF data incorporates the impact of trading costs, dividend distributions, and reinvestment policies, offering a more comprehensive picture of investable returns [6]. Such analyses are central to modern portfolio theory, enabling investors to optimize risk-</w:t>
       </w:r>
       <w:r>
         <w:lastRenderedPageBreak/>
@@ -824,150 +797,134 @@
       </w:r>
       <w:r>
         <w:br/>
-      </w:r>
-      <w:r>
-        <w:t>To sum up, the S&amp;P 500 Index serves as a theoretical standard for the American stock market, and exchange-traded funds (ETFs) that track it offer a practical way to invest. Investors can close the gap between market performance and actual portfolio management by examining both the theoretical index and the actual ETF. This dual viewpoint emphasises how important the S&amp;P 500 ETF is to risk management and contemporary financial markets.</w:t>
+        <w:t xml:space="preserve">To sum up, the S&amp;P 500 Index serves as a theoretical standard for the American stock market, and exchange-traded funds (ETFs) that track it offer a practical way to invest. Investors can close the gap between market performance and actual portfolio management by examining both the theoretical index and the actual ETF. This dual viewpoint emphasises how important the S&amp;P 500 ETF is to risk management and contemporary financial markets. </w:t>
+      </w:r>
+      <w:r>
+        <w:t>So,</w:t>
+      </w:r>
+      <w:r>
+        <w:t xml:space="preserve"> exploring algorithms for predicting this index would be of great value to investors.</w:t>
+      </w:r>
+    </w:p>
+    <w:p/>
+    <w:p>
+      <w:pPr>
+        <w:pStyle w:val="Kop2"/>
+      </w:pPr>
+      <w:r>
+        <w:t>Challenges of Predicting the Closing Price</w:t>
+      </w:r>
+    </w:p>
+    <w:p>
+      <w:r>
+        <w:t xml:space="preserve">Several factors, such as the non-stationary character of financial time series, the existence of seasonality, and the unpredictability of markets, make it difficult to forecast closing prices in financial datasets. Since statistical characteristics like mean and variance can fluctuate over time, financial data is usually non-stationary, making it challenging to find consistent patterns for forecasting </w:t>
+      </w:r>
+      <w:r>
+        <w:t>[7].</w:t>
+      </w:r>
+      <w:r>
+        <w:t xml:space="preserve"> Furthermore, the modelling process is made more difficult by outside variables like market sentiment, macroeconomic events, and geopolitical developments, which frequently generate abrupt and unforeseen fluctuations </w:t>
+      </w:r>
+      <w:r>
+        <w:t>[8]</w:t>
+      </w:r>
+      <w:r>
+        <w:t>.</w:t>
+      </w:r>
+      <w:r>
+        <w:br/>
+      </w:r>
+    </w:p>
+    <w:p>
+      <w:r>
+        <w:t>Seasonality, which reflects repeating patterns or cycles over specific intervals, also poses a challenge. While some financial instruments exhibit clear seasonal trends—such as increased volatility around earnings reports or fiscal year-end activities—such patterns are often masked by noise in daily or intraday data [9]. In the case of the S&amp;P 500 ETF, the presence of both short-term volatility and long-term macroeconomic influences makes it difficult to disentangle meaningful signals from noise.</w:t>
       </w:r>
       <w:r>
         <w:t xml:space="preserve"> </w:t>
       </w:r>
       <w:r>
-        <w:t>So,</w:t>
-      </w:r>
-      <w:r>
-        <w:t xml:space="preserve"> exploring algorithms for predicting this index would be of great value to investors.</w:t>
-      </w:r>
-    </w:p>
-    <w:p/>
+        <w:br/>
+      </w:r>
+      <w:r>
+        <w:br/>
+        <w:t xml:space="preserve">Additionally, predicting the closing price for the next month amplifies the difficulty since the model must generalize well to unseen data. Unlike retrospective analyses, where historical data is fully available, future data introduces uncertainty that models must approximate based on historical patterns. This task is particularly demanding in financial contexts, where the assumption of past performance being indicative of future </w:t>
+      </w:r>
+      <w:r>
+        <w:t>behaviour</w:t>
+      </w:r>
+      <w:r>
+        <w:t xml:space="preserve"> is often invalidated by structural breaks or market shifts </w:t>
+      </w:r>
+      <w:r>
+        <w:t>[10]</w:t>
+      </w:r>
+      <w:r>
+        <w:t>.</w:t>
+      </w:r>
+      <w:r>
+        <w:br/>
+      </w:r>
+    </w:p>
+    <w:p>
+      <w:r>
+        <w:t>The combination of non-stationarity, and market randomness requires</w:t>
+      </w:r>
+      <w:r>
+        <w:t xml:space="preserve"> some</w:t>
+      </w:r>
+      <w:r>
+        <w:t xml:space="preserve"> consideration</w:t>
+      </w:r>
+      <w:r>
+        <w:t>s</w:t>
+      </w:r>
+      <w:r>
+        <w:t xml:space="preserve"> </w:t>
+      </w:r>
+      <w:r>
+        <w:t>for the</w:t>
+      </w:r>
+      <w:r>
+        <w:t xml:space="preserve"> model design and feature selection. For example, models must balance between overfitting historical trends and capturing patterns that hold across different timeframes. These challenges highlight the importance o</w:t>
+      </w:r>
+      <w:r>
+        <w:t xml:space="preserve">f </w:t>
+      </w:r>
+      <w:r>
+        <w:t xml:space="preserve">error metrics, such as mean absolute percentage error (MAPE), which account for variations in data scale and enable evaluation of predictive performance </w:t>
+      </w:r>
+      <w:r>
+        <w:t>[11].</w:t>
+      </w:r>
+      <w:r>
+        <w:br/>
+      </w:r>
+    </w:p>
+    <w:p>
+      <w:r>
+        <w:t xml:space="preserve">In conclusion, </w:t>
+      </w:r>
+      <w:r>
+        <w:t>predicting</w:t>
+      </w:r>
+      <w:r>
+        <w:t xml:space="preserve"> the closing price for the following month is a difficult task impacted by the unstable and ever-changing nature of financial markets. Precise modelling techniques</w:t>
+      </w:r>
+      <w:r>
+        <w:t xml:space="preserve"> and a </w:t>
+      </w:r>
+      <w:r>
+        <w:t>well-informed modelling of features are necessary to address these issues.</w:t>
+      </w:r>
+      <w:r>
+        <w:t xml:space="preserve"> </w:t>
+      </w:r>
+    </w:p>
     <w:p>
       <w:pPr>
         <w:pStyle w:val="Kop2"/>
       </w:pPr>
       <w:r>
-        <w:t>Challenges of Predicting the Closing Price</w:t>
-      </w:r>
-    </w:p>
-    <w:p>
-      <w:r>
-        <w:t>Several</w:t>
-      </w:r>
-      <w:r>
-        <w:t xml:space="preserve"> factors, such as the non-stationary character of financial time series, the existence of seasonality, and the unpredictability of markets, make it difficult to forecast closing prices in financial datasets. Since statistical characteristics like mean and variance can fluctuate over time, financial data is usually non-stationary, making it challenging to find consistent patterns for forecasting </w:t>
-      </w:r>
-      <w:r>
-        <w:t>[7].</w:t>
-      </w:r>
-      <w:r>
-        <w:t xml:space="preserve"> Furthermore, the modelling process is made more difficult by outside variables like market sentiment, macroeconomic events, and geopolitical developments, which frequently generate abrupt and unforeseen fluctuations </w:t>
-      </w:r>
-      <w:r>
-        <w:t>[8]</w:t>
-      </w:r>
-      <w:r>
-        <w:t>.</w:t>
-      </w:r>
-      <w:r>
-        <w:br/>
-      </w:r>
-    </w:p>
-    <w:p>
-      <w:r>
-        <w:t xml:space="preserve">Seasonality, which reflects repeating patterns or cycles over specific intervals, also poses a challenge. While some financial instruments exhibit clear seasonal trends—such as increased volatility around earnings reports or fiscal year-end activities—such patterns are often masked by noise in daily or intraday data </w:t>
-      </w:r>
-      <w:r>
-        <w:t>[9]</w:t>
-      </w:r>
-      <w:r>
-        <w:t>. In the case of the S&amp;P 500 ETF, the presence of both short-term volatility and long-term macroeconomic influences makes it difficult to disentangle meaningful signals from noise.</w:t>
-      </w:r>
-      <w:r>
-        <w:t xml:space="preserve"> </w:t>
-      </w:r>
-      <w:r>
-        <w:br/>
-      </w:r>
-      <w:r>
-        <w:br/>
-      </w:r>
-      <w:r>
-        <w:t xml:space="preserve">Additionally, predicting the closing price for the next month amplifies the difficulty since the model must generalize well to unseen data. Unlike retrospective analyses, where historical data is fully available, future data introduces uncertainty that models must approximate based on historical patterns. This task is particularly demanding in financial contexts, where the assumption of past performance being indicative of future </w:t>
-      </w:r>
-      <w:r>
-        <w:t>behaviour</w:t>
-      </w:r>
-      <w:r>
-        <w:t xml:space="preserve"> is often invalidated by structural breaks or market shifts </w:t>
-      </w:r>
-      <w:r>
-        <w:t>[10]</w:t>
-      </w:r>
-      <w:r>
-        <w:t>.</w:t>
-      </w:r>
-      <w:r>
-        <w:br/>
-      </w:r>
-    </w:p>
-    <w:p>
-      <w:r>
-        <w:t>The combination of non-stationarity, and market randomness requires</w:t>
-      </w:r>
-      <w:r>
-        <w:t xml:space="preserve"> some</w:t>
-      </w:r>
-      <w:r>
-        <w:t xml:space="preserve"> consideration</w:t>
-      </w:r>
-      <w:r>
-        <w:t>s</w:t>
-      </w:r>
-      <w:r>
-        <w:t xml:space="preserve"> </w:t>
-      </w:r>
-      <w:r>
-        <w:t>for the</w:t>
-      </w:r>
-      <w:r>
-        <w:t xml:space="preserve"> model design and feature selection. For example, models must balance between overfitting historical trends and capturing patterns that hold across different timeframes. These challenges highlight the importance o</w:t>
-      </w:r>
-      <w:r>
-        <w:t xml:space="preserve">f </w:t>
-      </w:r>
-      <w:r>
-        <w:t xml:space="preserve">error metrics, such as mean absolute percentage error (MAPE), which account for variations in data scale and enable evaluation of predictive performance </w:t>
-      </w:r>
-      <w:r>
-        <w:t>[11].</w:t>
-      </w:r>
-      <w:r>
-        <w:br/>
-      </w:r>
-    </w:p>
-    <w:p>
-      <w:r>
-        <w:t xml:space="preserve">In conclusion, </w:t>
-      </w:r>
-      <w:r>
-        <w:t>predicting</w:t>
-      </w:r>
-      <w:r>
-        <w:t xml:space="preserve"> the closing price for the following month is a difficult task impacted by the unstable and ever-changing nature of financial markets. Precise modelling techniques</w:t>
-      </w:r>
-      <w:r>
-        <w:t xml:space="preserve"> and a </w:t>
-      </w:r>
-      <w:r>
-        <w:t>well-informed modelling of features are necessary to address these issues.</w:t>
-      </w:r>
-      <w:r>
-        <w:t xml:space="preserve"> </w:t>
-      </w:r>
-    </w:p>
-    <w:p>
-      <w:pPr>
-        <w:pStyle w:val="Kop2"/>
-      </w:pPr>
-      <w:r>
         <w:t>Role of Historical Price Features</w:t>
       </w:r>
     </w:p>
@@ -978,10 +935,7 @@
     </w:p>
     <w:p>
       <w:r>
-        <w:t>The dataset provided for this project includes four features</w:t>
-      </w:r>
-      <w:r>
-        <w:t>:</w:t>
+        <w:t>The dataset provided for this project includes four features:</w:t>
       </w:r>
     </w:p>
     <w:p>
@@ -1029,24 +983,12 @@
         </w:numPr>
       </w:pPr>
       <w:r>
-        <w:t>low pric</w:t>
-      </w:r>
-      <w:r>
-        <w:t>e.</w:t>
-      </w:r>
-    </w:p>
-    <w:p>
-      <w:r>
-        <w:t>These</w:t>
-      </w:r>
-      <w:r>
-        <w:t xml:space="preserve"> collectively offer insights into the dynamics of daily market </w:t>
-      </w:r>
-      <w:r>
-        <w:t>behaviour</w:t>
-      </w:r>
-      <w:r>
-        <w:t xml:space="preserve"> and play a role in predicting the closing price of the S&amp;P 500 ETF.</w:t>
+        <w:t>low price.</w:t>
+      </w:r>
+    </w:p>
+    <w:p>
+      <w:r>
+        <w:t>These collectively offer insights into the dynamics of daily market behaviour and play a role in predicting the closing price of the S&amp;P 500 ETF.</w:t>
       </w:r>
     </w:p>
     <w:p/>
@@ -1070,28 +1012,7 @@
         <w:t xml:space="preserve">influences </w:t>
       </w:r>
       <w:r>
-        <w:t xml:space="preserve">the closing price, </w:t>
-      </w:r>
-      <w:r>
-        <w:t>can be important</w:t>
-      </w:r>
-      <w:r>
-        <w:t xml:space="preserve"> for identifying temporal trends and seasonal patterns. Financial markets often exhibit cyclical </w:t>
-      </w:r>
-      <w:r>
-        <w:t>behaviours</w:t>
-      </w:r>
-      <w:r>
-        <w:t xml:space="preserve">, with certain times of the year, month, or week displaying distinct trends. For example, the so-called "end-of-month effect" or quarterly earnings cycles may impact investor </w:t>
-      </w:r>
-      <w:r>
-        <w:t>behaviour</w:t>
-      </w:r>
-      <w:r>
-        <w:t xml:space="preserve">, indirectly influencing price movements </w:t>
-      </w:r>
-      <w:r>
-        <w:t xml:space="preserve">[9]. </w:t>
+        <w:t xml:space="preserve">the closing price, can be important for identifying temporal trends and seasonal patterns. Financial markets often exhibit cyclical behaviours, with certain times of the year, month, or week displaying distinct trends. For example, the so-called "end-of-month effect" or quarterly earnings cycles may impact investor behaviour, indirectly influencing price movements [9]. </w:t>
       </w:r>
       <w:r>
         <w:t>Of course, relative to the other features, the date will realistically play a minor role in this project.</w:t>
@@ -1138,10 +1059,7 @@
         <w:t>The high price and low price indicate the highest and lowest points of trading during the day, respectively, offering a measure of the day’s volatility.</w:t>
       </w:r>
       <w:r>
-        <w:t xml:space="preserve"> </w:t>
-      </w:r>
-      <w:r>
-        <w:t xml:space="preserve">These features are helpful in capturing the variety of market swings, which might indicate uncertainty and mood in the market. For example, a wide difference between the high and low prices might be an indicator of high market volatility, which is sometimes caused by news or investor responses to fresh data </w:t>
+        <w:t xml:space="preserve"> These features are helpful in capturing the variety of market swings, which might indicate uncertainty and mood in the market. For example, a wide difference between the high and low prices might be an indicator of high market volatility, which is sometimes caused by news or investor responses to fresh data </w:t>
       </w:r>
       <w:r>
         <w:t>[12].</w:t>
@@ -1150,10 +1068,7 @@
         <w:t xml:space="preserve"> These characteristics are necessary for modelling since high volatility days are frequently linked to a closing price that differs greatly from the beginning price.</w:t>
       </w:r>
       <w:r>
-        <w:t xml:space="preserve"> </w:t>
-      </w:r>
-      <w:r>
-        <w:t>But of course, these assumptions will have to be detected by the model (programmed in Python), so going further into this is beyond the scope.</w:t>
+        <w:t xml:space="preserve"> But of course, these assumptions will have to be detected by the model (programmed in Python), so going further into this is beyond the scope.</w:t>
       </w:r>
     </w:p>
     <w:p/>
@@ -1192,10 +1107,7 @@
         <w:t xml:space="preserve"> precise predictive model requires an understanding of how the opening price establishes the day's baseline, how the high and low represent volatility, and how temporal patterns affect trading behaviours.</w:t>
       </w:r>
       <w:r>
-        <w:t xml:space="preserve"> </w:t>
-      </w:r>
-      <w:r>
-        <w:t>The exact method and which modelling technique was used is discussed in the next section.</w:t>
+        <w:t xml:space="preserve"> The exact method and which modelling technique was used is discussed in the next section.</w:t>
       </w:r>
     </w:p>
     <w:p/>
@@ -1210,16 +1122,7 @@
     </w:p>
     <w:p>
       <w:r>
-        <w:t>The modelling and estimation of financial measures, including the closing price of an asset, is important because they are essentially temporary and can sometimes be quite erratic. There are two main approaches that can be used to analyse such data: time series analysis and regression modelling</w:t>
-      </w:r>
-      <w:r>
-        <w:t xml:space="preserve">. Both </w:t>
-      </w:r>
-      <w:r>
-        <w:t>offer advantages depending on the characteristics of the data and the forecasting objectives.</w:t>
-      </w:r>
-      <w:r>
-        <w:t xml:space="preserve"> </w:t>
+        <w:t xml:space="preserve">The modelling and estimation of financial measures, including the closing price of an asset, is important because they are essentially temporary and can sometimes be quite erratic. There are two main approaches that can be used to analyse such data: time series analysis and regression modelling. Both offer advantages depending on the characteristics of the data and the forecasting objectives. </w:t>
       </w:r>
     </w:p>
     <w:p/>
@@ -1246,22 +1149,7 @@
         </w:numPr>
       </w:pPr>
       <w:r>
-        <w:t xml:space="preserve">ARIMA </w:t>
-      </w:r>
-      <w:r>
-        <w:t>predicts</w:t>
-      </w:r>
-      <w:r>
-        <w:t xml:space="preserve"> data with the of help its previous values and previous forecast errors. It performs particularly well where there is high autocorrelation or trends in the data and can be used to forecast future values </w:t>
-      </w:r>
-      <w:r>
-        <w:t xml:space="preserve">[13]. </w:t>
-      </w:r>
-      <w:r>
-        <w:t>However, ARIMA model has difficulties with non-linearity and cannot incorporate other variables that affect the system, which limits its use in analysing complex financial data</w:t>
-      </w:r>
-      <w:r>
-        <w:t>.</w:t>
+        <w:t>ARIMA predicts data with the of help its previous values and previous forecast errors. It performs particularly well where there is high autocorrelation or trends in the data and can be used to forecast future values [13]. However, ARIMA model has difficulties with non-linearity and cannot incorporate other variables that affect the system, which limits its use in analysing complex financial data.</w:t>
       </w:r>
     </w:p>
     <w:p>
@@ -1279,13 +1167,7 @@
         <w:t xml:space="preserve"> (RNN)</w:t>
       </w:r>
       <w:r>
-        <w:t xml:space="preserve"> that has been developed to deal with sequences and particularly with long-term dependencies. Its capability of capturing complex correlations and temporal structure makes it appropriate for the financial forecasting </w:t>
-      </w:r>
-      <w:r>
-        <w:t>[14].</w:t>
-      </w:r>
-      <w:r>
-        <w:t xml:space="preserve"> They can capture various features in the data series, for instance trends, seasonal patterns and sudden changes which are common in financial markets.</w:t>
+        <w:t xml:space="preserve"> that has been developed to deal with sequences and particularly with long-term dependencies. Its capability of capturing complex correlations and temporal structure makes it appropriate for the financial forecasting [14]. They can capture various features in the data series, for instance trends, seasonal patterns and sudden changes which are common in financial markets.</w:t>
       </w:r>
     </w:p>
     <w:p/>
@@ -1299,13 +1181,7 @@
     </w:p>
     <w:p>
       <w:r>
-        <w:t xml:space="preserve">Regression models provide an alternative </w:t>
-      </w:r>
-      <w:r>
-        <w:t>approach</w:t>
-      </w:r>
-      <w:r>
-        <w:t>, focusing on relationships between dependent and independent variables. Using features such as the opening, high, and low prices, regression models aim to establish direct correlations with the closing price.</w:t>
+        <w:t>Regression models provide an alternative approach, focusing on relationships between dependent and independent variables. Using features such as the opening, high, and low prices, regression models aim to establish direct correlations with the closing price.</w:t>
       </w:r>
     </w:p>
     <w:p>
@@ -1317,19 +1193,7 @@
         </w:numPr>
       </w:pPr>
       <w:r>
-        <w:t>Linear regression is a simple</w:t>
-      </w:r>
-      <w:r>
-        <w:t xml:space="preserve">, </w:t>
-      </w:r>
-      <w:r>
-        <w:t xml:space="preserve">effective approach, </w:t>
-      </w:r>
-      <w:r>
-        <w:t>but only (not always)</w:t>
-      </w:r>
-      <w:r>
-        <w:t xml:space="preserve"> when the relationships between features are approximately linear. However, it may fail to capture non-linearities in financial datasets.</w:t>
+        <w:t>Linear regression is a simple, effective approach, but only (not always) when the relationships between features are approximately linear. However, it may fail to capture non-linearities in financial datasets.</w:t>
       </w:r>
     </w:p>
     <w:p>
@@ -1341,22 +1205,7 @@
         </w:numPr>
       </w:pPr>
       <w:r>
-        <w:t xml:space="preserve">Non-linear models, such as decision trees or support vector regression, address this limitation by </w:t>
-      </w:r>
-      <w:r>
-        <w:t>modelling</w:t>
-      </w:r>
-      <w:r>
-        <w:t xml:space="preserve"> more complex relationships. These methods can </w:t>
-      </w:r>
-      <w:r>
-        <w:t>improve</w:t>
-      </w:r>
-      <w:r>
-        <w:t xml:space="preserve"> accuracy but require careful tuning to avoid overfitting </w:t>
-      </w:r>
-      <w:r>
-        <w:t>[15].</w:t>
+        <w:t>Non-linear models, such as decision trees or support vector regression, address this limitation by modelling more complex relationships. These methods can improve accuracy but require careful tuning to avoid overfitting [15].</w:t>
       </w:r>
       <w:r>
         <w:t xml:space="preserve"> Also, polynomial regression is an option but it’s the same as described before. Regularization can help here but methods like this require some effort the finetune the parameters.</w:t>
@@ -1371,13 +1220,7 @@
         </w:numPr>
       </w:pPr>
       <w:r>
-        <w:t>Fe</w:t>
-      </w:r>
-      <w:r>
-        <w:t>a</w:t>
-      </w:r>
-      <w:r>
-        <w:t>ture engineering and training</w:t>
+        <w:t>Feature engineering and training</w:t>
       </w:r>
     </w:p>
     <w:p>
@@ -1385,10 +1228,7 @@
         <w:t xml:space="preserve">Feature engineering enhances model performance by converting raw data into useful inputs. Examples include daily price range (high minus low), percentage change from the </w:t>
       </w:r>
       <w:r>
-        <w:t xml:space="preserve">opening price, and rolling averages. Temporal features, such as the day of the week or month, can also reveal patterns linked to seasonality or investor </w:t>
-      </w:r>
-      <w:r>
-        <w:t>behaviour</w:t>
+        <w:t>opening price, and rolling averages. Temporal features, such as the day of the week or month, can also reveal patterns linked to seasonality or investor behaviour</w:t>
       </w:r>
       <w:r>
         <w:t>.</w:t>
@@ -1417,10 +1257,7 @@
         <w:t>Time-series analysis and regression are widely used in financial forecasting, each suited to different data characteristics. Effective feature engineering and training strategies help models capture market complexity and make reliable predictions.</w:t>
       </w:r>
       <w:r>
-        <w:t xml:space="preserve"> </w:t>
-      </w:r>
-      <w:r>
-        <w:t>Exactly which method will be used in this project will become clear in the next section, as mentioned earlier.</w:t>
+        <w:t xml:space="preserve"> Exactly which method will be used in this project will become clear in the next section, as mentioned earlier.</w:t>
       </w:r>
     </w:p>
     <w:p>
@@ -1441,7 +1278,14 @@
       <w:r>
         <w:t xml:space="preserve">   </w:t>
       </w:r>
-    </w:p>
+      <w:r>
+        <w:t>The provided dataset for this task consists of four key features: the date, opening price, high price of the day, and low price of the day. Regardless of what model is used, the first step is to preprocess the raw data to ensure it is suitable for training and testing. Before any analysis can begin, the dataset must be inspected for any missing values or anomalies. Given that the stock market is closed on weekends and public holidays, there are weekly jumps in the dates. The nature of the data is sequential, so it’s important that it is ordered chronologically, from old to new.</w:t>
+      </w:r>
+      <w:r>
+        <w:t xml:space="preserve"> This is critical for maintaining the time series structure and ensuring that the model only uses past data to predict future values.</w:t>
+      </w:r>
+    </w:p>
+    <w:p/>
     <w:p/>
     <w:p/>
     <w:p/>
@@ -1890,7 +1734,23 @@
           <w:sz w:val="16"/>
           <w:szCs w:val="16"/>
         </w:rPr>
-        <w:t>W. Song, “Short-Range Ordering Engineering,” in Nano-Engineering of High Strength Steels, Cham: Springer Nature Switzerland, 2024, pp. 147–174. doi: 10.1007/978-3-031-42967-5_7.</w:t>
+        <w:t xml:space="preserve">W. Song, “Short-Range Ordering Engineering,” in Nano-Engineering of High Strength Steels, Cham: Springer Nature Switzerland, 2024, pp. 147–174. </w:t>
+      </w:r>
+      <w:proofErr w:type="spellStart"/>
+      <w:r>
+        <w:rPr>
+          <w:sz w:val="16"/>
+          <w:szCs w:val="16"/>
+        </w:rPr>
+        <w:t>doi</w:t>
+      </w:r>
+      <w:proofErr w:type="spellEnd"/>
+      <w:r>
+        <w:rPr>
+          <w:sz w:val="16"/>
+          <w:szCs w:val="16"/>
+        </w:rPr>
+        <w:t>: 10.1007/978-3-031-42967-5_7.</w:t>
       </w:r>
     </w:p>
     <w:p>
@@ -1956,7 +1816,7 @@
         </w:rPr>
         <w:t>2:</w:t>
       </w:r>
-      <w:hyperlink r:id="rId12" w:history="1">
+      <w:hyperlink r:id="rId12" w:anchor="evaluation-copy-section" w:history="1">
         <w:r>
           <w:rPr>
             <w:rStyle w:val="Hyperlink"/>
@@ -2098,23 +1958,7 @@
             <w:sz w:val="16"/>
             <w:szCs w:val="16"/>
           </w:rPr>
-          <w:t>https://www</w:t>
-        </w:r>
-        <w:r>
-          <w:rPr>
-            <w:rStyle w:val="Hyperlink"/>
-            <w:sz w:val="16"/>
-            <w:szCs w:val="16"/>
-          </w:rPr>
-          <w:t>.</w:t>
-        </w:r>
-        <w:r>
-          <w:rPr>
-            <w:rStyle w:val="Hyperlink"/>
-            <w:sz w:val="16"/>
-            <w:szCs w:val="16"/>
-          </w:rPr>
-          <w:t>scirp.org/reference/referencespapers?referenceid=1451308</w:t>
+          <w:t>https://www.scirp.org/reference/referencespapers?referenceid=1451308</w:t>
         </w:r>
       </w:hyperlink>
     </w:p>
@@ -2147,23 +1991,7 @@
             <w:sz w:val="16"/>
             <w:szCs w:val="16"/>
           </w:rPr>
-          <w:t>https://onlinel</w:t>
-        </w:r>
-        <w:r>
-          <w:rPr>
-            <w:rStyle w:val="Hyperlink"/>
-            <w:sz w:val="16"/>
-            <w:szCs w:val="16"/>
-          </w:rPr>
-          <w:t>i</w:t>
-        </w:r>
-        <w:r>
-          <w:rPr>
-            <w:rStyle w:val="Hyperlink"/>
-            <w:sz w:val="16"/>
-            <w:szCs w:val="16"/>
-          </w:rPr>
-          <w:t>brary.wiley.com/doi/10.1111/j.1540-6261.1970.tb00518.x</w:t>
+          <w:t>https://onlinelibrary.wiley.com/doi/10.1111/j.1540-6261.1970.tb00518.x</w:t>
         </w:r>
       </w:hyperlink>
     </w:p>
@@ -2229,23 +2057,7 @@
             <w:sz w:val="16"/>
             <w:szCs w:val="16"/>
           </w:rPr>
-          <w:t>https://www.taylorfrancis.com/books/mono/10.4324/9780203491683/analysis-time-series-c</w:t>
-        </w:r>
-        <w:r>
-          <w:rPr>
-            <w:rStyle w:val="Hyperlink"/>
-            <w:sz w:val="16"/>
-            <w:szCs w:val="16"/>
-          </w:rPr>
-          <w:t>h</w:t>
-        </w:r>
-        <w:r>
-          <w:rPr>
-            <w:rStyle w:val="Hyperlink"/>
-            <w:sz w:val="16"/>
-            <w:szCs w:val="16"/>
-          </w:rPr>
-          <w:t>ris-chatfield</w:t>
+          <w:t>https://www.taylorfrancis.com/books/mono/10.4324/9780203491683/analysis-time-series-chris-chatfield</w:t>
         </w:r>
       </w:hyperlink>
     </w:p>
@@ -2563,21 +2375,41 @@
         </w:rPr>
         <w:t xml:space="preserve"> </w:t>
       </w:r>
-      <w:r>
-        <w:rPr>
-          <w:color w:val="000000"/>
-          <w:sz w:val="16"/>
-          <w:szCs w:val="16"/>
-        </w:rPr>
-        <w:t xml:space="preserve">dr. </w:t>
-      </w:r>
-      <w:r>
-        <w:rPr>
-          <w:color w:val="000000"/>
-          <w:sz w:val="16"/>
-          <w:szCs w:val="16"/>
-        </w:rPr>
-        <w:t>Tsiogkas Nikolaos</w:t>
+      <w:proofErr w:type="spellStart"/>
+      <w:r>
+        <w:rPr>
+          <w:color w:val="000000"/>
+          <w:sz w:val="16"/>
+          <w:szCs w:val="16"/>
+        </w:rPr>
+        <w:t>dr.</w:t>
+      </w:r>
+      <w:proofErr w:type="spellEnd"/>
+      <w:r>
+        <w:rPr>
+          <w:color w:val="000000"/>
+          <w:sz w:val="16"/>
+          <w:szCs w:val="16"/>
+        </w:rPr>
+        <w:t xml:space="preserve"> </w:t>
+      </w:r>
+      <w:proofErr w:type="spellStart"/>
+      <w:r>
+        <w:rPr>
+          <w:color w:val="000000"/>
+          <w:sz w:val="16"/>
+          <w:szCs w:val="16"/>
+        </w:rPr>
+        <w:t>Tsiogkas</w:t>
+      </w:r>
+      <w:proofErr w:type="spellEnd"/>
+      <w:r>
+        <w:rPr>
+          <w:color w:val="000000"/>
+          <w:sz w:val="16"/>
+          <w:szCs w:val="16"/>
+        </w:rPr>
+        <w:t xml:space="preserve"> Nikolaos</w:t>
       </w:r>
       <w:r>
         <w:rPr>
@@ -2610,7 +2442,25 @@
           <w:sz w:val="16"/>
           <w:szCs w:val="16"/>
         </w:rPr>
-        <w:t>A. Matoug, J. Peeters</w:t>
+        <w:t xml:space="preserve">A. </w:t>
+      </w:r>
+      <w:proofErr w:type="spellStart"/>
+      <w:r>
+        <w:rPr>
+          <w:color w:val="000000"/>
+          <w:sz w:val="16"/>
+          <w:szCs w:val="16"/>
+        </w:rPr>
+        <w:t>Matoug</w:t>
+      </w:r>
+      <w:proofErr w:type="spellEnd"/>
+      <w:r>
+        <w:rPr>
+          <w:color w:val="000000"/>
+          <w:sz w:val="16"/>
+          <w:szCs w:val="16"/>
+        </w:rPr>
+        <w:t>, J. Peeters</w:t>
       </w:r>
       <w:r>
         <w:rPr>
@@ -2642,7 +2492,43 @@
           <w:sz w:val="16"/>
           <w:szCs w:val="16"/>
         </w:rPr>
-        <w:t xml:space="preserve"> with Hasselt University/KU Leuven, Agoralaan, 3590 Diepenbeek, Belgium (email</w:t>
+        <w:t xml:space="preserve"> with Hasselt University/KU Leuven, </w:t>
+      </w:r>
+      <w:proofErr w:type="spellStart"/>
+      <w:r>
+        <w:rPr>
+          <w:color w:val="000000"/>
+          <w:sz w:val="16"/>
+          <w:szCs w:val="16"/>
+        </w:rPr>
+        <w:t>Agoralaan</w:t>
+      </w:r>
+      <w:proofErr w:type="spellEnd"/>
+      <w:r>
+        <w:rPr>
+          <w:color w:val="000000"/>
+          <w:sz w:val="16"/>
+          <w:szCs w:val="16"/>
+        </w:rPr>
+        <w:t xml:space="preserve">, 3590 </w:t>
+      </w:r>
+      <w:proofErr w:type="spellStart"/>
+      <w:r>
+        <w:rPr>
+          <w:color w:val="000000"/>
+          <w:sz w:val="16"/>
+          <w:szCs w:val="16"/>
+        </w:rPr>
+        <w:t>Diepenbeek</w:t>
+      </w:r>
+      <w:proofErr w:type="spellEnd"/>
+      <w:r>
+        <w:rPr>
+          <w:color w:val="000000"/>
+          <w:sz w:val="16"/>
+          <w:szCs w:val="16"/>
+        </w:rPr>
+        <w:t>, Belgium (email</w:t>
       </w:r>
       <w:r>
         <w:rPr>
@@ -4874,6 +4760,7 @@
   <w:style w:type="character" w:default="1" w:styleId="Standaardalinea-lettertype">
     <w:name w:val="Default Paragraph Font"/>
     <w:uiPriority w:val="1"/>
+    <w:semiHidden/>
     <w:unhideWhenUsed/>
   </w:style>
   <w:style w:type="table" w:default="1" w:styleId="Standaardtabel">

</xml_diff>

<commit_message>
Werkt perfect, code moet nog proper gemaakt worden etc
</commit_message>
<xml_diff>
--- a/ReportMACLE_AbdelmalekMatoug_JorisPeeters_SükrüSaygili.docx
+++ b/ReportMACLE_AbdelmalekMatoug_JorisPeeters_SükrüSaygili.docx
@@ -1279,12 +1279,67 @@
         <w:t xml:space="preserve">   </w:t>
       </w:r>
       <w:r>
-        <w:t>The provided dataset for this task consists of four key features: the date, opening price, high price of the day, and low price of the day. Regardless of what model is used, the first step is to preprocess the raw data to ensure it is suitable for training and testing. Before any analysis can begin, the dataset must be inspected for any missing values or anomalies. Given that the stock market is closed on weekends and public holidays, there are weekly jumps in the dates. The nature of the data is sequential, so it’s important that it is ordered chronologically, from old to new.</w:t>
-      </w:r>
-      <w:r>
-        <w:t xml:space="preserve"> This is critical for maintaining the time series structure and ensuring that the model only uses past data to predict future values.</w:t>
-      </w:r>
-    </w:p>
+        <w:t xml:space="preserve">The provided dataset for this task consists of four key features: the date, opening price, high price of the day, and low price of the day. </w:t>
+      </w:r>
+      <w:r>
+        <w:t>This methodology emphasizes using the historical data for training, selecting the optimal model through grid search evaluated with a separate part of the training data, called evaluation set, and testing the model on unseen data without relying on the features of the test data, which are assumed to be unavailable.</w:t>
+      </w:r>
+    </w:p>
+    <w:p>
+      <w:pPr>
+        <w:pStyle w:val="Kop2"/>
+      </w:pPr>
+      <w:r>
+        <w:t>Data Preprocessing</w:t>
+      </w:r>
+    </w:p>
+    <w:p>
+      <w:r>
+        <w:t xml:space="preserve">Regardless of what model is used, the first step is to preprocess the raw data to ensure it is suitable for training and testing. Before any analysis can begin, the dataset must be inspected for any missing values or anomalies. Given that the stock market is closed on weekends and public holidays, there are weekly jumps in the data. The nature of the data is sequential, so it’s important that it is ordered chronologically, from old to new. This is critical for maintaining the time series structure and ensuring that the model only uses past data to predict future values. The task involves predicting future closing prices based on historical patterns, therefore the data was transformed into </w:t>
+      </w:r>
+      <w:r>
+        <w:t xml:space="preserve">fixed-length </w:t>
+      </w:r>
+      <w:r>
+        <w:t>sequences.</w:t>
+      </w:r>
+      <w:r>
+        <w:t xml:space="preserve"> Instead of predicting a day’s closing price, the system generates input sequences of past closing prices, which allows the model to learn patterns from historical data.</w:t>
+      </w:r>
+      <w:r>
+        <w:t xml:space="preserve"> </w:t>
+      </w:r>
+      <w:r>
+        <w:t xml:space="preserve">All numerical features were normalized to a range of 0 to 1 using the </w:t>
+      </w:r>
+      <w:proofErr w:type="spellStart"/>
+      <w:r>
+        <w:t>MinMaxScaler</w:t>
+      </w:r>
+      <w:proofErr w:type="spellEnd"/>
+      <w:r>
+        <w:t>. This normalization prevents features with larger magnitude from dominating the learning process.</w:t>
+      </w:r>
+      <w:r>
+        <w:t xml:space="preserve"> Train validation split …</w:t>
+      </w:r>
+    </w:p>
+    <w:p>
+      <w:pPr>
+        <w:pStyle w:val="Kop2"/>
+      </w:pPr>
+      <w:r>
+        <w:t>Model Selection</w:t>
+      </w:r>
+    </w:p>
+    <w:p>
+      <w:proofErr w:type="spellStart"/>
+      <w:r>
+        <w:t>ddsdqfsfds</w:t>
+      </w:r>
+      <w:proofErr w:type="spellEnd"/>
+    </w:p>
+    <w:p/>
     <w:p/>
     <w:p/>
     <w:p/>

</xml_diff>

<commit_message>
Bijna volledig propere code, Paper bijna af
</commit_message>
<xml_diff>
--- a/ReportMACLE_AbdelmalekMatoug_JorisPeeters_SükrüSaygili.docx
+++ b/ReportMACLE_AbdelmalekMatoug_JorisPeeters_SükrüSaygili.docx
@@ -1321,7 +1321,10 @@
         <w:t>. This normalization prevents features with larger magnitude from dominating the learning process.</w:t>
       </w:r>
       <w:r>
-        <w:t xml:space="preserve"> Train validation split …</w:t>
+        <w:t xml:space="preserve"> </w:t>
+      </w:r>
+      <w:r>
+        <w:t>To mimic real-world forecasting scenarios where future data is completely unavailable, the historical data was split into a training set, consisting of historical data up to September 2024, and a validation set consisting of only the last month, October 2024. This validation set was used for hyperparameter tuning. The test data was reserved exclusively for final evaluation of the prediction and was not used during the entire training and validation process. This is important to prevent data leakage, which would mean that any information from the test set influences the training process, leading to overly optimistic evaluation results that don’t reflect the model’s true performance on unseen data.</w:t>
       </w:r>
     </w:p>
     <w:p>
@@ -1329,400 +1332,823 @@
         <w:pStyle w:val="Kop2"/>
       </w:pPr>
       <w:r>
+        <w:lastRenderedPageBreak/>
         <w:t>Model Selection</w:t>
       </w:r>
     </w:p>
     <w:p>
+      <w:r>
+        <w:t xml:space="preserve">A Long Short-Term Memory (LSTM) model was selected for its ability to effectively capture temporal dependencies in sequential data, making it ideal for time-series forecasting tasks. The LSTM model was implemented using </w:t>
+      </w:r>
       <w:proofErr w:type="spellStart"/>
       <w:r>
-        <w:t>ddsdqfsfds</w:t>
+        <w:t>PyTorch</w:t>
       </w:r>
       <w:proofErr w:type="spellEnd"/>
+      <w:r>
+        <w:t xml:space="preserve"> and </w:t>
+      </w:r>
+      <w:r>
+        <w:t xml:space="preserve">its architecture is configured as follows : </w:t>
+      </w:r>
+    </w:p>
+    <w:p>
+      <w:pPr>
+        <w:pStyle w:val="Lijstalinea"/>
+        <w:numPr>
+          <w:ilvl w:val="0"/>
+          <w:numId w:val="16"/>
+        </w:numPr>
+      </w:pPr>
+      <w:r>
+        <w:t>The Input Layer, which accepts a 3D tensor of shape (batch size, sequence length and number of features).</w:t>
+      </w:r>
+    </w:p>
+    <w:p>
+      <w:pPr>
+        <w:pStyle w:val="Lijstalinea"/>
+        <w:numPr>
+          <w:ilvl w:val="0"/>
+          <w:numId w:val="16"/>
+        </w:numPr>
+      </w:pPr>
+      <w:r>
+        <w:t xml:space="preserve">The Hidden Layers, which are stacked LSTM layers that use learnable parameters to capture dependencies in the data. </w:t>
+      </w:r>
+    </w:p>
+    <w:p>
+      <w:pPr>
+        <w:pStyle w:val="Lijstalinea"/>
+        <w:numPr>
+          <w:ilvl w:val="0"/>
+          <w:numId w:val="16"/>
+        </w:numPr>
+      </w:pPr>
+      <w:r>
+        <w:t xml:space="preserve">The </w:t>
+      </w:r>
+      <w:r>
+        <w:t>Output layer, which maps the final hidden state from the last LSTM layer to a scalar value, representing the predicted target for the next timestep.</w:t>
+      </w:r>
+    </w:p>
+    <w:p>
+      <w:r>
+        <w:drawing>
+          <wp:inline distT="0" distB="0" distL="0" distR="0" wp14:anchorId="7CA425A8" wp14:editId="5371DD9A">
+            <wp:extent cx="3063240" cy="2097405"/>
+            <wp:effectExtent l="0" t="0" r="3810" b="0"/>
+            <wp:docPr id="1339715987" name="Afbeelding 1" descr="Afbeelding met tekst, diagram, Lettertype, schermopname"/>
+            <wp:cNvGraphicFramePr>
+              <a:graphicFrameLocks xmlns:a="http://schemas.openxmlformats.org/drawingml/2006/main" noChangeAspect="1"/>
+            </wp:cNvGraphicFramePr>
+            <a:graphic xmlns:a="http://schemas.openxmlformats.org/drawingml/2006/main">
+              <a:graphicData uri="http://schemas.openxmlformats.org/drawingml/2006/picture">
+                <pic:pic xmlns:pic="http://schemas.openxmlformats.org/drawingml/2006/picture">
+                  <pic:nvPicPr>
+                    <pic:cNvPr id="1339715987" name="Afbeelding 1" descr="Afbeelding met tekst, diagram, Lettertype, schermopname"/>
+                    <pic:cNvPicPr/>
+                  </pic:nvPicPr>
+                  <pic:blipFill>
+                    <a:blip r:embed="rId11"/>
+                    <a:stretch>
+                      <a:fillRect/>
+                    </a:stretch>
+                  </pic:blipFill>
+                  <pic:spPr>
+                    <a:xfrm>
+                      <a:off x="0" y="0"/>
+                      <a:ext cx="3063240" cy="2097405"/>
+                    </a:xfrm>
+                    <a:prstGeom prst="rect">
+                      <a:avLst/>
+                    </a:prstGeom>
+                  </pic:spPr>
+                </pic:pic>
+              </a:graphicData>
+            </a:graphic>
+          </wp:inline>
+        </w:drawing>
+      </w:r>
+    </w:p>
+    <w:p>
+      <w:proofErr w:type="spellStart"/>
+      <w:r>
+        <w:t>komt</w:t>
+      </w:r>
+      <w:proofErr w:type="spellEnd"/>
+      <w:r>
+        <w:t xml:space="preserve"> van </w:t>
+      </w:r>
+      <w:proofErr w:type="spellStart"/>
+      <w:r>
+        <w:t>Referentie</w:t>
+      </w:r>
+      <w:proofErr w:type="spellEnd"/>
+      <w:r>
+        <w:t xml:space="preserve"> : </w:t>
+      </w:r>
+      <w:proofErr w:type="spellStart"/>
+      <w:r>
+        <w:t>Istiake</w:t>
+      </w:r>
+      <w:proofErr w:type="spellEnd"/>
+      <w:r>
+        <w:t xml:space="preserve"> Sunny, M. A., </w:t>
+      </w:r>
+      <w:proofErr w:type="spellStart"/>
+      <w:r>
+        <w:t>Maswood</w:t>
+      </w:r>
+      <w:proofErr w:type="spellEnd"/>
+      <w:r>
+        <w:t xml:space="preserve">, M. M. S., &amp; Alharbi, A. G. (2020). Deep Learning-Based Stock Price Prediction Using LSTM and Bi-Directional LSTM Model. </w:t>
+      </w:r>
+      <w:r>
+        <w:rPr>
+          <w:i/>
+          <w:iCs/>
+        </w:rPr>
+        <w:t>2nd Novel Intelligent and Leading Emerging Sciences Conference, NILES 2020</w:t>
+      </w:r>
+      <w:r>
+        <w:t>, 87–92. https://doi.org/10.1109/NILES50944.2020.9257950</w:t>
+      </w:r>
+    </w:p>
+    <w:p>
+      <w:pPr>
+        <w:rPr>
+          <w:lang w:val="nl-BE"/>
+        </w:rPr>
+      </w:pPr>
+      <w:r>
+        <w:rPr>
+          <w:lang w:val="nl-BE"/>
+        </w:rPr>
+        <w:t>(MOET NOG CLEAN WORDEN</w:t>
+      </w:r>
+      <w:r>
+        <w:rPr>
+          <w:lang w:val="nl-BE"/>
+        </w:rPr>
+        <w:t xml:space="preserve"> MET CAPTION ETC</w:t>
+      </w:r>
+      <w:r>
+        <w:rPr>
+          <w:lang w:val="nl-BE"/>
+        </w:rPr>
+        <w:t>)</w:t>
+      </w:r>
+    </w:p>
+    <w:p>
+      <w:pPr>
+        <w:rPr>
+          <w:lang w:val="nl-BE"/>
+        </w:rPr>
+      </w:pPr>
+    </w:p>
+    <w:p>
+      <w:r>
+        <w:rPr>
+          <w:lang w:val="nl-BE"/>
+        </w:rPr>
+        <w:br/>
+      </w:r>
+      <w:r>
+        <w:t>This architecture allows easy adjustments based on task requirements</w:t>
+      </w:r>
+      <w:r>
+        <w:t>, this makes it a very flexible model</w:t>
+      </w:r>
+      <w:r>
+        <w:t xml:space="preserve">. The number of LSTM layers, the size of the hidden states, and activation functions can be modified to optimize performance for specific datasets. </w:t>
+      </w:r>
+      <w:r>
+        <w:t>Deeper networks with higher hidden dimensions are used for more complex patterns, while simpler architectures are used for smoother or less variable series.</w:t>
+      </w:r>
+    </w:p>
+    <w:p>
+      <w:r>
+        <w:t xml:space="preserve">During training, the model processes data in mini-batches, the </w:t>
+      </w:r>
+      <w:r>
+        <w:t>hidden and cell states are reset to zero at the start of each batch to ensure independence between sequences and avoid information leakage across batches. This approach is consistent with truncated backpropagation through time (TBPTT), where backpropagation is limited to the sequence length within a batch. By resetting the states for every batch, we ensure that the model only focuses on the dependencies within the current batch.</w:t>
+      </w:r>
+      <w:r>
+        <w:t xml:space="preserve"> The architecture leverages </w:t>
+      </w:r>
+      <w:proofErr w:type="spellStart"/>
+      <w:r>
+        <w:t>PyTorch’s</w:t>
+      </w:r>
+      <w:proofErr w:type="spellEnd"/>
+      <w:r>
+        <w:t xml:space="preserve"> GPU acceleration</w:t>
+      </w:r>
+      <w:r>
+        <w:t xml:space="preserve"> </w:t>
+      </w:r>
+      <w:r>
+        <w:t>to scale efficiently for larger datasets, this ensures that the training remains computational for average users’ computers even with large sequence lengths and multiple features.</w:t>
+      </w:r>
+    </w:p>
+    <w:p>
+      <w:pPr>
+        <w:pStyle w:val="Kop2"/>
+      </w:pPr>
+      <w:r>
+        <w:t>Training process</w:t>
+      </w:r>
+    </w:p>
+    <w:p>
+      <w:r>
+        <w:t>The model is trained using the Mean Squared Error (MSE) loss function</w:t>
+      </w:r>
+      <w:r>
+        <w:t xml:space="preserve">. The Adam optimizer is used for training, it adapts the learning rate during training and works faster than the traditional stochastic gradient descent. The training data is fed into the model in mini-batches. The batch size is another hyperparameter that can be adjusted during training. This is done automatically using the </w:t>
+      </w:r>
+      <w:proofErr w:type="spellStart"/>
+      <w:r>
+        <w:t>DataLoader</w:t>
+      </w:r>
+      <w:proofErr w:type="spellEnd"/>
+      <w:r>
+        <w:t xml:space="preserve"> class from </w:t>
+      </w:r>
+      <w:proofErr w:type="spellStart"/>
+      <w:r>
+        <w:t>Pytorch</w:t>
+      </w:r>
+      <w:proofErr w:type="spellEnd"/>
+      <w:r>
+        <w:t xml:space="preserve">. The model saves the best-performing weights based on the validation loss. The training process is stopped when there is no improvement in validation loss over a predefined number of epochs, ensuring that the model does not overfit, and still generalizes well to unseen data. </w:t>
+      </w:r>
+    </w:p>
+    <w:p>
+      <w:r>
+        <w:t>To find the optimal hyperparameters for the model, a grid search is performed. Hyperparameters such as the number of LSTM layers, hidden layer size, learning rate, batch size, number of epochs, and the sequence length are explored. The grid search tests all combinations of these parameters and selects the configuration that results in the lowest Mean Absolute Percentage Error (MAPE) on the validation set.</w:t>
+      </w:r>
+    </w:p>
+    <w:p>
+      <w:pPr>
+        <w:pStyle w:val="Kop2"/>
+      </w:pPr>
+      <w:r>
+        <w:t>Model Evaluation</w:t>
+      </w:r>
+      <w:r>
+        <w:t xml:space="preserve"> </w:t>
+      </w:r>
+    </w:p>
+    <w:p>
+      <w:r>
+        <w:t xml:space="preserve">After training, the model is evaluated using unseen test data. The test data, which has not been used in training or validation, is </w:t>
+      </w:r>
+      <w:proofErr w:type="spellStart"/>
+      <w:r>
+        <w:t>preprocessed</w:t>
+      </w:r>
+      <w:proofErr w:type="spellEnd"/>
+      <w:r>
+        <w:t xml:space="preserve"> similarly to the training data. The trained model is used to make predictions on this test set. The model makes multi-step forecasts, where the output of a prediction is used as input for the next. The predictions are compared to the actual values (found online) to assess the model’s performance</w:t>
+      </w:r>
+      <w:r>
+        <w:t>. This performance is evaluated using the MAPE, which is commonly used for regression tasks, providing a percentage error between the predicted and actual values.</w:t>
+      </w:r>
+      <w:r>
+        <w:t xml:space="preserve"> </w:t>
+      </w:r>
+      <w:r>
+        <w:t>Those actual versus predicted values are plotted over time, providing a visual representation of model prediction accuracy. This allows for a more intuitive understanding of the model’s forecasting ability.</w:t>
+      </w:r>
+    </w:p>
+    <w:p>
+      <w:pPr>
+        <w:pStyle w:val="Kop2"/>
+      </w:pPr>
+      <w:r>
+        <w:t>Model Deployment and Prediction</w:t>
+      </w:r>
+    </w:p>
+    <w:p>
+      <w:r>
+        <w:t>Once the best model is selected and trained, it is saved in a .</w:t>
+      </w:r>
+      <w:proofErr w:type="spellStart"/>
+      <w:r>
+        <w:t>pth</w:t>
+      </w:r>
+      <w:proofErr w:type="spellEnd"/>
+      <w:r>
+        <w:t xml:space="preserve"> file for future use. The saved model includes the optimal weights, the model configuration, and the model architecture</w:t>
+      </w:r>
+      <w:r>
+        <w:t>. It</w:t>
+      </w:r>
+      <w:r>
+        <w:t xml:space="preserve"> can be used for making predictions on new, unseen test data. This provides a lot of flexibility as the trained model is a file that can </w:t>
+      </w:r>
+      <w:r>
+        <w:t xml:space="preserve">transferred across different environments or machines, enabling predictions to be made without requiring the original training data or model retraining. The saved model can also be reloaded and used for additional predictions as needed, without the need to repeat the entire training process. Moreover, there is also the option to retrain the model with new data or with more possible parameters whenever desired. This flexibility is especially useful in dynamic environments where the data might evolve over time. By simply retraining the model, it can be adapted to account for these changes, improving its predicting performance. </w:t>
+      </w:r>
+    </w:p>
+    <w:p/>
+    <w:p/>
+    <w:p/>
+    <w:p>
+      <w:pPr>
+        <w:pStyle w:val="Kop1"/>
+      </w:pPr>
+      <w:r>
+        <w:lastRenderedPageBreak/>
+        <w:t xml:space="preserve">III. </w:t>
+      </w:r>
+      <w:r>
+        <w:t>Results</w:t>
+      </w:r>
+    </w:p>
+    <w:p>
+      <w:r>
+        <w:t xml:space="preserve">Before diving into the results, it is important to note a key distinction about how this model was trained and evaluated. Unlike typical machine learning models, which are trained to predict the target variable (in this case, the closing price) based on features available in the test set, our model follows a different approach. The S&amp;P 500 ETF’s future data is not available at the time of predicting, which means that the model does not have access to the features of the test data. This would give unrealistically low errors, such as MAPE of approximately 1% because the model would essentially be predicting based on future information. </w:t>
+      </w:r>
+    </w:p>
+    <w:p>
+      <w:r>
+        <w:t xml:space="preserve">Instead, the model is trained using only the historical data available up to the prediction point, ensuring that it is unable to “cheat”. The test data is predicted purely based on the historical data, making the evaluation much more challenging. Depending on how different or unpredictable the market was during the range of time covered by the test data, compared to the training data, a Mean Absolute Percentage Error between 5% and 20% could be expected. Financial markets are inherently volatile and subject to external factors such as economic events, political developments,… Therefore, the model’s prediction accuracy can vary significantly based on the stability and predictability of the market during the test period. </w:t>
+      </w:r>
+    </w:p>
+    <w:p/>
+    <w:p>
+      <w:r>
+        <w:t>In this section, we present the results of our model’s performance on predicting the closing prices of the S&amp;P 500 ETF. We begin by comparing the predictions of the LSTM model against the actual values</w:t>
+      </w:r>
+      <w:r>
+        <w:t>.</w:t>
+      </w:r>
+    </w:p>
+    <w:p>
+      <w:pPr>
+        <w:pStyle w:val="Kop2"/>
+      </w:pPr>
+      <w:r>
+        <w:t>Prediction vs Actual values</w:t>
+      </w:r>
+    </w:p>
+    <w:p>
+      <w:r>
+        <w:t>The main goal of this assignment was to predict the closing price of the S&amp;P 500 ETF. To evaluate the effectiveness of the model, we compare the predicted closing prices generated by the LSTM model with the actual closing prices from the test set.</w:t>
+      </w:r>
+    </w:p>
+    <w:p>
+      <w:r>
+        <w:t xml:space="preserve"> </w:t>
+      </w:r>
+    </w:p>
+    <w:p>
+      <w:r>
+        <w:drawing>
+          <wp:inline distT="0" distB="0" distL="0" distR="0" wp14:anchorId="696CC261" wp14:editId="0C6C552E">
+            <wp:extent cx="3176658" cy="1682496"/>
+            <wp:effectExtent l="0" t="0" r="5080" b="0"/>
+            <wp:docPr id="1207102118" name="Afbeelding 1" descr="Afbeelding met tekst, lijn, Perceel, diagram"/>
+            <wp:cNvGraphicFramePr>
+              <a:graphicFrameLocks xmlns:a="http://schemas.openxmlformats.org/drawingml/2006/main" noChangeAspect="1"/>
+            </wp:cNvGraphicFramePr>
+            <a:graphic xmlns:a="http://schemas.openxmlformats.org/drawingml/2006/main">
+              <a:graphicData uri="http://schemas.openxmlformats.org/drawingml/2006/picture">
+                <pic:pic xmlns:pic="http://schemas.openxmlformats.org/drawingml/2006/picture">
+                  <pic:nvPicPr>
+                    <pic:cNvPr id="1207102118" name="Afbeelding 1" descr="Afbeelding met tekst, lijn, Perceel, diagram"/>
+                    <pic:cNvPicPr/>
+                  </pic:nvPicPr>
+                  <pic:blipFill>
+                    <a:blip r:embed="rId12"/>
+                    <a:stretch>
+                      <a:fillRect/>
+                    </a:stretch>
+                  </pic:blipFill>
+                  <pic:spPr>
+                    <a:xfrm>
+                      <a:off x="0" y="0"/>
+                      <a:ext cx="3187844" cy="1688420"/>
+                    </a:xfrm>
+                    <a:prstGeom prst="rect">
+                      <a:avLst/>
+                    </a:prstGeom>
+                  </pic:spPr>
+                </pic:pic>
+              </a:graphicData>
+            </a:graphic>
+          </wp:inline>
+        </w:drawing>
+      </w:r>
+    </w:p>
+    <w:p>
+      <w:r>
+        <w:t>Caption …</w:t>
+      </w:r>
+      <w:r>
+        <w:br/>
+      </w:r>
+    </w:p>
+    <w:p>
+      <w:r>
+        <w:t xml:space="preserve">For November 2024 as test data: </w:t>
+      </w:r>
+    </w:p>
+    <w:p>
+      <w:r>
+        <w:t>Description  ….</w:t>
+      </w:r>
+    </w:p>
+    <w:p/>
+    <w:p/>
+    <w:p>
+      <w:r>
+        <w:t>Mape …</w:t>
+      </w:r>
+    </w:p>
+    <w:p/>
+    <w:p/>
+    <w:p>
+      <w:r>
+        <w:drawing>
+          <wp:inline distT="0" distB="0" distL="0" distR="0" wp14:anchorId="6E002818" wp14:editId="3E44E54F">
+            <wp:extent cx="3156668" cy="1686304"/>
+            <wp:effectExtent l="0" t="0" r="5715" b="9525"/>
+            <wp:docPr id="82108099" name="Afbeelding 1" descr="Afbeelding met lijn, Perceel, tekst, diagram"/>
+            <wp:cNvGraphicFramePr>
+              <a:graphicFrameLocks xmlns:a="http://schemas.openxmlformats.org/drawingml/2006/main" noChangeAspect="1"/>
+            </wp:cNvGraphicFramePr>
+            <a:graphic xmlns:a="http://schemas.openxmlformats.org/drawingml/2006/main">
+              <a:graphicData uri="http://schemas.openxmlformats.org/drawingml/2006/picture">
+                <pic:pic xmlns:pic="http://schemas.openxmlformats.org/drawingml/2006/picture">
+                  <pic:nvPicPr>
+                    <pic:cNvPr id="82108099" name="Afbeelding 1" descr="Afbeelding met lijn, Perceel, tekst, diagram"/>
+                    <pic:cNvPicPr/>
+                  </pic:nvPicPr>
+                  <pic:blipFill>
+                    <a:blip r:embed="rId13"/>
+                    <a:stretch>
+                      <a:fillRect/>
+                    </a:stretch>
+                  </pic:blipFill>
+                  <pic:spPr>
+                    <a:xfrm>
+                      <a:off x="0" y="0"/>
+                      <a:ext cx="3166672" cy="1691648"/>
+                    </a:xfrm>
+                    <a:prstGeom prst="rect">
+                      <a:avLst/>
+                    </a:prstGeom>
+                  </pic:spPr>
+                </pic:pic>
+              </a:graphicData>
+            </a:graphic>
+          </wp:inline>
+        </w:drawing>
+      </w:r>
+    </w:p>
+    <w:p>
+      <w:r>
+        <w:t>Caption…</w:t>
+      </w:r>
+    </w:p>
+    <w:p/>
+    <w:p>
+      <w:r>
+        <w:t xml:space="preserve">For December 2024 as test data: </w:t>
+      </w:r>
+    </w:p>
+    <w:p>
+      <w:r>
+        <w:t>Description  …</w:t>
+      </w:r>
+    </w:p>
+    <w:p/>
+    <w:p/>
+    <w:p>
+      <w:r>
+        <w:t>Mape …</w:t>
+      </w:r>
     </w:p>
     <w:p/>
     <w:p/>
     <w:p/>
     <w:p/>
-    <w:p/>
-    <w:p/>
-    <w:p/>
-    <w:p/>
-    <w:p/>
-    <w:p/>
-    <w:p/>
-    <w:p/>
-    <w:p/>
-    <w:p/>
-    <w:p/>
-    <w:p/>
-    <w:p/>
-    <w:p/>
-    <w:p/>
-    <w:p/>
-    <w:p/>
-    <w:p/>
-    <w:p/>
-    <w:p/>
-    <w:p/>
-    <w:p/>
-    <w:p/>
-    <w:p/>
-    <w:p/>
-    <w:p/>
-    <w:p/>
-    <w:p/>
-    <w:p/>
-    <w:p/>
-    <w:p/>
-    <w:p/>
-    <w:p/>
-    <w:p/>
-    <w:p/>
-    <w:p/>
-    <w:p/>
-    <w:p/>
-    <w:p/>
-    <w:p/>
-    <w:p/>
-    <w:p/>
-    <w:p/>
-    <w:p/>
-    <w:p/>
-    <w:p/>
-    <w:p/>
-    <w:p/>
-    <w:p/>
-    <w:p/>
-    <w:p/>
-    <w:p/>
-    <w:p/>
-    <w:p/>
-    <w:p/>
-    <w:p/>
-    <w:p/>
-    <w:p/>
-    <w:p/>
-    <w:p/>
-    <w:p/>
-    <w:p/>
-    <w:p/>
-    <w:p/>
-    <w:p/>
-    <w:p/>
-    <w:p/>
-    <w:p/>
-    <w:p/>
-    <w:p/>
-    <w:p/>
-    <w:p/>
-    <w:p/>
-    <w:p/>
-    <w:p/>
-    <w:p/>
-    <w:p/>
-    <w:p/>
-    <w:p/>
-    <w:p/>
-    <w:p/>
-    <w:p/>
-    <w:p/>
-    <w:p/>
-    <w:p/>
-    <w:p/>
-    <w:p/>
-    <w:p/>
-    <w:p/>
-    <w:p/>
-    <w:p/>
-    <w:p/>
-    <w:p/>
-    <w:p/>
-    <w:p/>
-    <w:p/>
-    <w:p/>
-    <w:p/>
-    <w:p/>
-    <w:p/>
-    <w:p/>
-    <w:p/>
-    <w:p/>
-    <w:p/>
-    <w:p/>
-    <w:p/>
-    <w:p/>
-    <w:p/>
-    <w:p/>
-    <w:p/>
-    <w:p/>
-    <w:p/>
-    <w:p/>
-    <w:p/>
-    <w:p/>
-    <w:p/>
-    <w:p/>
-    <w:p/>
-    <w:p/>
-    <w:p/>
-    <w:p/>
-    <w:p/>
-    <w:p/>
-    <w:p/>
-    <w:p/>
-    <w:p/>
-    <w:p/>
-    <w:p/>
-    <w:p/>
-    <w:p/>
-    <w:p/>
-    <w:p/>
-    <w:p/>
-    <w:p/>
-    <w:p/>
-    <w:p/>
-    <w:p/>
-    <w:p/>
-    <w:p/>
-    <w:p/>
-    <w:p/>
-    <w:p/>
-    <w:p/>
-    <w:p/>
-    <w:p/>
-    <w:p/>
-    <w:p/>
-    <w:p/>
-    <w:p/>
-    <w:p/>
-    <w:p/>
-    <w:p/>
-    <w:p/>
-    <w:p/>
-    <w:p/>
-    <w:p/>
-    <w:p/>
-    <w:p/>
-    <w:p/>
-    <w:p/>
-    <w:p/>
-    <w:p/>
-    <w:p/>
-    <w:p/>
-    <w:p/>
-    <w:p/>
-    <w:p/>
-    <w:p/>
-    <w:p/>
-    <w:p/>
-    <w:p/>
-    <w:p/>
-    <w:p/>
-    <w:p/>
-    <w:p/>
-    <w:p/>
-    <w:p/>
-    <w:p/>
-    <w:p/>
-    <w:p/>
-    <w:p/>
-    <w:p/>
-    <w:p/>
-    <w:p/>
-    <w:p/>
-    <w:p/>
-    <w:p/>
-    <w:p/>
-    <w:p/>
-    <w:p/>
-    <w:p/>
-    <w:p/>
-    <w:p/>
-    <w:p/>
-    <w:p/>
-    <w:p/>
-    <w:p/>
-    <w:p/>
-    <w:p/>
-    <w:p/>
-    <w:p/>
-    <w:p/>
-    <w:p/>
-    <w:p/>
-    <w:p/>
-    <w:p/>
-    <w:p/>
-    <w:p/>
-    <w:p/>
-    <w:p/>
-    <w:p/>
-    <w:p/>
-    <w:p/>
-    <w:p/>
-    <w:p/>
-    <w:p/>
-    <w:p/>
-    <w:p/>
-    <w:p/>
-    <w:p/>
-    <w:p/>
-    <w:p/>
-    <w:p/>
-    <w:p/>
-    <w:p/>
-    <w:p/>
-    <w:p/>
-    <w:p/>
-    <w:p/>
-    <w:p/>
-    <w:p/>
-    <w:p>
-      <w:pPr>
-        <w:rPr>
-          <w:color w:val="000000"/>
-          <w:spacing w:val="-2"/>
-        </w:rPr>
-      </w:pPr>
-      <w:r>
-        <w:rPr>
-          <w:color w:val="000000"/>
-          <w:spacing w:val="-2"/>
-        </w:rPr>
-        <w:t xml:space="preserve"> </w:t>
-      </w:r>
+    <w:p>
+      <w:pPr>
+        <w:rPr>
+          <w:lang w:val="nl-BE"/>
+        </w:rPr>
+      </w:pPr>
+      <w:r>
+        <w:rPr>
+          <w:lang w:val="nl-BE"/>
+        </w:rPr>
+        <w:t>Eventueel plot voor M</w:t>
+      </w:r>
+      <w:r>
+        <w:rPr>
+          <w:lang w:val="nl-BE"/>
+        </w:rPr>
+        <w:t xml:space="preserve">SE LOSS / EPOCHS om meer </w:t>
+      </w:r>
+      <w:proofErr w:type="spellStart"/>
+      <w:r>
+        <w:rPr>
+          <w:lang w:val="nl-BE"/>
+        </w:rPr>
+        <w:t>paginas</w:t>
+      </w:r>
+      <w:proofErr w:type="spellEnd"/>
+      <w:r>
+        <w:rPr>
+          <w:lang w:val="nl-BE"/>
+        </w:rPr>
+        <w:t xml:space="preserve"> te vullen.</w:t>
+      </w:r>
+    </w:p>
+    <w:p>
+      <w:pPr>
+        <w:rPr>
+          <w:lang w:val="nl-BE"/>
+        </w:rPr>
+      </w:pPr>
+    </w:p>
+    <w:p>
+      <w:pPr>
+        <w:rPr>
+          <w:lang w:val="nl-BE"/>
+        </w:rPr>
+      </w:pPr>
+    </w:p>
+    <w:p>
+      <w:pPr>
+        <w:rPr>
+          <w:lang w:val="nl-BE"/>
+        </w:rPr>
+      </w:pPr>
+    </w:p>
+    <w:p>
+      <w:pPr>
+        <w:rPr>
+          <w:lang w:val="nl-BE"/>
+        </w:rPr>
+      </w:pPr>
+    </w:p>
+    <w:p>
+      <w:pPr>
+        <w:rPr>
+          <w:lang w:val="nl-BE"/>
+        </w:rPr>
+      </w:pPr>
+    </w:p>
+    <w:p>
+      <w:pPr>
+        <w:rPr>
+          <w:lang w:val="nl-BE"/>
+        </w:rPr>
+      </w:pPr>
+    </w:p>
+    <w:p>
+      <w:pPr>
+        <w:rPr>
+          <w:lang w:val="nl-BE"/>
+        </w:rPr>
+      </w:pPr>
+    </w:p>
+    <w:p>
+      <w:pPr>
+        <w:rPr>
+          <w:lang w:val="nl-BE"/>
+        </w:rPr>
+      </w:pPr>
+    </w:p>
+    <w:p>
+      <w:pPr>
+        <w:rPr>
+          <w:lang w:val="nl-BE"/>
+        </w:rPr>
+      </w:pPr>
+    </w:p>
+    <w:p>
+      <w:pPr>
+        <w:rPr>
+          <w:lang w:val="nl-BE"/>
+        </w:rPr>
+      </w:pPr>
+    </w:p>
+    <w:p>
+      <w:pPr>
+        <w:rPr>
+          <w:lang w:val="nl-BE"/>
+        </w:rPr>
+      </w:pPr>
+    </w:p>
+    <w:p>
+      <w:pPr>
+        <w:rPr>
+          <w:lang w:val="nl-BE"/>
+        </w:rPr>
+      </w:pPr>
+    </w:p>
+    <w:p>
+      <w:pPr>
+        <w:rPr>
+          <w:lang w:val="nl-BE"/>
+        </w:rPr>
+      </w:pPr>
+    </w:p>
+    <w:p>
+      <w:pPr>
+        <w:rPr>
+          <w:lang w:val="nl-BE"/>
+        </w:rPr>
+      </w:pPr>
+    </w:p>
+    <w:p>
+      <w:pPr>
+        <w:rPr>
+          <w:lang w:val="nl-BE"/>
+        </w:rPr>
+      </w:pPr>
+    </w:p>
+    <w:p>
+      <w:pPr>
+        <w:rPr>
+          <w:lang w:val="nl-BE"/>
+        </w:rPr>
+      </w:pPr>
+    </w:p>
+    <w:p>
+      <w:pPr>
+        <w:rPr>
+          <w:lang w:val="nl-BE"/>
+        </w:rPr>
+      </w:pPr>
+    </w:p>
+    <w:p>
+      <w:pPr>
+        <w:rPr>
+          <w:lang w:val="nl-BE"/>
+        </w:rPr>
+      </w:pPr>
+    </w:p>
+    <w:p>
+      <w:pPr>
+        <w:rPr>
+          <w:lang w:val="nl-BE"/>
+        </w:rPr>
+      </w:pPr>
+    </w:p>
+    <w:p>
+      <w:pPr>
+        <w:rPr>
+          <w:lang w:val="nl-BE"/>
+        </w:rPr>
+      </w:pPr>
+    </w:p>
+    <w:p>
+      <w:pPr>
+        <w:rPr>
+          <w:lang w:val="nl-BE"/>
+        </w:rPr>
+      </w:pPr>
+    </w:p>
+    <w:p>
+      <w:pPr>
+        <w:rPr>
+          <w:lang w:val="nl-BE"/>
+        </w:rPr>
+      </w:pPr>
+    </w:p>
+    <w:p>
+      <w:pPr>
+        <w:rPr>
+          <w:lang w:val="nl-BE"/>
+        </w:rPr>
+      </w:pPr>
+    </w:p>
+    <w:p>
+      <w:pPr>
+        <w:rPr>
+          <w:lang w:val="nl-BE"/>
+        </w:rPr>
+      </w:pPr>
+    </w:p>
+    <w:p>
+      <w:pPr>
+        <w:rPr>
+          <w:lang w:val="nl-BE"/>
+        </w:rPr>
+      </w:pPr>
+    </w:p>
+    <w:p>
+      <w:pPr>
+        <w:rPr>
+          <w:lang w:val="nl-BE"/>
+        </w:rPr>
+      </w:pPr>
+    </w:p>
+    <w:p>
+      <w:pPr>
+        <w:rPr>
+          <w:lang w:val="nl-BE"/>
+        </w:rPr>
+      </w:pPr>
+    </w:p>
+    <w:p>
+      <w:pPr>
+        <w:rPr>
+          <w:lang w:val="nl-BE"/>
+        </w:rPr>
+      </w:pPr>
+    </w:p>
+    <w:p>
+      <w:pPr>
+        <w:rPr>
+          <w:lang w:val="nl-BE"/>
+        </w:rPr>
+      </w:pPr>
+    </w:p>
+    <w:p>
+      <w:pPr>
+        <w:rPr>
+          <w:lang w:val="nl-BE"/>
+        </w:rPr>
+      </w:pPr>
+    </w:p>
+    <w:p>
+      <w:pPr>
+        <w:rPr>
+          <w:lang w:val="nl-BE"/>
+        </w:rPr>
+      </w:pPr>
+    </w:p>
+    <w:p>
+      <w:pPr>
+        <w:rPr>
+          <w:lang w:val="nl-BE"/>
+        </w:rPr>
+      </w:pPr>
+    </w:p>
+    <w:p>
+      <w:pPr>
+        <w:rPr>
+          <w:lang w:val="nl-BE"/>
+        </w:rPr>
+      </w:pPr>
+    </w:p>
+    <w:p>
+      <w:pPr>
+        <w:rPr>
+          <w:lang w:val="nl-BE"/>
+        </w:rPr>
+      </w:pPr>
+    </w:p>
+    <w:p>
+      <w:pPr>
+        <w:rPr>
+          <w:lang w:val="nl-BE"/>
+        </w:rPr>
+      </w:pPr>
+    </w:p>
+    <w:p>
+      <w:pPr>
+        <w:rPr>
+          <w:lang w:val="nl-BE"/>
+        </w:rPr>
+      </w:pPr>
+    </w:p>
+    <w:p>
+      <w:pPr>
+        <w:rPr>
+          <w:lang w:val="nl-BE"/>
+        </w:rPr>
+      </w:pPr>
+    </w:p>
+    <w:p>
+      <w:pPr>
+        <w:rPr>
+          <w:lang w:val="nl-BE"/>
+        </w:rPr>
+      </w:pPr>
     </w:p>
     <w:p>
       <w:pPr>
         <w:pStyle w:val="Kop1"/>
-      </w:pPr>
-      <w:r>
-        <w:t xml:space="preserve">III. </w:t>
-      </w:r>
-      <w:r>
-        <w:t>Results</w:t>
-      </w:r>
-    </w:p>
-    <w:p/>
-    <w:p/>
-    <w:p/>
-    <w:p/>
-    <w:p/>
-    <w:p/>
-    <w:p/>
-    <w:p/>
-    <w:p/>
-    <w:p/>
-    <w:p/>
-    <w:p/>
-    <w:p/>
-    <w:p/>
-    <w:p/>
-    <w:p/>
-    <w:p/>
-    <w:p/>
-    <w:p/>
-    <w:p/>
-    <w:p/>
-    <w:p/>
-    <w:p/>
-    <w:p/>
-    <w:p/>
-    <w:p/>
-    <w:p/>
-    <w:p/>
-    <w:p/>
-    <w:p/>
-    <w:p/>
-    <w:p/>
-    <w:p/>
-    <w:p/>
-    <w:p/>
-    <w:p/>
-    <w:p/>
-    <w:p/>
-    <w:p/>
-    <w:p/>
-    <w:p/>
-    <w:p/>
-    <w:p/>
-    <w:p/>
-    <w:p/>
-    <w:p/>
-    <w:p/>
-    <w:p/>
-    <w:p/>
-    <w:p/>
-    <w:p/>
-    <w:p/>
-    <w:p/>
-    <w:p/>
-    <w:p/>
-    <w:p/>
-    <w:p/>
-    <w:p/>
-    <w:p/>
-    <w:p/>
-    <w:p/>
-    <w:p/>
-    <w:p/>
-    <w:p/>
-    <w:p/>
-    <w:p/>
-    <w:p/>
-    <w:p/>
-    <w:p/>
-    <w:p/>
-    <w:p/>
-    <w:p/>
-    <w:p/>
-    <w:p/>
-    <w:p/>
-    <w:p/>
-    <w:p/>
-    <w:p/>
-    <w:p/>
-    <w:p/>
-    <w:p/>
-    <w:p/>
-    <w:p/>
-    <w:p/>
-    <w:p/>
-    <w:p/>
-    <w:p/>
-    <w:p/>
-    <w:p/>
-    <w:p/>
-    <w:p/>
-    <w:p/>
-    <w:p/>
-    <w:p/>
-    <w:p/>
-    <w:p/>
-    <w:p/>
-    <w:p/>
-    <w:p/>
-    <w:p/>
-    <w:p/>
-    <w:p/>
-    <w:p/>
-    <w:p/>
-    <w:p/>
-    <w:p/>
-    <w:p/>
-    <w:p/>
-    <w:p/>
-    <w:p/>
-    <w:p/>
-    <w:p/>
-    <w:p/>
-    <w:p/>
-    <w:p>
-      <w:pPr>
-        <w:pStyle w:val="Kop1"/>
-      </w:pPr>
-      <w:bookmarkStart w:id="1" w:name="_heading=h.ji51hl1e8dp3" w:colFirst="0" w:colLast="0"/>
-      <w:bookmarkEnd w:id="1"/>
-      <w:r>
+        <w:rPr>
+          <w:lang w:val="nl-BE"/>
+        </w:rPr>
+      </w:pPr>
+      <w:proofErr w:type="spellStart"/>
+      <w:r>
+        <w:rPr>
+          <w:lang w:val="nl-BE"/>
+        </w:rPr>
         <w:t>Citations</w:t>
       </w:r>
+      <w:proofErr w:type="spellEnd"/>
     </w:p>
     <w:p>
       <w:pPr>
@@ -1838,7 +2264,7 @@
         </w:rPr>
         <w:t xml:space="preserve">1: </w:t>
       </w:r>
-      <w:hyperlink r:id="rId11" w:history="1">
+      <w:hyperlink r:id="rId14" w:history="1">
         <w:r>
           <w:rPr>
             <w:rStyle w:val="Hyperlink"/>
@@ -1871,7 +2297,7 @@
         </w:rPr>
         <w:t>2:</w:t>
       </w:r>
-      <w:hyperlink r:id="rId12" w:anchor="evaluation-copy-section" w:history="1">
+      <w:hyperlink r:id="rId15" w:anchor="evaluation-copy-section" w:history="1">
         <w:r>
           <w:rPr>
             <w:rStyle w:val="Hyperlink"/>
@@ -1904,7 +2330,7 @@
         </w:rPr>
         <w:t>3:</w:t>
       </w:r>
-      <w:hyperlink r:id="rId13" w:history="1">
+      <w:hyperlink r:id="rId16" w:history="1">
         <w:r>
           <w:rPr>
             <w:rStyle w:val="Hyperlink"/>
@@ -1937,7 +2363,7 @@
         </w:rPr>
         <w:t xml:space="preserve">4: </w:t>
       </w:r>
-      <w:hyperlink r:id="rId14" w:history="1">
+      <w:hyperlink r:id="rId17" w:history="1">
         <w:r>
           <w:rPr>
             <w:rStyle w:val="Hyperlink"/>
@@ -1970,7 +2396,7 @@
         </w:rPr>
         <w:t>5:</w:t>
       </w:r>
-      <w:hyperlink r:id="rId15" w:history="1">
+      <w:hyperlink r:id="rId18" w:history="1">
         <w:r>
           <w:rPr>
             <w:rStyle w:val="Hyperlink"/>
@@ -2006,7 +2432,7 @@
       <w:r>
         <w:t xml:space="preserve"> </w:t>
       </w:r>
-      <w:hyperlink r:id="rId16" w:history="1">
+      <w:hyperlink r:id="rId19" w:history="1">
         <w:r>
           <w:rPr>
             <w:rStyle w:val="Hyperlink"/>
@@ -2039,7 +2465,7 @@
         </w:rPr>
         <w:t xml:space="preserve">7: </w:t>
       </w:r>
-      <w:hyperlink r:id="rId17" w:history="1">
+      <w:hyperlink r:id="rId20" w:history="1">
         <w:r>
           <w:rPr>
             <w:rStyle w:val="Hyperlink"/>
@@ -2072,7 +2498,7 @@
         </w:rPr>
         <w:t xml:space="preserve">8: </w:t>
       </w:r>
-      <w:hyperlink r:id="rId18" w:history="1">
+      <w:hyperlink r:id="rId21" w:history="1">
         <w:r>
           <w:rPr>
             <w:rStyle w:val="Hyperlink"/>
@@ -2105,7 +2531,7 @@
         </w:rPr>
         <w:t xml:space="preserve">9: </w:t>
       </w:r>
-      <w:hyperlink r:id="rId19" w:history="1">
+      <w:hyperlink r:id="rId22" w:history="1">
         <w:r>
           <w:rPr>
             <w:rStyle w:val="Hyperlink"/>
@@ -2138,7 +2564,7 @@
         </w:rPr>
         <w:t xml:space="preserve">10: </w:t>
       </w:r>
-      <w:hyperlink r:id="rId20" w:history="1">
+      <w:hyperlink r:id="rId23" w:history="1">
         <w:r>
           <w:rPr>
             <w:rStyle w:val="Hyperlink"/>
@@ -2171,7 +2597,7 @@
         </w:rPr>
         <w:t xml:space="preserve">11: </w:t>
       </w:r>
-      <w:hyperlink r:id="rId21" w:history="1">
+      <w:hyperlink r:id="rId24" w:history="1">
         <w:r>
           <w:rPr>
             <w:rStyle w:val="Hyperlink"/>
@@ -2204,7 +2630,7 @@
         </w:rPr>
         <w:t xml:space="preserve">12: </w:t>
       </w:r>
-      <w:hyperlink r:id="rId22" w:history="1">
+      <w:hyperlink r:id="rId25" w:history="1">
         <w:r>
           <w:rPr>
             <w:rStyle w:val="Hyperlink"/>
@@ -2245,7 +2671,7 @@
         </w:rPr>
         <w:t xml:space="preserve">13: </w:t>
       </w:r>
-      <w:hyperlink r:id="rId23" w:history="1">
+      <w:hyperlink r:id="rId26" w:history="1">
         <w:r>
           <w:rPr>
             <w:rStyle w:val="Hyperlink"/>
@@ -2278,7 +2704,7 @@
         </w:rPr>
         <w:t xml:space="preserve">14: </w:t>
       </w:r>
-      <w:hyperlink r:id="rId24" w:history="1">
+      <w:hyperlink r:id="rId27" w:history="1">
         <w:r>
           <w:rPr>
             <w:rStyle w:val="Hyperlink"/>
@@ -2311,7 +2737,7 @@
         </w:rPr>
         <w:t xml:space="preserve">15: </w:t>
       </w:r>
-      <w:hyperlink r:id="rId25" w:history="1">
+      <w:hyperlink r:id="rId28" w:history="1">
         <w:r>
           <w:rPr>
             <w:rStyle w:val="Hyperlink"/>
@@ -2321,6 +2747,317 @@
           <w:t>https://hastie.su.domains/ISLP/ISLP_website.pdf.download.html</w:t>
         </w:r>
       </w:hyperlink>
+    </w:p>
+    <w:p>
+      <w:pPr>
+        <w:rPr>
+          <w:sz w:val="16"/>
+          <w:szCs w:val="16"/>
+        </w:rPr>
+      </w:pPr>
+    </w:p>
+    <w:p>
+      <w:pPr>
+        <w:rPr>
+          <w:sz w:val="16"/>
+          <w:szCs w:val="16"/>
+        </w:rPr>
+      </w:pPr>
+      <w:r>
+        <w:rPr>
+          <w:sz w:val="16"/>
+          <w:szCs w:val="16"/>
+        </w:rPr>
+        <w:t xml:space="preserve">Mohamed Aly Bouke, Saleh Ali Zaid, </w:t>
+      </w:r>
+      <w:proofErr w:type="spellStart"/>
+      <w:r>
+        <w:rPr>
+          <w:sz w:val="16"/>
+          <w:szCs w:val="16"/>
+        </w:rPr>
+        <w:t>Azizol</w:t>
+      </w:r>
+      <w:proofErr w:type="spellEnd"/>
+      <w:r>
+        <w:rPr>
+          <w:sz w:val="16"/>
+          <w:szCs w:val="16"/>
+        </w:rPr>
+        <w:t xml:space="preserve"> Abdullah et al. Implications of Data Leakage in Machine Learning Preprocessing: A Multi-Domain Investigation, 11 July 2024, PREPRINT (Version 1) available at Research Square [https://doi.org/10.21203/rs.3.rs-4579465/v1]</w:t>
+      </w:r>
+    </w:p>
+    <w:p>
+      <w:pPr>
+        <w:rPr>
+          <w:sz w:val="16"/>
+          <w:szCs w:val="16"/>
+        </w:rPr>
+      </w:pPr>
+    </w:p>
+    <w:p>
+      <w:pPr>
+        <w:rPr>
+          <w:sz w:val="16"/>
+          <w:szCs w:val="16"/>
+        </w:rPr>
+      </w:pPr>
+    </w:p>
+    <w:p>
+      <w:pPr>
+        <w:rPr>
+          <w:sz w:val="16"/>
+          <w:szCs w:val="16"/>
+        </w:rPr>
+      </w:pPr>
+      <w:proofErr w:type="spellStart"/>
+      <w:r>
+        <w:rPr>
+          <w:sz w:val="16"/>
+          <w:szCs w:val="16"/>
+        </w:rPr>
+        <w:t>Istiake</w:t>
+      </w:r>
+      <w:proofErr w:type="spellEnd"/>
+      <w:r>
+        <w:rPr>
+          <w:sz w:val="16"/>
+          <w:szCs w:val="16"/>
+        </w:rPr>
+        <w:t xml:space="preserve"> Sunny, M. A., </w:t>
+      </w:r>
+      <w:proofErr w:type="spellStart"/>
+      <w:r>
+        <w:rPr>
+          <w:sz w:val="16"/>
+          <w:szCs w:val="16"/>
+        </w:rPr>
+        <w:t>Maswood</w:t>
+      </w:r>
+      <w:proofErr w:type="spellEnd"/>
+      <w:r>
+        <w:rPr>
+          <w:sz w:val="16"/>
+          <w:szCs w:val="16"/>
+        </w:rPr>
+        <w:t xml:space="preserve">, M. M. S., &amp; Alharbi, A. G. (2020). Deep Learning-Based Stock Price Prediction Using LSTM and Bi-Directional LSTM Model. </w:t>
+      </w:r>
+      <w:r>
+        <w:rPr>
+          <w:i/>
+          <w:iCs/>
+          <w:sz w:val="16"/>
+          <w:szCs w:val="16"/>
+        </w:rPr>
+        <w:t>2nd Novel Intelligent and Leading Emerging Sciences Conference, NILES 2020</w:t>
+      </w:r>
+      <w:r>
+        <w:rPr>
+          <w:sz w:val="16"/>
+          <w:szCs w:val="16"/>
+        </w:rPr>
+        <w:t>, 87–92. https://doi.org/10.1109/NILES50944.2020.9257950</w:t>
+      </w:r>
+    </w:p>
+    <w:p>
+      <w:pPr>
+        <w:rPr>
+          <w:sz w:val="16"/>
+          <w:szCs w:val="16"/>
+        </w:rPr>
+      </w:pPr>
+    </w:p>
+    <w:p>
+      <w:pPr>
+        <w:rPr>
+          <w:sz w:val="16"/>
+          <w:szCs w:val="16"/>
+        </w:rPr>
+      </w:pPr>
+    </w:p>
+    <w:p>
+      <w:pPr>
+        <w:rPr>
+          <w:sz w:val="16"/>
+          <w:szCs w:val="16"/>
+        </w:rPr>
+      </w:pPr>
+    </w:p>
+    <w:p>
+      <w:pPr>
+        <w:rPr>
+          <w:sz w:val="16"/>
+          <w:szCs w:val="16"/>
+        </w:rPr>
+      </w:pPr>
+    </w:p>
+    <w:p>
+      <w:pPr>
+        <w:rPr>
+          <w:sz w:val="16"/>
+          <w:szCs w:val="16"/>
+        </w:rPr>
+      </w:pPr>
+    </w:p>
+    <w:p>
+      <w:pPr>
+        <w:rPr>
+          <w:sz w:val="16"/>
+          <w:szCs w:val="16"/>
+        </w:rPr>
+      </w:pPr>
+    </w:p>
+    <w:p>
+      <w:pPr>
+        <w:rPr>
+          <w:sz w:val="16"/>
+          <w:szCs w:val="16"/>
+        </w:rPr>
+      </w:pPr>
+    </w:p>
+    <w:p>
+      <w:pPr>
+        <w:rPr>
+          <w:sz w:val="16"/>
+          <w:szCs w:val="16"/>
+        </w:rPr>
+      </w:pPr>
+    </w:p>
+    <w:p>
+      <w:pPr>
+        <w:rPr>
+          <w:sz w:val="16"/>
+          <w:szCs w:val="16"/>
+        </w:rPr>
+      </w:pPr>
+    </w:p>
+    <w:p>
+      <w:pPr>
+        <w:rPr>
+          <w:sz w:val="16"/>
+          <w:szCs w:val="16"/>
+        </w:rPr>
+      </w:pPr>
+    </w:p>
+    <w:p>
+      <w:pPr>
+        <w:rPr>
+          <w:sz w:val="16"/>
+          <w:szCs w:val="16"/>
+        </w:rPr>
+      </w:pPr>
+    </w:p>
+    <w:p>
+      <w:pPr>
+        <w:rPr>
+          <w:sz w:val="16"/>
+          <w:szCs w:val="16"/>
+        </w:rPr>
+      </w:pPr>
+    </w:p>
+    <w:p>
+      <w:pPr>
+        <w:rPr>
+          <w:sz w:val="16"/>
+          <w:szCs w:val="16"/>
+        </w:rPr>
+      </w:pPr>
+    </w:p>
+    <w:p>
+      <w:pPr>
+        <w:rPr>
+          <w:sz w:val="16"/>
+          <w:szCs w:val="16"/>
+        </w:rPr>
+      </w:pPr>
+    </w:p>
+    <w:p>
+      <w:pPr>
+        <w:rPr>
+          <w:sz w:val="16"/>
+          <w:szCs w:val="16"/>
+        </w:rPr>
+      </w:pPr>
+    </w:p>
+    <w:p>
+      <w:pPr>
+        <w:rPr>
+          <w:sz w:val="16"/>
+          <w:szCs w:val="16"/>
+        </w:rPr>
+      </w:pPr>
+    </w:p>
+    <w:p>
+      <w:pPr>
+        <w:rPr>
+          <w:sz w:val="16"/>
+          <w:szCs w:val="16"/>
+        </w:rPr>
+      </w:pPr>
+    </w:p>
+    <w:p>
+      <w:pPr>
+        <w:rPr>
+          <w:sz w:val="16"/>
+          <w:szCs w:val="16"/>
+        </w:rPr>
+      </w:pPr>
+    </w:p>
+    <w:p>
+      <w:pPr>
+        <w:rPr>
+          <w:sz w:val="16"/>
+          <w:szCs w:val="16"/>
+        </w:rPr>
+      </w:pPr>
+    </w:p>
+    <w:p>
+      <w:pPr>
+        <w:rPr>
+          <w:sz w:val="16"/>
+          <w:szCs w:val="16"/>
+        </w:rPr>
+      </w:pPr>
+    </w:p>
+    <w:p>
+      <w:pPr>
+        <w:rPr>
+          <w:sz w:val="16"/>
+          <w:szCs w:val="16"/>
+        </w:rPr>
+      </w:pPr>
+    </w:p>
+    <w:p>
+      <w:pPr>
+        <w:rPr>
+          <w:sz w:val="16"/>
+          <w:szCs w:val="16"/>
+        </w:rPr>
+      </w:pPr>
+    </w:p>
+    <w:p>
+      <w:pPr>
+        <w:rPr>
+          <w:sz w:val="16"/>
+          <w:szCs w:val="16"/>
+        </w:rPr>
+      </w:pPr>
+    </w:p>
+    <w:p>
+      <w:pPr>
+        <w:rPr>
+          <w:sz w:val="16"/>
+          <w:szCs w:val="16"/>
+        </w:rPr>
+      </w:pPr>
+    </w:p>
+    <w:p>
+      <w:pPr>
+        <w:rPr>
+          <w:sz w:val="16"/>
+          <w:szCs w:val="16"/>
+        </w:rPr>
+      </w:pPr>
     </w:p>
     <w:p>
       <w:pPr>
@@ -3041,6 +3778,119 @@
     </w:lvl>
   </w:abstractNum>
   <w:abstractNum w:abstractNumId="4" w15:restartNumberingAfterBreak="0">
+    <w:nsid w:val="274B21AD"/>
+    <w:multiLevelType w:val="hybridMultilevel"/>
+    <w:tmpl w:val="5A7E2862"/>
+    <w:lvl w:ilvl="0" w:tplc="3D927326">
+      <w:start w:val="1"/>
+      <w:numFmt w:val="bullet"/>
+      <w:lvlText w:val="-"/>
+      <w:lvlJc w:val="left"/>
+      <w:pPr>
+        <w:ind w:left="720" w:hanging="360"/>
+      </w:pPr>
+      <w:rPr>
+        <w:rFonts w:ascii="Times New Roman" w:eastAsia="Times New Roman" w:hAnsi="Times New Roman" w:cs="Times New Roman" w:hint="default"/>
+      </w:rPr>
+    </w:lvl>
+    <w:lvl w:ilvl="1" w:tplc="08130003" w:tentative="1">
+      <w:start w:val="1"/>
+      <w:numFmt w:val="bullet"/>
+      <w:lvlText w:val="o"/>
+      <w:lvlJc w:val="left"/>
+      <w:pPr>
+        <w:ind w:left="1440" w:hanging="360"/>
+      </w:pPr>
+      <w:rPr>
+        <w:rFonts w:ascii="Courier New" w:hAnsi="Courier New" w:cs="Courier New" w:hint="default"/>
+      </w:rPr>
+    </w:lvl>
+    <w:lvl w:ilvl="2" w:tplc="08130005" w:tentative="1">
+      <w:start w:val="1"/>
+      <w:numFmt w:val="bullet"/>
+      <w:lvlText w:val=""/>
+      <w:lvlJc w:val="left"/>
+      <w:pPr>
+        <w:ind w:left="2160" w:hanging="360"/>
+      </w:pPr>
+      <w:rPr>
+        <w:rFonts w:ascii="Wingdings" w:hAnsi="Wingdings" w:hint="default"/>
+      </w:rPr>
+    </w:lvl>
+    <w:lvl w:ilvl="3" w:tplc="08130001" w:tentative="1">
+      <w:start w:val="1"/>
+      <w:numFmt w:val="bullet"/>
+      <w:lvlText w:val=""/>
+      <w:lvlJc w:val="left"/>
+      <w:pPr>
+        <w:ind w:left="2880" w:hanging="360"/>
+      </w:pPr>
+      <w:rPr>
+        <w:rFonts w:ascii="Symbol" w:hAnsi="Symbol" w:hint="default"/>
+      </w:rPr>
+    </w:lvl>
+    <w:lvl w:ilvl="4" w:tplc="08130003" w:tentative="1">
+      <w:start w:val="1"/>
+      <w:numFmt w:val="bullet"/>
+      <w:lvlText w:val="o"/>
+      <w:lvlJc w:val="left"/>
+      <w:pPr>
+        <w:ind w:left="3600" w:hanging="360"/>
+      </w:pPr>
+      <w:rPr>
+        <w:rFonts w:ascii="Courier New" w:hAnsi="Courier New" w:cs="Courier New" w:hint="default"/>
+      </w:rPr>
+    </w:lvl>
+    <w:lvl w:ilvl="5" w:tplc="08130005" w:tentative="1">
+      <w:start w:val="1"/>
+      <w:numFmt w:val="bullet"/>
+      <w:lvlText w:val=""/>
+      <w:lvlJc w:val="left"/>
+      <w:pPr>
+        <w:ind w:left="4320" w:hanging="360"/>
+      </w:pPr>
+      <w:rPr>
+        <w:rFonts w:ascii="Wingdings" w:hAnsi="Wingdings" w:hint="default"/>
+      </w:rPr>
+    </w:lvl>
+    <w:lvl w:ilvl="6" w:tplc="08130001" w:tentative="1">
+      <w:start w:val="1"/>
+      <w:numFmt w:val="bullet"/>
+      <w:lvlText w:val=""/>
+      <w:lvlJc w:val="left"/>
+      <w:pPr>
+        <w:ind w:left="5040" w:hanging="360"/>
+      </w:pPr>
+      <w:rPr>
+        <w:rFonts w:ascii="Symbol" w:hAnsi="Symbol" w:hint="default"/>
+      </w:rPr>
+    </w:lvl>
+    <w:lvl w:ilvl="7" w:tplc="08130003" w:tentative="1">
+      <w:start w:val="1"/>
+      <w:numFmt w:val="bullet"/>
+      <w:lvlText w:val="o"/>
+      <w:lvlJc w:val="left"/>
+      <w:pPr>
+        <w:ind w:left="5760" w:hanging="360"/>
+      </w:pPr>
+      <w:rPr>
+        <w:rFonts w:ascii="Courier New" w:hAnsi="Courier New" w:cs="Courier New" w:hint="default"/>
+      </w:rPr>
+    </w:lvl>
+    <w:lvl w:ilvl="8" w:tplc="08130005" w:tentative="1">
+      <w:start w:val="1"/>
+      <w:numFmt w:val="bullet"/>
+      <w:lvlText w:val=""/>
+      <w:lvlJc w:val="left"/>
+      <w:pPr>
+        <w:ind w:left="6480" w:hanging="360"/>
+      </w:pPr>
+      <w:rPr>
+        <w:rFonts w:ascii="Wingdings" w:hAnsi="Wingdings" w:hint="default"/>
+      </w:rPr>
+    </w:lvl>
+  </w:abstractNum>
+  <w:abstractNum w:abstractNumId="5" w15:restartNumberingAfterBreak="0">
     <w:nsid w:val="31F66E8E"/>
     <w:multiLevelType w:val="multilevel"/>
     <w:tmpl w:val="96FCB51C"/>
@@ -3133,7 +3983,7 @@
       </w:pPr>
     </w:lvl>
   </w:abstractNum>
-  <w:abstractNum w:abstractNumId="5" w15:restartNumberingAfterBreak="0">
+  <w:abstractNum w:abstractNumId="6" w15:restartNumberingAfterBreak="0">
     <w:nsid w:val="40BB7F3B"/>
     <w:multiLevelType w:val="multilevel"/>
     <w:tmpl w:val="96FCB51C"/>
@@ -3226,7 +4076,7 @@
       </w:pPr>
     </w:lvl>
   </w:abstractNum>
-  <w:abstractNum w:abstractNumId="6" w15:restartNumberingAfterBreak="0">
+  <w:abstractNum w:abstractNumId="7" w15:restartNumberingAfterBreak="0">
     <w:nsid w:val="44604766"/>
     <w:multiLevelType w:val="multilevel"/>
     <w:tmpl w:val="C84CC298"/>
@@ -3340,7 +4190,7 @@
       </w:pPr>
     </w:lvl>
   </w:abstractNum>
-  <w:abstractNum w:abstractNumId="7" w15:restartNumberingAfterBreak="0">
+  <w:abstractNum w:abstractNumId="8" w15:restartNumberingAfterBreak="0">
     <w:nsid w:val="466B4453"/>
     <w:multiLevelType w:val="multilevel"/>
     <w:tmpl w:val="45AE852C"/>
@@ -3434,7 +4284,7 @@
       </w:pPr>
     </w:lvl>
   </w:abstractNum>
-  <w:abstractNum w:abstractNumId="8" w15:restartNumberingAfterBreak="0">
+  <w:abstractNum w:abstractNumId="9" w15:restartNumberingAfterBreak="0">
     <w:nsid w:val="4C936FD3"/>
     <w:multiLevelType w:val="multilevel"/>
     <w:tmpl w:val="82B850BA"/>
@@ -3523,7 +4373,7 @@
       </w:pPr>
     </w:lvl>
   </w:abstractNum>
-  <w:abstractNum w:abstractNumId="9" w15:restartNumberingAfterBreak="0">
+  <w:abstractNum w:abstractNumId="10" w15:restartNumberingAfterBreak="0">
     <w:nsid w:val="4CC97A8F"/>
     <w:multiLevelType w:val="multilevel"/>
     <w:tmpl w:val="51823B8A"/>
@@ -3622,7 +4472,7 @@
       </w:pPr>
     </w:lvl>
   </w:abstractNum>
-  <w:abstractNum w:abstractNumId="10" w15:restartNumberingAfterBreak="0">
+  <w:abstractNum w:abstractNumId="11" w15:restartNumberingAfterBreak="0">
     <w:nsid w:val="52F65CE7"/>
     <w:multiLevelType w:val="multilevel"/>
     <w:tmpl w:val="9A60EF16"/>
@@ -3771,7 +4621,7 @@
       </w:rPr>
     </w:lvl>
   </w:abstractNum>
-  <w:abstractNum w:abstractNumId="11" w15:restartNumberingAfterBreak="0">
+  <w:abstractNum w:abstractNumId="12" w15:restartNumberingAfterBreak="0">
     <w:nsid w:val="5DEA164D"/>
     <w:multiLevelType w:val="multilevel"/>
     <w:tmpl w:val="8D6CF77A"/>
@@ -3920,7 +4770,7 @@
       </w:rPr>
     </w:lvl>
   </w:abstractNum>
-  <w:abstractNum w:abstractNumId="12" w15:restartNumberingAfterBreak="0">
+  <w:abstractNum w:abstractNumId="13" w15:restartNumberingAfterBreak="0">
     <w:nsid w:val="6CF01271"/>
     <w:multiLevelType w:val="hybridMultilevel"/>
     <w:tmpl w:val="75C47DB2"/>
@@ -4033,7 +4883,7 @@
       </w:rPr>
     </w:lvl>
   </w:abstractNum>
-  <w:abstractNum w:abstractNumId="13" w15:restartNumberingAfterBreak="0">
+  <w:abstractNum w:abstractNumId="14" w15:restartNumberingAfterBreak="0">
     <w:nsid w:val="76FA31FB"/>
     <w:multiLevelType w:val="hybridMultilevel"/>
     <w:tmpl w:val="F7DC44F2"/>
@@ -4147,7 +4997,7 @@
     </w:lvl>
   </w:abstractNum>
   <w:num w:numId="1" w16cid:durableId="1704474254">
-    <w:abstractNumId w:val="9"/>
+    <w:abstractNumId w:val="10"/>
   </w:num>
   <w:num w:numId="2" w16cid:durableId="1182279118">
     <w:abstractNumId w:val="2"/>
@@ -4156,16 +5006,16 @@
     <w:abstractNumId w:val="1"/>
   </w:num>
   <w:num w:numId="4" w16cid:durableId="1311791867">
-    <w:abstractNumId w:val="8"/>
+    <w:abstractNumId w:val="9"/>
   </w:num>
   <w:num w:numId="5" w16cid:durableId="171183208">
-    <w:abstractNumId w:val="5"/>
+    <w:abstractNumId w:val="6"/>
   </w:num>
   <w:num w:numId="6" w16cid:durableId="1268463963">
-    <w:abstractNumId w:val="6"/>
+    <w:abstractNumId w:val="7"/>
   </w:num>
   <w:num w:numId="7" w16cid:durableId="439372643">
-    <w:abstractNumId w:val="9"/>
+    <w:abstractNumId w:val="10"/>
     <w:lvlOverride w:ilvl="0">
       <w:startOverride w:val="1"/>
     </w:lvlOverride>
@@ -4195,28 +5045,31 @@
     </w:lvlOverride>
   </w:num>
   <w:num w:numId="8" w16cid:durableId="538515103">
-    <w:abstractNumId w:val="4"/>
+    <w:abstractNumId w:val="5"/>
   </w:num>
   <w:num w:numId="9" w16cid:durableId="1950312838">
     <w:abstractNumId w:val="3"/>
   </w:num>
   <w:num w:numId="10" w16cid:durableId="881602541">
-    <w:abstractNumId w:val="7"/>
+    <w:abstractNumId w:val="8"/>
   </w:num>
   <w:num w:numId="11" w16cid:durableId="830146748">
     <w:abstractNumId w:val="0"/>
   </w:num>
   <w:num w:numId="12" w16cid:durableId="947540831">
+    <w:abstractNumId w:val="12"/>
+  </w:num>
+  <w:num w:numId="13" w16cid:durableId="1525364928">
     <w:abstractNumId w:val="11"/>
   </w:num>
-  <w:num w:numId="13" w16cid:durableId="1525364928">
-    <w:abstractNumId w:val="10"/>
-  </w:num>
   <w:num w:numId="14" w16cid:durableId="851839525">
-    <w:abstractNumId w:val="12"/>
+    <w:abstractNumId w:val="13"/>
   </w:num>
   <w:num w:numId="15" w16cid:durableId="1744915161">
-    <w:abstractNumId w:val="13"/>
+    <w:abstractNumId w:val="14"/>
+  </w:num>
+  <w:num w:numId="16" w16cid:durableId="1196389908">
+    <w:abstractNumId w:val="4"/>
   </w:num>
 </w:numbering>
 </file>
@@ -4815,7 +5668,6 @@
   <w:style w:type="character" w:default="1" w:styleId="Standaardalinea-lettertype">
     <w:name w:val="Default Paragraph Font"/>
     <w:uiPriority w:val="1"/>
-    <w:semiHidden/>
     <w:unhideWhenUsed/>
   </w:style>
   <w:style w:type="table" w:default="1" w:styleId="Standaardtabel">

</xml_diff>

<commit_message>
Code volledig klaar denk ik, paper ongeveer klaar (eventueel nog loss plot toevoegen aan Results
</commit_message>
<xml_diff>
--- a/ReportMACLE_AbdelmalekMatoug_JorisPeeters_SükrüSaygili.docx
+++ b/ReportMACLE_AbdelmalekMatoug_JorisPeeters_SükrüSaygili.docx
@@ -1295,7 +1295,13 @@
     </w:p>
     <w:p>
       <w:r>
-        <w:t xml:space="preserve">Regardless of what model is used, the first step is to preprocess the raw data to ensure it is suitable for training and testing. Before any analysis can begin, the dataset must be inspected for any missing values or anomalies. Given that the stock market is closed on weekends and public holidays, there are weekly jumps in the data. The nature of the data is sequential, so it’s important that it is ordered chronologically, from old to new. This is critical for maintaining the time series structure and ensuring that the model only uses past data to predict future values. The task involves predicting future closing prices based on historical patterns, therefore the data was transformed into </w:t>
+        <w:t xml:space="preserve">Regardless of what model is used, the first step is to preprocess the raw data to ensure it is suitable for training and testing. Before any analysis can begin, the dataset must be inspected for any missing values or anomalies. Given that the stock market is closed on weekends and public holidays, there are </w:t>
+      </w:r>
+      <w:r>
+        <w:t>reoccurring gaps</w:t>
+      </w:r>
+      <w:r>
+        <w:t xml:space="preserve"> in the data. The nature of the data is sequential, so it’s important that it is ordered chronologically, from old to new. This is critical for maintaining the time series structure and ensuring that the model only uses past data to predict future values. The task involves predicting future closing prices based on historical patterns, therefore the data was transformed into </w:t>
       </w:r>
       <w:r>
         <w:t xml:space="preserve">fixed-length </w:t>
@@ -1388,16 +1394,27 @@
         <w:t xml:space="preserve">The </w:t>
       </w:r>
       <w:r>
-        <w:t>Output layer, which maps the final hidden state from the last LSTM layer to a scalar value, representing the predicted target for the next timestep.</w:t>
-      </w:r>
-    </w:p>
-    <w:p>
+        <w:t>Output layer, which maps the final hidden state from the last LSTM layer to a scalar value, representing the predicted target for the next timestep</w:t>
+      </w:r>
+    </w:p>
+    <w:p>
+      <w:pPr>
+        <w:pStyle w:val="Lijstalinea"/>
+      </w:pPr>
       <w:r>
         <w:drawing>
-          <wp:inline distT="0" distB="0" distL="0" distR="0" wp14:anchorId="7CA425A8" wp14:editId="5371DD9A">
-            <wp:extent cx="3063240" cy="2097405"/>
-            <wp:effectExtent l="0" t="0" r="3810" b="0"/>
-            <wp:docPr id="1339715987" name="Afbeelding 1" descr="Afbeelding met tekst, diagram, Lettertype, schermopname"/>
+          <wp:anchor distT="0" distB="0" distL="114300" distR="114300" simplePos="0" relativeHeight="251662336" behindDoc="0" locked="0" layoutInCell="1" allowOverlap="1" wp14:anchorId="22CC24B1" wp14:editId="19C6919D">
+            <wp:simplePos x="0" y="0"/>
+            <wp:positionH relativeFrom="column">
+              <wp:align>right</wp:align>
+            </wp:positionH>
+            <wp:positionV relativeFrom="paragraph">
+              <wp:posOffset>86995</wp:posOffset>
+            </wp:positionV>
+            <wp:extent cx="3295650" cy="2042160"/>
+            <wp:effectExtent l="0" t="0" r="0" b="0"/>
+            <wp:wrapNone/>
+            <wp:docPr id="582134349" name="Afbeelding 1" descr="Afbeelding met diagram, schermopname, lijn, cirkel"/>
             <wp:cNvGraphicFramePr>
               <a:graphicFrameLocks xmlns:a="http://schemas.openxmlformats.org/drawingml/2006/main" noChangeAspect="1"/>
             </wp:cNvGraphicFramePr>
@@ -1405,11 +1422,17 @@
               <a:graphicData uri="http://schemas.openxmlformats.org/drawingml/2006/picture">
                 <pic:pic xmlns:pic="http://schemas.openxmlformats.org/drawingml/2006/picture">
                   <pic:nvPicPr>
-                    <pic:cNvPr id="1339715987" name="Afbeelding 1" descr="Afbeelding met tekst, diagram, Lettertype, schermopname"/>
+                    <pic:cNvPr id="582134349" name="Afbeelding 1" descr="Afbeelding met diagram, schermopname, lijn, cirkel"/>
                     <pic:cNvPicPr/>
                   </pic:nvPicPr>
                   <pic:blipFill>
-                    <a:blip r:embed="rId11"/>
+                    <a:blip r:embed="rId11">
+                      <a:extLst>
+                        <a:ext uri="{28A0092B-C50C-407E-A947-70E740481C1C}">
+                          <a14:useLocalDpi xmlns:a14="http://schemas.microsoft.com/office/drawing/2010/main" val="0"/>
+                        </a:ext>
+                      </a:extLst>
+                    </a:blip>
                     <a:stretch>
                       <a:fillRect/>
                     </a:stretch>
@@ -1417,7 +1440,7 @@
                   <pic:spPr>
                     <a:xfrm>
                       <a:off x="0" y="0"/>
-                      <a:ext cx="3063240" cy="2097405"/>
+                      <a:ext cx="3295650" cy="2042160"/>
                     </a:xfrm>
                     <a:prstGeom prst="rect">
                       <a:avLst/>
@@ -1426,234 +1449,464 @@
                 </pic:pic>
               </a:graphicData>
             </a:graphic>
-          </wp:inline>
+            <wp14:sizeRelH relativeFrom="page">
+              <wp14:pctWidth>0</wp14:pctWidth>
+            </wp14:sizeRelH>
+            <wp14:sizeRelV relativeFrom="page">
+              <wp14:pctHeight>0</wp14:pctHeight>
+            </wp14:sizeRelV>
+          </wp:anchor>
         </w:drawing>
       </w:r>
-    </w:p>
-    <w:p>
-      <w:proofErr w:type="spellStart"/>
-      <w:r>
-        <w:t>komt</w:t>
-      </w:r>
-      <w:proofErr w:type="spellEnd"/>
-      <w:r>
-        <w:t xml:space="preserve"> van </w:t>
-      </w:r>
-      <w:proofErr w:type="spellStart"/>
-      <w:r>
-        <w:t>Referentie</w:t>
-      </w:r>
-      <w:proofErr w:type="spellEnd"/>
-      <w:r>
-        <w:t xml:space="preserve"> : </w:t>
-      </w:r>
-      <w:proofErr w:type="spellStart"/>
-      <w:r>
-        <w:t>Istiake</w:t>
-      </w:r>
-      <w:proofErr w:type="spellEnd"/>
-      <w:r>
-        <w:t xml:space="preserve"> Sunny, M. A., </w:t>
-      </w:r>
-      <w:proofErr w:type="spellStart"/>
-      <w:r>
-        <w:t>Maswood</w:t>
-      </w:r>
-      <w:proofErr w:type="spellEnd"/>
-      <w:r>
-        <w:t xml:space="preserve">, M. M. S., &amp; Alharbi, A. G. (2020). Deep Learning-Based Stock Price Prediction Using LSTM and Bi-Directional LSTM Model. </w:t>
-      </w:r>
-      <w:r>
-        <w:rPr>
-          <w:i/>
-          <w:iCs/>
-        </w:rPr>
-        <w:t>2nd Novel Intelligent and Leading Emerging Sciences Conference, NILES 2020</w:t>
-      </w:r>
-      <w:r>
-        <w:t>, 87–92. https://doi.org/10.1109/NILES50944.2020.9257950</w:t>
-      </w:r>
-    </w:p>
-    <w:p>
-      <w:pPr>
-        <w:rPr>
-          <w:lang w:val="nl-BE"/>
-        </w:rPr>
-      </w:pPr>
-      <w:r>
-        <w:rPr>
-          <w:lang w:val="nl-BE"/>
-        </w:rPr>
-        <w:t>(MOET NOG CLEAN WORDEN</w:t>
-      </w:r>
-      <w:r>
-        <w:rPr>
-          <w:lang w:val="nl-BE"/>
-        </w:rPr>
-        <w:t xml:space="preserve"> MET CAPTION ETC</w:t>
-      </w:r>
-      <w:r>
-        <w:rPr>
-          <w:lang w:val="nl-BE"/>
-        </w:rPr>
-        <w:t>)</w:t>
-      </w:r>
-    </w:p>
-    <w:p>
-      <w:pPr>
-        <w:rPr>
-          <w:lang w:val="nl-BE"/>
-        </w:rPr>
-      </w:pPr>
-    </w:p>
-    <w:p>
-      <w:r>
-        <w:rPr>
-          <w:lang w:val="nl-BE"/>
-        </w:rPr>
-        <w:br/>
-      </w:r>
-      <w:r>
-        <w:t>This architecture allows easy adjustments based on task requirements</w:t>
-      </w:r>
-      <w:r>
-        <w:t>, this makes it a very flexible model</w:t>
-      </w:r>
-      <w:r>
-        <w:t xml:space="preserve">. The number of LSTM layers, the size of the hidden states, and activation functions can be modified to optimize performance for specific datasets. </w:t>
-      </w:r>
-      <w:r>
-        <w:t>Deeper networks with higher hidden dimensions are used for more complex patterns, while simpler architectures are used for smoother or less variable series.</w:t>
-      </w:r>
-    </w:p>
-    <w:p>
-      <w:r>
-        <w:t xml:space="preserve">During training, the model processes data in mini-batches, the </w:t>
-      </w:r>
-      <w:r>
-        <w:t>hidden and cell states are reset to zero at the start of each batch to ensure independence between sequences and avoid information leakage across batches. This approach is consistent with truncated backpropagation through time (TBPTT), where backpropagation is limited to the sequence length within a batch. By resetting the states for every batch, we ensure that the model only focuses on the dependencies within the current batch.</w:t>
-      </w:r>
-      <w:r>
-        <w:t xml:space="preserve"> The architecture leverages </w:t>
-      </w:r>
-      <w:proofErr w:type="spellStart"/>
-      <w:r>
-        <w:t>PyTorch’s</w:t>
-      </w:r>
-      <w:proofErr w:type="spellEnd"/>
-      <w:r>
-        <w:t xml:space="preserve"> GPU acceleration</w:t>
-      </w:r>
-      <w:r>
-        <w:t xml:space="preserve"> </w:t>
-      </w:r>
-      <w:r>
-        <w:t>to scale efficiently for larger datasets, this ensures that the training remains computational for average users’ computers even with large sequence lengths and multiple features.</w:t>
-      </w:r>
-    </w:p>
-    <w:p>
-      <w:pPr>
-        <w:pStyle w:val="Kop2"/>
-      </w:pPr>
-      <w:r>
-        <w:t>Training process</w:t>
-      </w:r>
-    </w:p>
-    <w:p>
-      <w:r>
-        <w:t>The model is trained using the Mean Squared Error (MSE) loss function</w:t>
-      </w:r>
-      <w:r>
-        <w:t xml:space="preserve">. The Adam optimizer is used for training, it adapts the learning rate during training and works faster than the traditional stochastic gradient descent. The training data is fed into the model in mini-batches. The batch size is another hyperparameter that can be adjusted during training. This is done automatically using the </w:t>
-      </w:r>
-      <w:proofErr w:type="spellStart"/>
-      <w:r>
-        <w:t>DataLoader</w:t>
-      </w:r>
-      <w:proofErr w:type="spellEnd"/>
-      <w:r>
-        <w:t xml:space="preserve"> class from </w:t>
-      </w:r>
-      <w:proofErr w:type="spellStart"/>
-      <w:r>
-        <w:t>Pytorch</w:t>
-      </w:r>
-      <w:proofErr w:type="spellEnd"/>
-      <w:r>
-        <w:t xml:space="preserve">. The model saves the best-performing weights based on the validation loss. The training process is stopped when there is no improvement in validation loss over a predefined number of epochs, ensuring that the model does not overfit, and still generalizes well to unseen data. </w:t>
-      </w:r>
-    </w:p>
-    <w:p>
-      <w:r>
-        <w:t>To find the optimal hyperparameters for the model, a grid search is performed. Hyperparameters such as the number of LSTM layers, hidden layer size, learning rate, batch size, number of epochs, and the sequence length are explored. The grid search tests all combinations of these parameters and selects the configuration that results in the lowest Mean Absolute Percentage Error (MAPE) on the validation set.</w:t>
-      </w:r>
-    </w:p>
-    <w:p>
-      <w:pPr>
-        <w:pStyle w:val="Kop2"/>
-      </w:pPr>
-      <w:r>
-        <w:t>Model Evaluation</w:t>
-      </w:r>
-      <w:r>
-        <w:t xml:space="preserve"> </w:t>
-      </w:r>
-    </w:p>
-    <w:p>
-      <w:r>
-        <w:t xml:space="preserve">After training, the model is evaluated using unseen test data. The test data, which has not been used in training or validation, is </w:t>
-      </w:r>
-      <w:proofErr w:type="spellStart"/>
-      <w:r>
-        <w:t>preprocessed</w:t>
-      </w:r>
-      <w:proofErr w:type="spellEnd"/>
-      <w:r>
-        <w:t xml:space="preserve"> similarly to the training data. The trained model is used to make predictions on this test set. The model makes multi-step forecasts, where the output of a prediction is used as input for the next. The predictions are compared to the actual values (found online) to assess the model’s performance</w:t>
-      </w:r>
-      <w:r>
-        <w:t>. This performance is evaluated using the MAPE, which is commonly used for regression tasks, providing a percentage error between the predicted and actual values.</w:t>
-      </w:r>
-      <w:r>
-        <w:t xml:space="preserve"> </w:t>
-      </w:r>
-      <w:r>
-        <w:t>Those actual versus predicted values are plotted over time, providing a visual representation of model prediction accuracy. This allows for a more intuitive understanding of the model’s forecasting ability.</w:t>
-      </w:r>
-    </w:p>
-    <w:p>
-      <w:pPr>
-        <w:pStyle w:val="Kop2"/>
-      </w:pPr>
-      <w:r>
-        <w:t>Model Deployment and Prediction</w:t>
-      </w:r>
-    </w:p>
-    <w:p>
-      <w:r>
-        <w:t>Once the best model is selected and trained, it is saved in a .</w:t>
-      </w:r>
-      <w:proofErr w:type="spellStart"/>
-      <w:r>
-        <w:t>pth</w:t>
-      </w:r>
-      <w:proofErr w:type="spellEnd"/>
-      <w:r>
-        <w:t xml:space="preserve"> file for future use. The saved model includes the optimal weights, the model configuration, and the model architecture</w:t>
-      </w:r>
-      <w:r>
-        <w:t>. It</w:t>
-      </w:r>
-      <w:r>
-        <w:t xml:space="preserve"> can be used for making predictions on new, unseen test data. This provides a lot of flexibility as the trained model is a file that can </w:t>
-      </w:r>
-      <w:r>
-        <w:t xml:space="preserve">transferred across different environments or machines, enabling predictions to be made without requiring the original training data or model retraining. The saved model can also be reloaded and used for additional predictions as needed, without the need to repeat the entire training process. Moreover, there is also the option to retrain the model with new data or with more possible parameters whenever desired. This flexibility is especially useful in dynamic environments where the data might evolve over time. By simply retraining the model, it can be adapted to account for these changes, improving its predicting performance. </w:t>
-      </w:r>
+      <w:r>
+        <w:rPr>
+          <w:noProof/>
+        </w:rPr>
+        <mc:AlternateContent>
+          <mc:Choice Requires="wps">
+            <w:drawing>
+              <wp:anchor distT="0" distB="0" distL="114300" distR="114300" simplePos="0" relativeHeight="251664384" behindDoc="0" locked="0" layoutInCell="1" allowOverlap="1" wp14:anchorId="202B95E2" wp14:editId="56AD6366">
+                <wp:simplePos x="0" y="0"/>
+                <wp:positionH relativeFrom="column">
+                  <wp:posOffset>-80010</wp:posOffset>
+                </wp:positionH>
+                <wp:positionV relativeFrom="paragraph">
+                  <wp:posOffset>2186305</wp:posOffset>
+                </wp:positionV>
+                <wp:extent cx="3295650" cy="635"/>
+                <wp:effectExtent l="0" t="0" r="0" b="0"/>
+                <wp:wrapNone/>
+                <wp:docPr id="1948423725" name="Tekstvak 1"/>
+                <wp:cNvGraphicFramePr/>
+                <a:graphic xmlns:a="http://schemas.openxmlformats.org/drawingml/2006/main">
+                  <a:graphicData uri="http://schemas.microsoft.com/office/word/2010/wordprocessingShape">
+                    <wps:wsp>
+                      <wps:cNvSpPr txBox="1"/>
+                      <wps:spPr>
+                        <a:xfrm>
+                          <a:off x="0" y="0"/>
+                          <a:ext cx="3295650" cy="635"/>
+                        </a:xfrm>
+                        <a:prstGeom prst="rect">
+                          <a:avLst/>
+                        </a:prstGeom>
+                        <a:solidFill>
+                          <a:prstClr val="white"/>
+                        </a:solidFill>
+                        <a:ln>
+                          <a:noFill/>
+                        </a:ln>
+                      </wps:spPr>
+                      <wps:txbx>
+                        <w:txbxContent>
+                          <w:p>
+                            <w:pPr>
+                              <w:pStyle w:val="Bijschrift"/>
+                              <w:rPr>
+                                <w:sz w:val="20"/>
+                                <w:szCs w:val="20"/>
+                              </w:rPr>
+                            </w:pPr>
+                            <w:r>
+                              <w:t xml:space="preserve">Figure </w:t>
+                            </w:r>
+                            <w:r>
+                              <w:fldChar w:fldCharType="begin"/>
+                            </w:r>
+                            <w:r>
+                              <w:instrText xml:space="preserve"> SEQ Figure \* ARABIC </w:instrText>
+                            </w:r>
+                            <w:r>
+                              <w:fldChar w:fldCharType="separate"/>
+                            </w:r>
+                            <w:r>
+                              <w:rPr>
+                                <w:noProof/>
+                              </w:rPr>
+                              <w:t>1</w:t>
+                            </w:r>
+                            <w:r>
+                              <w:fldChar w:fldCharType="end"/>
+                            </w:r>
+                            <w:r>
+                              <w:t>:LSTM Architecture</w:t>
+                            </w:r>
+                          </w:p>
+                        </w:txbxContent>
+                      </wps:txbx>
+                      <wps:bodyPr rot="0" spcFirstLastPara="0" vertOverflow="overflow" horzOverflow="overflow" vert="horz" wrap="square" lIns="0" tIns="0" rIns="0" bIns="0" numCol="1" spcCol="0" rtlCol="0" fromWordArt="0" anchor="t" anchorCtr="0" forceAA="0" compatLnSpc="1">
+                        <a:prstTxWarp prst="textNoShape">
+                          <a:avLst/>
+                        </a:prstTxWarp>
+                        <a:spAutoFit/>
+                      </wps:bodyPr>
+                    </wps:wsp>
+                  </a:graphicData>
+                </a:graphic>
+              </wp:anchor>
+            </w:drawing>
+          </mc:Choice>
+          <mc:Fallback>
+            <w:pict>
+              <v:shapetype w14:anchorId="202B95E2" id="_x0000_t202" coordsize="21600,21600" o:spt="202" path="m,l,21600r21600,l21600,xe">
+                <v:stroke joinstyle="miter"/>
+                <v:path gradientshapeok="t" o:connecttype="rect"/>
+              </v:shapetype>
+              <v:shape id="Tekstvak 1" o:spid="_x0000_s1026" type="#_x0000_t202" style="position:absolute;left:0;text-align:left;margin-left:-6.3pt;margin-top:172.15pt;width:259.5pt;height:.05pt;z-index:251664384;visibility:visible;mso-wrap-style:square;mso-wrap-distance-left:9pt;mso-wrap-distance-top:0;mso-wrap-distance-right:9pt;mso-wrap-distance-bottom:0;mso-position-horizontal:absolute;mso-position-horizontal-relative:text;mso-position-vertical:absolute;mso-position-vertical-relative:text;v-text-anchor:top" o:gfxdata="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" stroked="f">
+                <v:textbox style="mso-fit-shape-to-text:t" inset="0,0,0,0">
+                  <w:txbxContent>
+                    <w:p>
+                      <w:pPr>
+                        <w:pStyle w:val="Bijschrift"/>
+                        <w:rPr>
+                          <w:sz w:val="20"/>
+                          <w:szCs w:val="20"/>
+                        </w:rPr>
+                      </w:pPr>
+                      <w:r>
+                        <w:t xml:space="preserve">Figure </w:t>
+                      </w:r>
+                      <w:r>
+                        <w:fldChar w:fldCharType="begin"/>
+                      </w:r>
+                      <w:r>
+                        <w:instrText xml:space="preserve"> SEQ Figure \* ARABIC </w:instrText>
+                      </w:r>
+                      <w:r>
+                        <w:fldChar w:fldCharType="separate"/>
+                      </w:r>
+                      <w:r>
+                        <w:rPr>
+                          <w:noProof/>
+                        </w:rPr>
+                        <w:t>1</w:t>
+                      </w:r>
+                      <w:r>
+                        <w:fldChar w:fldCharType="end"/>
+                      </w:r>
+                      <w:r>
+                        <w:t>:LSTM Architecture</w:t>
+                      </w:r>
+                    </w:p>
+                  </w:txbxContent>
+                </v:textbox>
+              </v:shape>
+            </w:pict>
+          </mc:Fallback>
+        </mc:AlternateContent>
+      </w:r>
+    </w:p>
+    <w:p>
+      <w:pPr>
+        <w:ind w:left="360"/>
+      </w:pPr>
     </w:p>
     <w:p/>
     <w:p/>
     <w:p/>
+    <w:p/>
+    <w:p/>
+    <w:p/>
+    <w:p/>
+    <w:p/>
+    <w:p/>
+    <w:p/>
+    <w:p/>
+    <w:p/>
+    <w:p/>
+    <w:p/>
+    <w:p/>
+    <w:p>
+      <w:proofErr w:type="spellStart"/>
+      <w:r>
+        <w:t>komt</w:t>
+      </w:r>
+      <w:proofErr w:type="spellEnd"/>
+      <w:r>
+        <w:t xml:space="preserve"> van </w:t>
+      </w:r>
+      <w:proofErr w:type="spellStart"/>
+      <w:r>
+        <w:t>Referentie</w:t>
+      </w:r>
+      <w:proofErr w:type="spellEnd"/>
+      <w:r>
+        <w:t xml:space="preserve"> : </w:t>
+      </w:r>
+      <w:proofErr w:type="spellStart"/>
+      <w:r>
+        <w:t>Istiake</w:t>
+      </w:r>
+      <w:proofErr w:type="spellEnd"/>
+      <w:r>
+        <w:t xml:space="preserve"> Sunny, M. A., </w:t>
+      </w:r>
+      <w:proofErr w:type="spellStart"/>
+      <w:r>
+        <w:t>Maswood</w:t>
+      </w:r>
+      <w:proofErr w:type="spellEnd"/>
+      <w:r>
+        <w:t xml:space="preserve">, M. M. S., &amp; Alharbi, A. G. (2020). Deep Learning-Based Stock Price Prediction Using LSTM and Bi-Directional LSTM Model. </w:t>
+      </w:r>
+      <w:r>
+        <w:rPr>
+          <w:i/>
+          <w:iCs/>
+        </w:rPr>
+        <w:t>2nd Novel Intelligent and Leading Emerging Sciences Conference, NILES 2020</w:t>
+      </w:r>
+      <w:r>
+        <w:t>, 87–92. https://doi.org/10.1109/NILES50944.2020.9257950</w:t>
+      </w:r>
+    </w:p>
+    <w:p>
+      <w:r>
+        <w:t>(MOET NOG CLEAN WORDEN</w:t>
+      </w:r>
+      <w:r>
+        <w:t>)</w:t>
+      </w:r>
+    </w:p>
+    <w:p/>
+    <w:p>
+      <w:r>
+        <w:t>This architecture allows</w:t>
+      </w:r>
+      <w:r>
+        <w:t xml:space="preserve"> for</w:t>
+      </w:r>
+      <w:r>
+        <w:t xml:space="preserve"> easy adjustments based on task requirements</w:t>
+      </w:r>
+      <w:r>
+        <w:t xml:space="preserve">, </w:t>
+      </w:r>
+      <w:r>
+        <w:t>making</w:t>
+      </w:r>
+      <w:r>
+        <w:t xml:space="preserve"> it a very flexible model</w:t>
+      </w:r>
+      <w:r>
+        <w:t>. The number of LSTM layers, the size of the hidden states, and</w:t>
+      </w:r>
+      <w:r>
+        <w:t xml:space="preserve"> the</w:t>
+      </w:r>
+      <w:r>
+        <w:t xml:space="preserve"> activation functions can </w:t>
+      </w:r>
+      <w:r>
+        <w:t xml:space="preserve">all </w:t>
+      </w:r>
+      <w:r>
+        <w:t xml:space="preserve">be </w:t>
+      </w:r>
+      <w:r>
+        <w:t>adjusted</w:t>
+      </w:r>
+      <w:r>
+        <w:t xml:space="preserve"> to optimize performance for specific datasets. </w:t>
+      </w:r>
+      <w:r>
+        <w:t>Deeper networks with higher hidden dimensions are used for more complex patterns, while simpler architectures are used for smoother or less variable series.</w:t>
+      </w:r>
+    </w:p>
+    <w:p>
+      <w:r>
+        <w:t xml:space="preserve">During training, the model processes data in mini-batches, the </w:t>
+      </w:r>
+      <w:r>
+        <w:t>hidden and cell states are reset to zero at the start of each batch to ensure independence between sequences and avoid information leakage across batches. This approach is consistent with truncated backpropagation through time (TBPTT), where backpropagation is limited to the sequence length within a batch. By resetting the states for every batch, we ensure that the model only focuses on the dependencies within the current batch.</w:t>
+      </w:r>
+      <w:r>
+        <w:t xml:space="preserve"> </w:t>
+      </w:r>
+    </w:p>
+    <w:p>
+      <w:r>
+        <w:t xml:space="preserve">The architecture leverages </w:t>
+      </w:r>
+      <w:proofErr w:type="spellStart"/>
+      <w:r>
+        <w:t>PyTorch’s</w:t>
+      </w:r>
+      <w:proofErr w:type="spellEnd"/>
+      <w:r>
+        <w:t xml:space="preserve"> GPU acceleration</w:t>
+      </w:r>
+      <w:r>
+        <w:t xml:space="preserve"> </w:t>
+      </w:r>
+      <w:r>
+        <w:t xml:space="preserve">to scale efficiently for larger datasets, </w:t>
+      </w:r>
+      <w:r>
+        <w:t>t</w:t>
+      </w:r>
+      <w:r>
+        <w:t>his ensures that the training remains computationally feasible for average users' systems</w:t>
+      </w:r>
+      <w:r>
+        <w:t>.</w:t>
+      </w:r>
+    </w:p>
+    <w:p>
+      <w:pPr>
+        <w:pStyle w:val="Kop2"/>
+      </w:pPr>
+      <w:r>
+        <w:t>Training process</w:t>
+      </w:r>
+    </w:p>
+    <w:p>
+      <w:r>
+        <w:t>The model is trained using the Mean Squared Error (MSE) loss function</w:t>
+      </w:r>
+      <w:r>
+        <w:t xml:space="preserve">. The Adam optimizer is used for training, it adapts the learning rate during training and works faster than the traditional stochastic gradient descent. The training data is fed into the model in mini-batches. The batch size is another hyperparameter that can be adjusted during training. This is done automatically using the </w:t>
+      </w:r>
+      <w:proofErr w:type="spellStart"/>
+      <w:r>
+        <w:t>DataLoader</w:t>
+      </w:r>
+      <w:proofErr w:type="spellEnd"/>
+      <w:r>
+        <w:t xml:space="preserve"> class from </w:t>
+      </w:r>
+      <w:proofErr w:type="spellStart"/>
+      <w:r>
+        <w:t>Pytorch</w:t>
+      </w:r>
+      <w:proofErr w:type="spellEnd"/>
+      <w:r>
+        <w:t>. The model saves the best-performing weights</w:t>
+      </w:r>
+      <w:r>
+        <w:t>,</w:t>
+      </w:r>
+      <w:r>
+        <w:t xml:space="preserve"> </w:t>
+      </w:r>
+      <w:r>
+        <w:t>determined by</w:t>
+      </w:r>
+      <w:r>
+        <w:t xml:space="preserve"> the</w:t>
+      </w:r>
+      <w:r>
+        <w:t xml:space="preserve"> lowest</w:t>
+      </w:r>
+      <w:r>
+        <w:t xml:space="preserve"> validation loss. The training process is stopped when there is no improvement in validation loss over a predefined number of epochs, ensuring that the model does not overfit, and still generalizes well to unseen data. </w:t>
+      </w:r>
+    </w:p>
+    <w:p>
+      <w:r>
+        <w:t>To find the optimal hyperparameters for the model, a grid search is performed. Hyperparameters such as the number of LSTM layers, hidden layer size, learning rate, batch size, number of epochs, and the sequence length are explored. The grid search tests all combinations of these parameters and selects the configuration that results in the lowest Mean Absolute Percentage Error (MAPE) on the validation set.</w:t>
+      </w:r>
+    </w:p>
+    <w:p>
+      <w:pPr>
+        <w:pStyle w:val="Kop2"/>
+      </w:pPr>
+      <w:r>
+        <w:t>Model Evaluation</w:t>
+      </w:r>
+      <w:r>
+        <w:t xml:space="preserve"> </w:t>
+      </w:r>
+    </w:p>
+    <w:p>
+      <w:r>
+        <w:t xml:space="preserve">After training, the model is evaluated using unseen test data. The test data, which has not been used in training or validation, is </w:t>
+      </w:r>
+      <w:proofErr w:type="spellStart"/>
+      <w:r>
+        <w:t>preprocessed</w:t>
+      </w:r>
+      <w:proofErr w:type="spellEnd"/>
+      <w:r>
+        <w:t xml:space="preserve"> similarly to the training data. The trained model is used to </w:t>
+      </w:r>
+      <w:r>
+        <w:t>generate</w:t>
+      </w:r>
+      <w:r>
+        <w:t xml:space="preserve"> predictions on this </w:t>
+      </w:r>
+      <w:r>
+        <w:t xml:space="preserve">unseen </w:t>
+      </w:r>
+      <w:r>
+        <w:t>test set. The model makes multi-step forecasts, where the output of a prediction is used as input for the next. The predictions are compared to the actual values (found online) to assess the model’s performance</w:t>
+      </w:r>
+      <w:r>
+        <w:t>. This performance is evaluated using the MAPE, which is commonly used for regression tasks, providing a percentage error between the predicted and actual values.</w:t>
+      </w:r>
+      <w:r>
+        <w:t xml:space="preserve"> </w:t>
+      </w:r>
+      <w:r>
+        <w:t>Those actual versus predicted values are plotted over time, providing a visual representation of model prediction accuracy. This allows for a more intuitive understanding of the model’s forecasting ability.</w:t>
+      </w:r>
+    </w:p>
+    <w:p>
+      <w:pPr>
+        <w:pStyle w:val="Kop2"/>
+      </w:pPr>
+      <w:r>
+        <w:t>Model Deployment and Prediction</w:t>
+      </w:r>
+    </w:p>
+    <w:p>
+      <w:r>
+        <w:t>Once the best model is selected and trained, it is saved in a .</w:t>
+      </w:r>
+      <w:proofErr w:type="spellStart"/>
+      <w:r>
+        <w:t>pth</w:t>
+      </w:r>
+      <w:proofErr w:type="spellEnd"/>
+      <w:r>
+        <w:t xml:space="preserve"> file for future use. The saved model includes the optimal weights, the model configuration,</w:t>
+      </w:r>
+      <w:r>
+        <w:t xml:space="preserve"> and</w:t>
+      </w:r>
+      <w:r>
+        <w:t xml:space="preserve"> the model architecture</w:t>
+      </w:r>
+      <w:r>
+        <w:t xml:space="preserve">. </w:t>
+      </w:r>
+      <w:r>
+        <w:t>Additionally, the scaler used for normalizing the training data is also saved within the same .</w:t>
+      </w:r>
+      <w:proofErr w:type="spellStart"/>
+      <w:r>
+        <w:t>pth</w:t>
+      </w:r>
+      <w:proofErr w:type="spellEnd"/>
+      <w:r>
+        <w:t xml:space="preserve"> file. This ensures that the model and the scaling procedure are tightly coupled, and the same scaling transformations are applied to new data as were applied during training.</w:t>
+      </w:r>
+      <w:r>
+        <w:t xml:space="preserve"> </w:t>
+      </w:r>
+      <w:r>
+        <w:t>The saved model</w:t>
+      </w:r>
+      <w:r>
+        <w:t xml:space="preserve"> can be used for making predictions on new, unseen test data. This provides a lot of flexibility as the trained model is a file that can </w:t>
+      </w:r>
+      <w:r>
+        <w:t xml:space="preserve">transferred across different environments or machines, enabling predictions to be made without requiring the original training data or model retraining. The saved model can also be reloaded and used for additional predictions as needed, without the need to repeat the entire training process. Moreover, there is also the option to retrain the model with new data or with more possible parameters whenever desired. This flexibility is especially useful in dynamic environments where the data might evolve over time. By simply retraining the model, it can be adapted to account for these changes, improving its predicting performance. </w:t>
+      </w:r>
+    </w:p>
+    <w:p/>
+    <w:p/>
     <w:p>
       <w:pPr>
         <w:pStyle w:val="Kop1"/>
@@ -1673,7 +1926,13 @@
     </w:p>
     <w:p>
       <w:r>
-        <w:t xml:space="preserve">Instead, the model is trained using only the historical data available up to the prediction point, ensuring that it is unable to “cheat”. The test data is predicted purely based on the historical data, making the evaluation much more challenging. Depending on how different or unpredictable the market was during the range of time covered by the test data, compared to the training data, a Mean Absolute Percentage Error between 5% and 20% could be expected. Financial markets are inherently volatile and subject to external factors such as economic events, political developments,… Therefore, the model’s prediction accuracy can vary significantly based on the stability and predictability of the market during the test period. </w:t>
+        <w:t xml:space="preserve">Instead, the model is trained using only the historical data available up to the prediction point, ensuring that it is unable to “cheat”. The test data is predicted purely based on the historical data, making the evaluation much more challenging. Depending on how different or unpredictable the market was during the range of time covered by the test data, compared to the training data, a Mean Absolute Percentage Error between 5% and 20% could be expected. Financial markets are inherently volatile and subject to external factors such as economic events, </w:t>
+      </w:r>
+      <w:r>
+        <w:t>geo</w:t>
+      </w:r>
+      <w:r>
+        <w:t xml:space="preserve">political developments,… Therefore, the model’s prediction accuracy can vary significantly based on the stability and predictability of the market during the test period. </w:t>
       </w:r>
     </w:p>
     <w:p/>
@@ -1700,15 +1959,21 @@
     </w:p>
     <w:p>
       <w:r>
-        <w:t xml:space="preserve"> </w:t>
-      </w:r>
-    </w:p>
-    <w:p>
-      <w:r>
+        <w:rPr>
+          <w:noProof/>
+        </w:rPr>
         <w:drawing>
-          <wp:inline distT="0" distB="0" distL="0" distR="0" wp14:anchorId="696CC261" wp14:editId="0C6C552E">
-            <wp:extent cx="3176658" cy="1682496"/>
-            <wp:effectExtent l="0" t="0" r="5080" b="0"/>
+          <wp:anchor distT="0" distB="0" distL="114300" distR="114300" simplePos="0" relativeHeight="251658240" behindDoc="0" locked="0" layoutInCell="1" allowOverlap="1" wp14:anchorId="696CC261" wp14:editId="08ED6C52">
+            <wp:simplePos x="0" y="0"/>
+            <wp:positionH relativeFrom="column">
+              <wp:posOffset>-152400</wp:posOffset>
+            </wp:positionH>
+            <wp:positionV relativeFrom="paragraph">
+              <wp:posOffset>81280</wp:posOffset>
+            </wp:positionV>
+            <wp:extent cx="3327003" cy="1762125"/>
+            <wp:effectExtent l="0" t="0" r="6985" b="0"/>
+            <wp:wrapNone/>
             <wp:docPr id="1207102118" name="Afbeelding 1" descr="Afbeelding met tekst, lijn, Perceel, diagram"/>
             <wp:cNvGraphicFramePr>
               <a:graphicFrameLocks xmlns:a="http://schemas.openxmlformats.org/drawingml/2006/main" noChangeAspect="1"/>
@@ -1721,7 +1986,13 @@
                     <pic:cNvPicPr/>
                   </pic:nvPicPr>
                   <pic:blipFill>
-                    <a:blip r:embed="rId12"/>
+                    <a:blip r:embed="rId12" cstate="print">
+                      <a:extLst>
+                        <a:ext uri="{28A0092B-C50C-407E-A947-70E740481C1C}">
+                          <a14:useLocalDpi xmlns:a14="http://schemas.microsoft.com/office/drawing/2010/main" val="0"/>
+                        </a:ext>
+                      </a:extLst>
+                    </a:blip>
                     <a:stretch>
                       <a:fillRect/>
                     </a:stretch>
@@ -1729,7 +2000,7 @@
                   <pic:spPr>
                     <a:xfrm>
                       <a:off x="0" y="0"/>
-                      <a:ext cx="3187844" cy="1688420"/>
+                      <a:ext cx="3327003" cy="1762125"/>
                     </a:xfrm>
                     <a:prstGeom prst="rect">
                       <a:avLst/>
@@ -1738,43 +2009,97 @@
                 </pic:pic>
               </a:graphicData>
             </a:graphic>
-          </wp:inline>
+            <wp14:sizeRelH relativeFrom="page">
+              <wp14:pctWidth>0</wp14:pctWidth>
+            </wp14:sizeRelH>
+            <wp14:sizeRelV relativeFrom="page">
+              <wp14:pctHeight>0</wp14:pctHeight>
+            </wp14:sizeRelV>
+          </wp:anchor>
         </w:drawing>
-      </w:r>
-    </w:p>
-    <w:p>
-      <w:r>
-        <w:t>Caption …</w:t>
-      </w:r>
-      <w:r>
-        <w:br/>
-      </w:r>
-    </w:p>
-    <w:p>
-      <w:r>
-        <w:t xml:space="preserve">For November 2024 as test data: </w:t>
-      </w:r>
-    </w:p>
-    <w:p>
-      <w:r>
-        <w:t>Description  ….</w:t>
       </w:r>
     </w:p>
     <w:p/>
     <w:p/>
-    <w:p>
-      <w:r>
-        <w:t>Mape …</w:t>
-      </w:r>
-    </w:p>
     <w:p/>
     <w:p/>
-    <w:p>
-      <w:r>
+    <w:p/>
+    <w:p/>
+    <w:p/>
+    <w:p/>
+    <w:p/>
+    <w:p/>
+    <w:p/>
+    <w:p>
+      <w:pPr>
+        <w:pStyle w:val="Bijschrift"/>
+      </w:pPr>
+      <w:r>
+        <w:br/>
+        <w:t xml:space="preserve">Figure </w:t>
+      </w:r>
+      <w:r>
+        <w:fldChar w:fldCharType="begin"/>
+      </w:r>
+      <w:r>
+        <w:instrText xml:space="preserve"> SEQ Figure \* ARABIC </w:instrText>
+      </w:r>
+      <w:r>
+        <w:fldChar w:fldCharType="separate"/>
+      </w:r>
+      <w:r>
+        <w:rPr>
+          <w:noProof/>
+        </w:rPr>
+        <w:t>2</w:t>
+      </w:r>
+      <w:r>
+        <w:fldChar w:fldCharType="end"/>
+      </w:r>
+      <w:r>
+        <w:t>: Predicted vs actual values of November 2024</w:t>
+      </w:r>
+    </w:p>
+    <w:p>
+      <w:r>
+        <w:t xml:space="preserve">As seen in figure 2, the prediction </w:t>
+      </w:r>
+      <w:r>
+        <w:t>for November 2024 has an upward trend, a bit lower than the actual values of that month. This is expected because the model is trained on past data starting in 2018, and its parameters are tuned on the validation set consisting October 2024. Both of these have lower closing prices than November and follow an upward trend over long periods.</w:t>
+      </w:r>
+    </w:p>
+    <w:p/>
+    <w:p/>
+    <w:p>
+      <w:r>
+        <w:t>The Mean Absolute Percentage Error (MAPE) for November 2024 is 5.11%, which is very low all things considered. The reason for this low MAPE is that we use October, the month before, as validation data to tune the parameters, this is obviously going to be in a similar price range as November. The second reason is because the test month follows a similar trend (</w:t>
+      </w:r>
+      <w:r>
+        <w:t xml:space="preserve">slightly </w:t>
+      </w:r>
+      <w:r>
+        <w:t>upward) as the historical data.</w:t>
+      </w:r>
+    </w:p>
+    <w:p/>
+    <w:p/>
+    <w:p>
+      <w:r>
+        <w:rPr>
+          <w:noProof/>
+        </w:rPr>
         <w:drawing>
-          <wp:inline distT="0" distB="0" distL="0" distR="0" wp14:anchorId="6E002818" wp14:editId="3E44E54F">
-            <wp:extent cx="3156668" cy="1686304"/>
-            <wp:effectExtent l="0" t="0" r="5715" b="9525"/>
+          <wp:anchor distT="0" distB="0" distL="114300" distR="114300" simplePos="0" relativeHeight="251659264" behindDoc="0" locked="0" layoutInCell="1" allowOverlap="1" wp14:anchorId="6E002818" wp14:editId="2322CBB4">
+            <wp:simplePos x="0" y="0"/>
+            <wp:positionH relativeFrom="column">
+              <wp:align>left</wp:align>
+            </wp:positionH>
+            <wp:positionV relativeFrom="paragraph">
+              <wp:posOffset>150495</wp:posOffset>
+            </wp:positionV>
+            <wp:extent cx="3352800" cy="1791078"/>
+            <wp:effectExtent l="0" t="0" r="5715" b="0"/>
+            <wp:wrapNone/>
             <wp:docPr id="82108099" name="Afbeelding 1" descr="Afbeelding met lijn, Perceel, tekst, diagram"/>
             <wp:cNvGraphicFramePr>
               <a:graphicFrameLocks xmlns:a="http://schemas.openxmlformats.org/drawingml/2006/main" noChangeAspect="1"/>
@@ -1787,7 +2112,13 @@
                     <pic:cNvPicPr/>
                   </pic:nvPicPr>
                   <pic:blipFill>
-                    <a:blip r:embed="rId13"/>
+                    <a:blip r:embed="rId13" cstate="print">
+                      <a:extLst>
+                        <a:ext uri="{28A0092B-C50C-407E-A947-70E740481C1C}">
+                          <a14:useLocalDpi xmlns:a14="http://schemas.microsoft.com/office/drawing/2010/main" val="0"/>
+                        </a:ext>
+                      </a:extLst>
+                    </a:blip>
                     <a:stretch>
                       <a:fillRect/>
                     </a:stretch>
@@ -1795,7 +2126,7 @@
                   <pic:spPr>
                     <a:xfrm>
                       <a:off x="0" y="0"/>
-                      <a:ext cx="3166672" cy="1691648"/>
+                      <a:ext cx="3352800" cy="1791078"/>
                     </a:xfrm>
                     <a:prstGeom prst="rect">
                       <a:avLst/>
@@ -1804,351 +2135,216 @@
                 </pic:pic>
               </a:graphicData>
             </a:graphic>
-          </wp:inline>
+            <wp14:sizeRelH relativeFrom="page">
+              <wp14:pctWidth>0</wp14:pctWidth>
+            </wp14:sizeRelH>
+            <wp14:sizeRelV relativeFrom="page">
+              <wp14:pctHeight>0</wp14:pctHeight>
+            </wp14:sizeRelV>
+          </wp:anchor>
         </w:drawing>
-      </w:r>
-    </w:p>
-    <w:p>
-      <w:r>
-        <w:t>Caption…</w:t>
-      </w:r>
-    </w:p>
-    <w:p/>
-    <w:p>
-      <w:r>
-        <w:t xml:space="preserve">For December 2024 as test data: </w:t>
-      </w:r>
-    </w:p>
-    <w:p>
-      <w:r>
-        <w:t>Description  …</w:t>
-      </w:r>
-    </w:p>
-    <w:p/>
-    <w:p/>
-    <w:p>
-      <w:r>
-        <w:t>Mape …</w:t>
       </w:r>
     </w:p>
     <w:p/>
     <w:p/>
     <w:p/>
     <w:p/>
-    <w:p>
-      <w:pPr>
-        <w:rPr>
-          <w:lang w:val="nl-BE"/>
-        </w:rPr>
-      </w:pPr>
-      <w:r>
-        <w:rPr>
-          <w:lang w:val="nl-BE"/>
-        </w:rPr>
-        <w:t>Eventueel plot voor M</w:t>
-      </w:r>
-      <w:r>
-        <w:rPr>
-          <w:lang w:val="nl-BE"/>
-        </w:rPr>
-        <w:t xml:space="preserve">SE LOSS / EPOCHS om meer </w:t>
-      </w:r>
-      <w:proofErr w:type="spellStart"/>
-      <w:r>
-        <w:rPr>
-          <w:lang w:val="nl-BE"/>
-        </w:rPr>
-        <w:t>paginas</w:t>
-      </w:r>
-      <w:proofErr w:type="spellEnd"/>
-      <w:r>
-        <w:rPr>
-          <w:lang w:val="nl-BE"/>
-        </w:rPr>
-        <w:t xml:space="preserve"> te vullen.</w:t>
-      </w:r>
-    </w:p>
-    <w:p>
-      <w:pPr>
-        <w:rPr>
-          <w:lang w:val="nl-BE"/>
-        </w:rPr>
-      </w:pPr>
-    </w:p>
-    <w:p>
-      <w:pPr>
-        <w:rPr>
-          <w:lang w:val="nl-BE"/>
-        </w:rPr>
-      </w:pPr>
-    </w:p>
-    <w:p>
-      <w:pPr>
-        <w:rPr>
-          <w:lang w:val="nl-BE"/>
-        </w:rPr>
-      </w:pPr>
-    </w:p>
-    <w:p>
-      <w:pPr>
-        <w:rPr>
-          <w:lang w:val="nl-BE"/>
-        </w:rPr>
-      </w:pPr>
-    </w:p>
-    <w:p>
-      <w:pPr>
-        <w:rPr>
-          <w:lang w:val="nl-BE"/>
-        </w:rPr>
-      </w:pPr>
-    </w:p>
-    <w:p>
-      <w:pPr>
-        <w:rPr>
-          <w:lang w:val="nl-BE"/>
-        </w:rPr>
-      </w:pPr>
-    </w:p>
-    <w:p>
-      <w:pPr>
-        <w:rPr>
-          <w:lang w:val="nl-BE"/>
-        </w:rPr>
-      </w:pPr>
-    </w:p>
-    <w:p>
-      <w:pPr>
-        <w:rPr>
-          <w:lang w:val="nl-BE"/>
-        </w:rPr>
-      </w:pPr>
-    </w:p>
-    <w:p>
-      <w:pPr>
-        <w:rPr>
-          <w:lang w:val="nl-BE"/>
-        </w:rPr>
-      </w:pPr>
-    </w:p>
-    <w:p>
-      <w:pPr>
-        <w:rPr>
-          <w:lang w:val="nl-BE"/>
-        </w:rPr>
-      </w:pPr>
-    </w:p>
-    <w:p>
-      <w:pPr>
-        <w:rPr>
-          <w:lang w:val="nl-BE"/>
-        </w:rPr>
-      </w:pPr>
-    </w:p>
-    <w:p>
-      <w:pPr>
-        <w:rPr>
-          <w:lang w:val="nl-BE"/>
-        </w:rPr>
-      </w:pPr>
-    </w:p>
-    <w:p>
-      <w:pPr>
-        <w:rPr>
-          <w:lang w:val="nl-BE"/>
-        </w:rPr>
-      </w:pPr>
-    </w:p>
-    <w:p>
-      <w:pPr>
-        <w:rPr>
-          <w:lang w:val="nl-BE"/>
-        </w:rPr>
-      </w:pPr>
-    </w:p>
-    <w:p>
-      <w:pPr>
-        <w:rPr>
-          <w:lang w:val="nl-BE"/>
-        </w:rPr>
-      </w:pPr>
-    </w:p>
-    <w:p>
-      <w:pPr>
-        <w:rPr>
-          <w:lang w:val="nl-BE"/>
-        </w:rPr>
-      </w:pPr>
-    </w:p>
-    <w:p>
-      <w:pPr>
-        <w:rPr>
-          <w:lang w:val="nl-BE"/>
-        </w:rPr>
-      </w:pPr>
-    </w:p>
-    <w:p>
-      <w:pPr>
-        <w:rPr>
-          <w:lang w:val="nl-BE"/>
-        </w:rPr>
-      </w:pPr>
-    </w:p>
-    <w:p>
-      <w:pPr>
-        <w:rPr>
-          <w:lang w:val="nl-BE"/>
-        </w:rPr>
-      </w:pPr>
-    </w:p>
-    <w:p>
-      <w:pPr>
-        <w:rPr>
-          <w:lang w:val="nl-BE"/>
-        </w:rPr>
-      </w:pPr>
-    </w:p>
-    <w:p>
-      <w:pPr>
-        <w:rPr>
-          <w:lang w:val="nl-BE"/>
-        </w:rPr>
-      </w:pPr>
-    </w:p>
-    <w:p>
-      <w:pPr>
-        <w:rPr>
-          <w:lang w:val="nl-BE"/>
-        </w:rPr>
-      </w:pPr>
-    </w:p>
-    <w:p>
-      <w:pPr>
-        <w:rPr>
-          <w:lang w:val="nl-BE"/>
-        </w:rPr>
-      </w:pPr>
-    </w:p>
-    <w:p>
-      <w:pPr>
-        <w:rPr>
-          <w:lang w:val="nl-BE"/>
-        </w:rPr>
-      </w:pPr>
-    </w:p>
-    <w:p>
-      <w:pPr>
-        <w:rPr>
-          <w:lang w:val="nl-BE"/>
-        </w:rPr>
-      </w:pPr>
-    </w:p>
-    <w:p>
-      <w:pPr>
-        <w:rPr>
-          <w:lang w:val="nl-BE"/>
-        </w:rPr>
-      </w:pPr>
-    </w:p>
-    <w:p>
-      <w:pPr>
-        <w:rPr>
-          <w:lang w:val="nl-BE"/>
-        </w:rPr>
-      </w:pPr>
-    </w:p>
-    <w:p>
-      <w:pPr>
-        <w:rPr>
-          <w:lang w:val="nl-BE"/>
-        </w:rPr>
-      </w:pPr>
-    </w:p>
-    <w:p>
-      <w:pPr>
-        <w:rPr>
-          <w:lang w:val="nl-BE"/>
-        </w:rPr>
-      </w:pPr>
-    </w:p>
-    <w:p>
-      <w:pPr>
-        <w:rPr>
-          <w:lang w:val="nl-BE"/>
-        </w:rPr>
-      </w:pPr>
-    </w:p>
-    <w:p>
-      <w:pPr>
-        <w:rPr>
-          <w:lang w:val="nl-BE"/>
-        </w:rPr>
-      </w:pPr>
-    </w:p>
-    <w:p>
-      <w:pPr>
-        <w:rPr>
-          <w:lang w:val="nl-BE"/>
-        </w:rPr>
-      </w:pPr>
-    </w:p>
-    <w:p>
-      <w:pPr>
-        <w:rPr>
-          <w:lang w:val="nl-BE"/>
-        </w:rPr>
-      </w:pPr>
-    </w:p>
-    <w:p>
-      <w:pPr>
-        <w:rPr>
-          <w:lang w:val="nl-BE"/>
-        </w:rPr>
-      </w:pPr>
-    </w:p>
-    <w:p>
-      <w:pPr>
-        <w:rPr>
-          <w:lang w:val="nl-BE"/>
-        </w:rPr>
-      </w:pPr>
-    </w:p>
-    <w:p>
-      <w:pPr>
-        <w:rPr>
-          <w:lang w:val="nl-BE"/>
-        </w:rPr>
-      </w:pPr>
-    </w:p>
-    <w:p>
-      <w:pPr>
-        <w:rPr>
-          <w:lang w:val="nl-BE"/>
-        </w:rPr>
-      </w:pPr>
-    </w:p>
-    <w:p>
-      <w:pPr>
-        <w:rPr>
-          <w:lang w:val="nl-BE"/>
-        </w:rPr>
-      </w:pPr>
-    </w:p>
+    <w:p/>
+    <w:p/>
+    <w:p/>
+    <w:p/>
+    <w:p/>
+    <w:p/>
+    <w:p/>
+    <w:p/>
+    <w:p>
+      <w:r>
+        <w:rPr>
+          <w:noProof/>
+        </w:rPr>
+        <mc:AlternateContent>
+          <mc:Choice Requires="wps">
+            <w:drawing>
+              <wp:anchor distT="0" distB="0" distL="114300" distR="114300" simplePos="0" relativeHeight="251661312" behindDoc="0" locked="0" layoutInCell="1" allowOverlap="1" wp14:anchorId="71A464A2" wp14:editId="520C5E07">
+                <wp:simplePos x="0" y="0"/>
+                <wp:positionH relativeFrom="column">
+                  <wp:posOffset>119531</wp:posOffset>
+                </wp:positionH>
+                <wp:positionV relativeFrom="paragraph">
+                  <wp:posOffset>52714</wp:posOffset>
+                </wp:positionV>
+                <wp:extent cx="3156585" cy="635"/>
+                <wp:effectExtent l="0" t="0" r="0" b="0"/>
+                <wp:wrapNone/>
+                <wp:docPr id="1799069672" name="Tekstvak 1"/>
+                <wp:cNvGraphicFramePr/>
+                <a:graphic xmlns:a="http://schemas.openxmlformats.org/drawingml/2006/main">
+                  <a:graphicData uri="http://schemas.microsoft.com/office/word/2010/wordprocessingShape">
+                    <wps:wsp>
+                      <wps:cNvSpPr txBox="1"/>
+                      <wps:spPr>
+                        <a:xfrm>
+                          <a:off x="0" y="0"/>
+                          <a:ext cx="3156585" cy="635"/>
+                        </a:xfrm>
+                        <a:prstGeom prst="rect">
+                          <a:avLst/>
+                        </a:prstGeom>
+                        <a:solidFill>
+                          <a:prstClr val="white"/>
+                        </a:solidFill>
+                        <a:ln>
+                          <a:noFill/>
+                        </a:ln>
+                      </wps:spPr>
+                      <wps:txbx>
+                        <w:txbxContent>
+                          <w:p>
+                            <w:pPr>
+                              <w:pStyle w:val="Bijschrift"/>
+                              <w:rPr>
+                                <w:noProof/>
+                                <w:sz w:val="20"/>
+                                <w:szCs w:val="20"/>
+                              </w:rPr>
+                            </w:pPr>
+                            <w:r>
+                              <w:t xml:space="preserve">Figure </w:t>
+                            </w:r>
+                            <w:r>
+                              <w:fldChar w:fldCharType="begin"/>
+                            </w:r>
+                            <w:r>
+                              <w:instrText xml:space="preserve"> SEQ Figure \* ARABIC </w:instrText>
+                            </w:r>
+                            <w:r>
+                              <w:fldChar w:fldCharType="separate"/>
+                            </w:r>
+                            <w:r>
+                              <w:rPr>
+                                <w:noProof/>
+                              </w:rPr>
+                              <w:t>3</w:t>
+                            </w:r>
+                            <w:r>
+                              <w:fldChar w:fldCharType="end"/>
+                            </w:r>
+                            <w:r>
+                              <w:t>: Predicted vs actual values of December 2024</w:t>
+                            </w:r>
+                          </w:p>
+                        </w:txbxContent>
+                      </wps:txbx>
+                      <wps:bodyPr rot="0" spcFirstLastPara="0" vertOverflow="overflow" horzOverflow="overflow" vert="horz" wrap="square" lIns="0" tIns="0" rIns="0" bIns="0" numCol="1" spcCol="0" rtlCol="0" fromWordArt="0" anchor="t" anchorCtr="0" forceAA="0" compatLnSpc="1">
+                        <a:prstTxWarp prst="textNoShape">
+                          <a:avLst/>
+                        </a:prstTxWarp>
+                        <a:spAutoFit/>
+                      </wps:bodyPr>
+                    </wps:wsp>
+                  </a:graphicData>
+                </a:graphic>
+              </wp:anchor>
+            </w:drawing>
+          </mc:Choice>
+          <mc:Fallback>
+            <w:pict>
+              <v:shape w14:anchorId="71A464A2" id="_x0000_s1027" type="#_x0000_t202" style="position:absolute;left:0;text-align:left;margin-left:9.4pt;margin-top:4.15pt;width:248.55pt;height:.05pt;z-index:251661312;visibility:visible;mso-wrap-style:square;mso-wrap-distance-left:9pt;mso-wrap-distance-top:0;mso-wrap-distance-right:9pt;mso-wrap-distance-bottom:0;mso-position-horizontal:absolute;mso-position-horizontal-relative:text;mso-position-vertical:absolute;mso-position-vertical-relative:text;v-text-anchor:top" o:gfxdata="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" stroked="f">
+                <v:textbox style="mso-fit-shape-to-text:t" inset="0,0,0,0">
+                  <w:txbxContent>
+                    <w:p>
+                      <w:pPr>
+                        <w:pStyle w:val="Bijschrift"/>
+                        <w:rPr>
+                          <w:noProof/>
+                          <w:sz w:val="20"/>
+                          <w:szCs w:val="20"/>
+                        </w:rPr>
+                      </w:pPr>
+                      <w:r>
+                        <w:t xml:space="preserve">Figure </w:t>
+                      </w:r>
+                      <w:r>
+                        <w:fldChar w:fldCharType="begin"/>
+                      </w:r>
+                      <w:r>
+                        <w:instrText xml:space="preserve"> SEQ Figure \* ARABIC </w:instrText>
+                      </w:r>
+                      <w:r>
+                        <w:fldChar w:fldCharType="separate"/>
+                      </w:r>
+                      <w:r>
+                        <w:rPr>
+                          <w:noProof/>
+                        </w:rPr>
+                        <w:t>3</w:t>
+                      </w:r>
+                      <w:r>
+                        <w:fldChar w:fldCharType="end"/>
+                      </w:r>
+                      <w:r>
+                        <w:t>: Predicted vs actual values of December 2024</w:t>
+                      </w:r>
+                    </w:p>
+                  </w:txbxContent>
+                </v:textbox>
+              </v:shape>
+            </w:pict>
+          </mc:Fallback>
+        </mc:AlternateContent>
+      </w:r>
+    </w:p>
+    <w:p/>
+    <w:p>
+      <w:r>
+        <w:t xml:space="preserve">In figure 3, the prediction for December 2024, shows an extremely similar trend as the prediction for November 2024. </w:t>
+      </w:r>
+      <w:r>
+        <w:t xml:space="preserve">This is normal, because the predictions are made using the same model as used for November, so same training data and same validation data. </w:t>
+      </w:r>
+    </w:p>
+    <w:p>
+      <w:r>
+        <w:t xml:space="preserve">The Mean Absolute Percentage Error for December 2024 is 6.95%, which is a little bit higher than for November. This is simply because </w:t>
+      </w:r>
+      <w:r>
+        <w:t>the December closing prices are more distant</w:t>
+      </w:r>
+      <w:r>
+        <w:t xml:space="preserve"> from our training data </w:t>
+      </w:r>
+      <w:r>
+        <w:t>which ends in October.</w:t>
+      </w:r>
+      <w:r>
+        <w:t xml:space="preserve"> If we used November 2024 in our training data, for example as validation set, we would get a better prediction.</w:t>
+      </w:r>
+    </w:p>
+    <w:p/>
+    <w:p>
+      <w:r>
+        <w:t>In conclusion, the LSTM model demonstrates solid performance in predicting the closing prices of the S&amp;P 500 ETF, with low Mean Absolute Percentage Error (MAPE) in both November (5.11%) and December (6.95%) 2024. Given the volatile nature of financial markets, these results are quite good. The model was also able to capture the general trend of the market</w:t>
+      </w:r>
+      <w:r>
+        <w:t>.</w:t>
+      </w:r>
+    </w:p>
+    <w:p>
+      <w:r>
+        <w:t>However, while the predictions show reasonable accuracy, the model could be further improved by incorporating more sophisticated features such as macroeconomic indicators and other advanced technical indicators. Additionally, the performance could be improved by using more historical data in the training process. This model also assumes that historical patterns will persist, which might not be the case in the future, which is why adding macroeconomic indicators can be valuable. Future work could explore other models, such as hybrid approaches that combine multiple machine learning algorithms, as well as deeper hyperparameter tuning and extra data sources to improve the accuracy of predictions. But despite its limitations, this LSTM model is a promising tool for forecasting stock market trends.</w:t>
+      </w:r>
+    </w:p>
+    <w:p/>
+    <w:p/>
+    <w:p/>
     <w:p>
       <w:pPr>
         <w:pStyle w:val="Kop1"/>
-        <w:rPr>
-          <w:lang w:val="nl-BE"/>
-        </w:rPr>
-      </w:pPr>
-      <w:proofErr w:type="spellStart"/>
-      <w:r>
-        <w:rPr>
-          <w:lang w:val="nl-BE"/>
-        </w:rPr>
+      </w:pPr>
+      <w:r>
+        <w:lastRenderedPageBreak/>
         <w:t>Citations</w:t>
       </w:r>
-      <w:proofErr w:type="spellEnd"/>
     </w:p>
     <w:p>
       <w:pPr>
@@ -2874,6 +3070,386 @@
           <w:szCs w:val="16"/>
         </w:rPr>
       </w:pPr>
+      <w:proofErr w:type="spellStart"/>
+      <w:r>
+        <w:rPr>
+          <w:sz w:val="16"/>
+          <w:szCs w:val="16"/>
+          <w:lang w:val="nl-BE"/>
+        </w:rPr>
+        <w:t>Shen</w:t>
+      </w:r>
+      <w:proofErr w:type="spellEnd"/>
+      <w:r>
+        <w:rPr>
+          <w:sz w:val="16"/>
+          <w:szCs w:val="16"/>
+          <w:lang w:val="nl-BE"/>
+        </w:rPr>
+        <w:t xml:space="preserve">, S., </w:t>
+      </w:r>
+      <w:proofErr w:type="spellStart"/>
+      <w:r>
+        <w:rPr>
+          <w:sz w:val="16"/>
+          <w:szCs w:val="16"/>
+          <w:lang w:val="nl-BE"/>
+        </w:rPr>
+        <w:t>Jiang</w:t>
+      </w:r>
+      <w:proofErr w:type="spellEnd"/>
+      <w:r>
+        <w:rPr>
+          <w:sz w:val="16"/>
+          <w:szCs w:val="16"/>
+          <w:lang w:val="nl-BE"/>
+        </w:rPr>
+        <w:t xml:space="preserve">, H., &amp; Zhang, T. (2012). </w:t>
+      </w:r>
+      <w:r>
+        <w:rPr>
+          <w:sz w:val="16"/>
+          <w:szCs w:val="16"/>
+        </w:rPr>
+        <w:t>Stock market forecasting using machine learning algorithms. </w:t>
+      </w:r>
+      <w:r>
+        <w:rPr>
+          <w:i/>
+          <w:iCs/>
+          <w:sz w:val="16"/>
+          <w:szCs w:val="16"/>
+        </w:rPr>
+        <w:t>Department of Electrical Engineering, Stanford University, Stanford, CA</w:t>
+      </w:r>
+      <w:r>
+        <w:rPr>
+          <w:sz w:val="16"/>
+          <w:szCs w:val="16"/>
+        </w:rPr>
+        <w:t>, 1-5.</w:t>
+      </w:r>
+    </w:p>
+    <w:p>
+      <w:pPr>
+        <w:rPr>
+          <w:sz w:val="16"/>
+          <w:szCs w:val="16"/>
+        </w:rPr>
+      </w:pPr>
+    </w:p>
+    <w:p>
+      <w:pPr>
+        <w:rPr>
+          <w:sz w:val="16"/>
+          <w:szCs w:val="16"/>
+        </w:rPr>
+      </w:pPr>
+      <w:proofErr w:type="spellStart"/>
+      <w:r>
+        <w:rPr>
+          <w:sz w:val="16"/>
+          <w:szCs w:val="16"/>
+        </w:rPr>
+        <w:t>Sonkavde</w:t>
+      </w:r>
+      <w:proofErr w:type="spellEnd"/>
+      <w:r>
+        <w:rPr>
+          <w:sz w:val="16"/>
+          <w:szCs w:val="16"/>
+        </w:rPr>
+        <w:t xml:space="preserve">, G., </w:t>
+      </w:r>
+      <w:proofErr w:type="spellStart"/>
+      <w:r>
+        <w:rPr>
+          <w:sz w:val="16"/>
+          <w:szCs w:val="16"/>
+        </w:rPr>
+        <w:t>Dharrao</w:t>
+      </w:r>
+      <w:proofErr w:type="spellEnd"/>
+      <w:r>
+        <w:rPr>
+          <w:sz w:val="16"/>
+          <w:szCs w:val="16"/>
+        </w:rPr>
+        <w:t xml:space="preserve">, D. S., </w:t>
+      </w:r>
+      <w:proofErr w:type="spellStart"/>
+      <w:r>
+        <w:rPr>
+          <w:sz w:val="16"/>
+          <w:szCs w:val="16"/>
+        </w:rPr>
+        <w:t>Bongale</w:t>
+      </w:r>
+      <w:proofErr w:type="spellEnd"/>
+      <w:r>
+        <w:rPr>
+          <w:sz w:val="16"/>
+          <w:szCs w:val="16"/>
+        </w:rPr>
+        <w:t xml:space="preserve">, A. M., </w:t>
+      </w:r>
+      <w:proofErr w:type="spellStart"/>
+      <w:r>
+        <w:rPr>
+          <w:sz w:val="16"/>
+          <w:szCs w:val="16"/>
+        </w:rPr>
+        <w:t>Deokate</w:t>
+      </w:r>
+      <w:proofErr w:type="spellEnd"/>
+      <w:r>
+        <w:rPr>
+          <w:sz w:val="16"/>
+          <w:szCs w:val="16"/>
+        </w:rPr>
+        <w:t xml:space="preserve">, S. T., </w:t>
+      </w:r>
+      <w:proofErr w:type="spellStart"/>
+      <w:r>
+        <w:rPr>
+          <w:sz w:val="16"/>
+          <w:szCs w:val="16"/>
+        </w:rPr>
+        <w:t>Doreswamy</w:t>
+      </w:r>
+      <w:proofErr w:type="spellEnd"/>
+      <w:r>
+        <w:rPr>
+          <w:sz w:val="16"/>
+          <w:szCs w:val="16"/>
+        </w:rPr>
+        <w:t>, D., &amp; Bhat, S. K. (2023). Forecasting Stock Market Prices Using Machine Learning and Deep Learning Models: A Systematic Review, Performance Analysis and Discussion of Implications. </w:t>
+      </w:r>
+      <w:r>
+        <w:rPr>
+          <w:i/>
+          <w:iCs/>
+          <w:sz w:val="16"/>
+          <w:szCs w:val="16"/>
+        </w:rPr>
+        <w:t>International Journal of Financial Studies</w:t>
+      </w:r>
+      <w:r>
+        <w:rPr>
+          <w:sz w:val="16"/>
+          <w:szCs w:val="16"/>
+        </w:rPr>
+        <w:t>, </w:t>
+      </w:r>
+      <w:r>
+        <w:rPr>
+          <w:i/>
+          <w:iCs/>
+          <w:sz w:val="16"/>
+          <w:szCs w:val="16"/>
+        </w:rPr>
+        <w:t>11</w:t>
+      </w:r>
+      <w:r>
+        <w:rPr>
+          <w:sz w:val="16"/>
+          <w:szCs w:val="16"/>
+        </w:rPr>
+        <w:t xml:space="preserve">(3), 94. </w:t>
+      </w:r>
+      <w:hyperlink r:id="rId29" w:history="1">
+        <w:r>
+          <w:rPr>
+            <w:rStyle w:val="Hyperlink"/>
+            <w:sz w:val="16"/>
+            <w:szCs w:val="16"/>
+          </w:rPr>
+          <w:t>https://doi.org/10.3390/ijfs11030094</w:t>
+        </w:r>
+      </w:hyperlink>
+    </w:p>
+    <w:p>
+      <w:pPr>
+        <w:rPr>
+          <w:sz w:val="16"/>
+          <w:szCs w:val="16"/>
+        </w:rPr>
+      </w:pPr>
+    </w:p>
+    <w:p>
+      <w:pPr>
+        <w:rPr>
+          <w:sz w:val="16"/>
+          <w:szCs w:val="16"/>
+        </w:rPr>
+      </w:pPr>
+    </w:p>
+    <w:p>
+      <w:pPr>
+        <w:rPr>
+          <w:sz w:val="16"/>
+          <w:szCs w:val="16"/>
+        </w:rPr>
+      </w:pPr>
+      <w:r>
+        <w:rPr>
+          <w:sz w:val="16"/>
+          <w:szCs w:val="16"/>
+        </w:rPr>
+        <w:t xml:space="preserve">S. Siami-Namini, N. Tavakoli and A. S. </w:t>
+      </w:r>
+      <w:proofErr w:type="spellStart"/>
+      <w:r>
+        <w:rPr>
+          <w:sz w:val="16"/>
+          <w:szCs w:val="16"/>
+        </w:rPr>
+        <w:t>Namin</w:t>
+      </w:r>
+      <w:proofErr w:type="spellEnd"/>
+      <w:r>
+        <w:rPr>
+          <w:sz w:val="16"/>
+          <w:szCs w:val="16"/>
+        </w:rPr>
+        <w:t xml:space="preserve">, "The Performance of LSTM and </w:t>
+      </w:r>
+      <w:proofErr w:type="spellStart"/>
+      <w:r>
+        <w:rPr>
+          <w:sz w:val="16"/>
+          <w:szCs w:val="16"/>
+        </w:rPr>
+        <w:t>BiLSTM</w:t>
+      </w:r>
+      <w:proofErr w:type="spellEnd"/>
+      <w:r>
+        <w:rPr>
+          <w:sz w:val="16"/>
+          <w:szCs w:val="16"/>
+        </w:rPr>
+        <w:t xml:space="preserve"> in Forecasting Time Series," </w:t>
+      </w:r>
+      <w:r>
+        <w:rPr>
+          <w:i/>
+          <w:iCs/>
+          <w:sz w:val="16"/>
+          <w:szCs w:val="16"/>
+        </w:rPr>
+        <w:t>2019 IEEE International Conference on Big Data (Big Data)</w:t>
+      </w:r>
+      <w:r>
+        <w:rPr>
+          <w:sz w:val="16"/>
+          <w:szCs w:val="16"/>
+        </w:rPr>
+        <w:t xml:space="preserve">, Los Angeles, CA, USA, 2019, pp. 3285-3292, </w:t>
+      </w:r>
+      <w:proofErr w:type="spellStart"/>
+      <w:r>
+        <w:rPr>
+          <w:sz w:val="16"/>
+          <w:szCs w:val="16"/>
+        </w:rPr>
+        <w:t>doi</w:t>
+      </w:r>
+      <w:proofErr w:type="spellEnd"/>
+      <w:r>
+        <w:rPr>
+          <w:sz w:val="16"/>
+          <w:szCs w:val="16"/>
+        </w:rPr>
+        <w:t>: 10.1109/BigData47090.2019.9005997.</w:t>
+      </w:r>
+      <w:r>
+        <w:rPr>
+          <w:sz w:val="16"/>
+          <w:szCs w:val="16"/>
+        </w:rPr>
+        <w:br/>
+        <w:t xml:space="preserve">keywords: {Biological system </w:t>
+      </w:r>
+      <w:proofErr w:type="spellStart"/>
+      <w:r>
+        <w:rPr>
+          <w:sz w:val="16"/>
+          <w:szCs w:val="16"/>
+        </w:rPr>
+        <w:t>modeling;Training;Data</w:t>
+      </w:r>
+      <w:proofErr w:type="spellEnd"/>
+      <w:r>
+        <w:rPr>
+          <w:sz w:val="16"/>
+          <w:szCs w:val="16"/>
+        </w:rPr>
+        <w:t xml:space="preserve"> </w:t>
+      </w:r>
+      <w:proofErr w:type="spellStart"/>
+      <w:r>
+        <w:rPr>
+          <w:sz w:val="16"/>
+          <w:szCs w:val="16"/>
+        </w:rPr>
+        <w:t>models;Logic</w:t>
+      </w:r>
+      <w:proofErr w:type="spellEnd"/>
+      <w:r>
+        <w:rPr>
+          <w:sz w:val="16"/>
+          <w:szCs w:val="16"/>
+        </w:rPr>
+        <w:t xml:space="preserve"> </w:t>
+      </w:r>
+      <w:proofErr w:type="spellStart"/>
+      <w:r>
+        <w:rPr>
+          <w:sz w:val="16"/>
+          <w:szCs w:val="16"/>
+        </w:rPr>
+        <w:t>gates;Time</w:t>
+      </w:r>
+      <w:proofErr w:type="spellEnd"/>
+      <w:r>
+        <w:rPr>
+          <w:sz w:val="16"/>
+          <w:szCs w:val="16"/>
+        </w:rPr>
+        <w:t xml:space="preserve"> series </w:t>
+      </w:r>
+      <w:proofErr w:type="spellStart"/>
+      <w:r>
+        <w:rPr>
+          <w:sz w:val="16"/>
+          <w:szCs w:val="16"/>
+        </w:rPr>
+        <w:t>analysis;Predictive</w:t>
+      </w:r>
+      <w:proofErr w:type="spellEnd"/>
+      <w:r>
+        <w:rPr>
+          <w:sz w:val="16"/>
+          <w:szCs w:val="16"/>
+        </w:rPr>
+        <w:t xml:space="preserve"> </w:t>
+      </w:r>
+      <w:proofErr w:type="spellStart"/>
+      <w:r>
+        <w:rPr>
+          <w:sz w:val="16"/>
+          <w:szCs w:val="16"/>
+        </w:rPr>
+        <w:t>models;Recurrent</w:t>
+      </w:r>
+      <w:proofErr w:type="spellEnd"/>
+      <w:r>
+        <w:rPr>
+          <w:sz w:val="16"/>
+          <w:szCs w:val="16"/>
+        </w:rPr>
+        <w:t xml:space="preserve"> neural networks},</w:t>
+      </w:r>
     </w:p>
     <w:p>
       <w:pPr>

</xml_diff>

<commit_message>
Alles klaar, zip file voor uploaden nog maken met minimaal nodige files
</commit_message>
<xml_diff>
--- a/ReportMACLE_AbdelmalekMatoug_JorisPeeters_SükrüSaygili.docx
+++ b/ReportMACLE_AbdelmalekMatoug_JorisPeeters_SükrüSaygili.docx
@@ -1402,6 +1402,9 @@
         <w:pStyle w:val="Lijstalinea"/>
       </w:pPr>
       <w:r>
+        <w:rPr>
+          <w:noProof/>
+        </w:rPr>
         <w:drawing>
           <wp:anchor distT="0" distB="0" distL="114300" distR="114300" simplePos="0" relativeHeight="251662336" behindDoc="0" locked="0" layoutInCell="1" allowOverlap="1" wp14:anchorId="22CC24B1" wp14:editId="19C6919D">
             <wp:simplePos x="0" y="0"/>
@@ -1962,8 +1965,156 @@
         <w:rPr>
           <w:noProof/>
         </w:rPr>
+        <mc:AlternateContent>
+          <mc:Choice Requires="wps">
+            <w:drawing>
+              <wp:anchor distT="0" distB="0" distL="114300" distR="114300" simplePos="0" relativeHeight="251667456" behindDoc="0" locked="0" layoutInCell="1" allowOverlap="1" wp14:anchorId="72510DFA" wp14:editId="08AD0E4B">
+                <wp:simplePos x="0" y="0"/>
+                <wp:positionH relativeFrom="column">
+                  <wp:posOffset>3247390</wp:posOffset>
+                </wp:positionH>
+                <wp:positionV relativeFrom="paragraph">
+                  <wp:posOffset>1880235</wp:posOffset>
+                </wp:positionV>
+                <wp:extent cx="3374390" cy="635"/>
+                <wp:effectExtent l="0" t="0" r="0" b="0"/>
+                <wp:wrapNone/>
+                <wp:docPr id="1702991967" name="Tekstvak 1"/>
+                <wp:cNvGraphicFramePr/>
+                <a:graphic xmlns:a="http://schemas.openxmlformats.org/drawingml/2006/main">
+                  <a:graphicData uri="http://schemas.microsoft.com/office/word/2010/wordprocessingShape">
+                    <wps:wsp>
+                      <wps:cNvSpPr txBox="1"/>
+                      <wps:spPr>
+                        <a:xfrm>
+                          <a:off x="0" y="0"/>
+                          <a:ext cx="3374390" cy="635"/>
+                        </a:xfrm>
+                        <a:prstGeom prst="rect">
+                          <a:avLst/>
+                        </a:prstGeom>
+                        <a:solidFill>
+                          <a:prstClr val="white"/>
+                        </a:solidFill>
+                        <a:ln>
+                          <a:noFill/>
+                        </a:ln>
+                      </wps:spPr>
+                      <wps:txbx>
+                        <w:txbxContent>
+                          <w:p>
+                            <w:pPr>
+                              <w:pStyle w:val="Bijschrift"/>
+                              <w:rPr>
+                                <w:sz w:val="20"/>
+                                <w:szCs w:val="20"/>
+                              </w:rPr>
+                            </w:pPr>
+                            <w:r>
+                              <w:t xml:space="preserve">Figure 4: Difference between actual and predicted values for November </w:t>
+                            </w:r>
+                          </w:p>
+                        </w:txbxContent>
+                      </wps:txbx>
+                      <wps:bodyPr rot="0" spcFirstLastPara="0" vertOverflow="overflow" horzOverflow="overflow" vert="horz" wrap="square" lIns="0" tIns="0" rIns="0" bIns="0" numCol="1" spcCol="0" rtlCol="0" fromWordArt="0" anchor="t" anchorCtr="0" forceAA="0" compatLnSpc="1">
+                        <a:prstTxWarp prst="textNoShape">
+                          <a:avLst/>
+                        </a:prstTxWarp>
+                        <a:spAutoFit/>
+                      </wps:bodyPr>
+                    </wps:wsp>
+                  </a:graphicData>
+                </a:graphic>
+              </wp:anchor>
+            </w:drawing>
+          </mc:Choice>
+          <mc:Fallback>
+            <w:pict>
+              <v:shape w14:anchorId="72510DFA" id="_x0000_s1027" type="#_x0000_t202" style="position:absolute;left:0;text-align:left;margin-left:255.7pt;margin-top:148.05pt;width:265.7pt;height:.05pt;z-index:251667456;visibility:visible;mso-wrap-style:square;mso-wrap-distance-left:9pt;mso-wrap-distance-top:0;mso-wrap-distance-right:9pt;mso-wrap-distance-bottom:0;mso-position-horizontal:absolute;mso-position-horizontal-relative:text;mso-position-vertical:absolute;mso-position-vertical-relative:text;v-text-anchor:top" o:gfxdata="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" stroked="f">
+                <v:textbox style="mso-fit-shape-to-text:t" inset="0,0,0,0">
+                  <w:txbxContent>
+                    <w:p>
+                      <w:pPr>
+                        <w:pStyle w:val="Bijschrift"/>
+                        <w:rPr>
+                          <w:sz w:val="20"/>
+                          <w:szCs w:val="20"/>
+                        </w:rPr>
+                      </w:pPr>
+                      <w:r>
+                        <w:t xml:space="preserve">Figure 4: Difference between actual and predicted values for November </w:t>
+                      </w:r>
+                    </w:p>
+                  </w:txbxContent>
+                </v:textbox>
+              </v:shape>
+            </w:pict>
+          </mc:Fallback>
+        </mc:AlternateContent>
+      </w:r>
+      <w:r>
         <w:drawing>
-          <wp:anchor distT="0" distB="0" distL="114300" distR="114300" simplePos="0" relativeHeight="251658240" behindDoc="0" locked="0" layoutInCell="1" allowOverlap="1" wp14:anchorId="696CC261" wp14:editId="08ED6C52">
+          <wp:anchor distT="0" distB="0" distL="114300" distR="114300" simplePos="0" relativeHeight="251665408" behindDoc="0" locked="0" layoutInCell="1" allowOverlap="1" wp14:anchorId="4160B626" wp14:editId="55552897">
+            <wp:simplePos x="0" y="0"/>
+            <wp:positionH relativeFrom="column">
+              <wp:posOffset>3247998</wp:posOffset>
+            </wp:positionH>
+            <wp:positionV relativeFrom="paragraph">
+              <wp:posOffset>18636</wp:posOffset>
+            </wp:positionV>
+            <wp:extent cx="3374829" cy="1804946"/>
+            <wp:effectExtent l="0" t="0" r="0" b="5080"/>
+            <wp:wrapNone/>
+            <wp:docPr id="1071940023" name="Afbeelding 1" descr="Afbeelding met tekst, lijn, Perceel, diagram"/>
+            <wp:cNvGraphicFramePr>
+              <a:graphicFrameLocks xmlns:a="http://schemas.openxmlformats.org/drawingml/2006/main" noChangeAspect="1"/>
+            </wp:cNvGraphicFramePr>
+            <a:graphic xmlns:a="http://schemas.openxmlformats.org/drawingml/2006/main">
+              <a:graphicData uri="http://schemas.openxmlformats.org/drawingml/2006/picture">
+                <pic:pic xmlns:pic="http://schemas.openxmlformats.org/drawingml/2006/picture">
+                  <pic:nvPicPr>
+                    <pic:cNvPr id="1071940023" name="Afbeelding 1" descr="Afbeelding met tekst, lijn, Perceel, diagram"/>
+                    <pic:cNvPicPr/>
+                  </pic:nvPicPr>
+                  <pic:blipFill>
+                    <a:blip r:embed="rId12" cstate="print">
+                      <a:extLst>
+                        <a:ext uri="{28A0092B-C50C-407E-A947-70E740481C1C}">
+                          <a14:useLocalDpi xmlns:a14="http://schemas.microsoft.com/office/drawing/2010/main" val="0"/>
+                        </a:ext>
+                      </a:extLst>
+                    </a:blip>
+                    <a:stretch>
+                      <a:fillRect/>
+                    </a:stretch>
+                  </pic:blipFill>
+                  <pic:spPr>
+                    <a:xfrm>
+                      <a:off x="0" y="0"/>
+                      <a:ext cx="3374829" cy="1804946"/>
+                    </a:xfrm>
+                    <a:prstGeom prst="rect">
+                      <a:avLst/>
+                    </a:prstGeom>
+                  </pic:spPr>
+                </pic:pic>
+              </a:graphicData>
+            </a:graphic>
+            <wp14:sizeRelH relativeFrom="page">
+              <wp14:pctWidth>0</wp14:pctWidth>
+            </wp14:sizeRelH>
+            <wp14:sizeRelV relativeFrom="page">
+              <wp14:pctHeight>0</wp14:pctHeight>
+            </wp14:sizeRelV>
+          </wp:anchor>
+        </w:drawing>
+      </w:r>
+      <w:r>
+        <w:rPr>
+          <w:noProof/>
+        </w:rPr>
+        <w:drawing>
+          <wp:anchor distT="0" distB="0" distL="114300" distR="114300" simplePos="0" relativeHeight="251658240" behindDoc="0" locked="0" layoutInCell="1" allowOverlap="1" wp14:anchorId="696CC261" wp14:editId="2F5B1C30">
             <wp:simplePos x="0" y="0"/>
             <wp:positionH relativeFrom="column">
               <wp:posOffset>-152400</wp:posOffset>
@@ -1986,7 +2137,7 @@
                     <pic:cNvPicPr/>
                   </pic:nvPicPr>
                   <pic:blipFill>
-                    <a:blip r:embed="rId12" cstate="print">
+                    <a:blip r:embed="rId13" cstate="print">
                       <a:extLst>
                         <a:ext uri="{28A0092B-C50C-407E-A947-70E740481C1C}">
                           <a14:useLocalDpi xmlns:a14="http://schemas.microsoft.com/office/drawing/2010/main" val="0"/>
@@ -2039,57 +2190,42 @@
         <w:t xml:space="preserve">Figure </w:t>
       </w:r>
       <w:r>
-        <w:fldChar w:fldCharType="begin"/>
-      </w:r>
-      <w:r>
-        <w:instrText xml:space="preserve"> SEQ Figure \* ARABIC </w:instrText>
-      </w:r>
-      <w:r>
-        <w:fldChar w:fldCharType="separate"/>
-      </w:r>
+        <w:t>2</w:t>
+      </w:r>
+      <w:r>
+        <w:t>: Predicted vs actual values of November 2024</w:t>
+      </w:r>
+    </w:p>
+    <w:p>
+      <w:r>
+        <w:t xml:space="preserve">As seen in figure 2, the prediction </w:t>
+      </w:r>
+      <w:r>
+        <w:t>for November 2024 has an upward trend, a bit lower than the actual values of that month. This is expected because the model is trained on past data starting in 2018, and its parameters are tuned on the validation set consisting October 2024. Both of these have lower closing prices than November and follow an upward trend over long periods.</w:t>
+      </w:r>
+    </w:p>
+    <w:p/>
+    <w:p/>
+    <w:p>
+      <w:r>
+        <w:t>The Mean Absolute Percentage Error (MAPE) for November 2024 is 5.11%, which is very low all things considered. The reason for this low MAPE is that we use October, the month before, as validation data to tune the parameters, this is obviously going to be in a similar price range as November. The second reason is because the test month follows a similar trend (</w:t>
+      </w:r>
+      <w:r>
+        <w:t xml:space="preserve">slightly </w:t>
+      </w:r>
+      <w:r>
+        <w:t>upward) as the historical data.</w:t>
+      </w:r>
+    </w:p>
+    <w:p/>
+    <w:p/>
+    <w:p>
       <w:r>
         <w:rPr>
           <w:noProof/>
         </w:rPr>
-        <w:t>2</w:t>
-      </w:r>
-      <w:r>
-        <w:fldChar w:fldCharType="end"/>
-      </w:r>
-      <w:r>
-        <w:t>: Predicted vs actual values of November 2024</w:t>
-      </w:r>
-    </w:p>
-    <w:p>
-      <w:r>
-        <w:t xml:space="preserve">As seen in figure 2, the prediction </w:t>
-      </w:r>
-      <w:r>
-        <w:t>for November 2024 has an upward trend, a bit lower than the actual values of that month. This is expected because the model is trained on past data starting in 2018, and its parameters are tuned on the validation set consisting October 2024. Both of these have lower closing prices than November and follow an upward trend over long periods.</w:t>
-      </w:r>
-    </w:p>
-    <w:p/>
-    <w:p/>
-    <w:p>
-      <w:r>
-        <w:t>The Mean Absolute Percentage Error (MAPE) for November 2024 is 5.11%, which is very low all things considered. The reason for this low MAPE is that we use October, the month before, as validation data to tune the parameters, this is obviously going to be in a similar price range as November. The second reason is because the test month follows a similar trend (</w:t>
-      </w:r>
-      <w:r>
-        <w:t xml:space="preserve">slightly </w:t>
-      </w:r>
-      <w:r>
-        <w:t>upward) as the historical data.</w:t>
-      </w:r>
-    </w:p>
-    <w:p/>
-    <w:p/>
-    <w:p>
-      <w:r>
-        <w:rPr>
-          <w:noProof/>
-        </w:rPr>
         <w:drawing>
-          <wp:anchor distT="0" distB="0" distL="114300" distR="114300" simplePos="0" relativeHeight="251659264" behindDoc="0" locked="0" layoutInCell="1" allowOverlap="1" wp14:anchorId="6E002818" wp14:editId="2322CBB4">
+          <wp:anchor distT="0" distB="0" distL="114300" distR="114300" simplePos="0" relativeHeight="251659264" behindDoc="0" locked="0" layoutInCell="1" allowOverlap="1" wp14:anchorId="6E002818" wp14:editId="362472F6">
             <wp:simplePos x="0" y="0"/>
             <wp:positionH relativeFrom="column">
               <wp:align>left</wp:align>
@@ -2112,7 +2248,7 @@
                     <pic:cNvPicPr/>
                   </pic:nvPicPr>
                   <pic:blipFill>
-                    <a:blip r:embed="rId13" cstate="print">
+                    <a:blip r:embed="rId14" cstate="print">
                       <a:extLst>
                         <a:ext uri="{28A0092B-C50C-407E-A947-70E740481C1C}">
                           <a14:useLocalDpi xmlns:a14="http://schemas.microsoft.com/office/drawing/2010/main" val="0"/>
@@ -2212,22 +2348,7 @@
                               <w:t xml:space="preserve">Figure </w:t>
                             </w:r>
                             <w:r>
-                              <w:fldChar w:fldCharType="begin"/>
-                            </w:r>
-                            <w:r>
-                              <w:instrText xml:space="preserve"> SEQ Figure \* ARABIC </w:instrText>
-                            </w:r>
-                            <w:r>
-                              <w:fldChar w:fldCharType="separate"/>
-                            </w:r>
-                            <w:r>
-                              <w:rPr>
-                                <w:noProof/>
-                              </w:rPr>
                               <w:t>3</w:t>
-                            </w:r>
-                            <w:r>
-                              <w:fldChar w:fldCharType="end"/>
                             </w:r>
                             <w:r>
                               <w:t>: Predicted vs actual values of December 2024</w:t>
@@ -2249,7 +2370,7 @@
           </mc:Choice>
           <mc:Fallback>
             <w:pict>
-              <v:shape w14:anchorId="71A464A2" id="_x0000_s1027" type="#_x0000_t202" style="position:absolute;left:0;text-align:left;margin-left:9.4pt;margin-top:4.15pt;width:248.55pt;height:.05pt;z-index:251661312;visibility:visible;mso-wrap-style:square;mso-wrap-distance-left:9pt;mso-wrap-distance-top:0;mso-wrap-distance-right:9pt;mso-wrap-distance-bottom:0;mso-position-horizontal:absolute;mso-position-horizontal-relative:text;mso-position-vertical:absolute;mso-position-vertical-relative:text;v-text-anchor:top" o:gfxdata="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" stroked="f">
+              <v:shape w14:anchorId="71A464A2" id="_x0000_s1028" type="#_x0000_t202" style="position:absolute;left:0;text-align:left;margin-left:9.4pt;margin-top:4.15pt;width:248.55pt;height:.05pt;z-index:251661312;visibility:visible;mso-wrap-style:square;mso-wrap-distance-left:9pt;mso-wrap-distance-top:0;mso-wrap-distance-right:9pt;mso-wrap-distance-bottom:0;mso-position-horizontal:absolute;mso-position-horizontal-relative:text;mso-position-vertical:absolute;mso-position-vertical-relative:text;v-text-anchor:top" o:gfxdata="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" stroked="f">
                 <v:textbox style="mso-fit-shape-to-text:t" inset="0,0,0,0">
                   <w:txbxContent>
                     <w:p>
@@ -2265,22 +2386,7 @@
                         <w:t xml:space="preserve">Figure </w:t>
                       </w:r>
                       <w:r>
-                        <w:fldChar w:fldCharType="begin"/>
-                      </w:r>
-                      <w:r>
-                        <w:instrText xml:space="preserve"> SEQ Figure \* ARABIC </w:instrText>
-                      </w:r>
-                      <w:r>
-                        <w:fldChar w:fldCharType="separate"/>
-                      </w:r>
-                      <w:r>
-                        <w:rPr>
-                          <w:noProof/>
-                        </w:rPr>
                         <w:t>3</w:t>
-                      </w:r>
-                      <w:r>
-                        <w:fldChar w:fldCharType="end"/>
                       </w:r>
                       <w:r>
                         <w:t>: Predicted vs actual values of December 2024</w:t>
@@ -2321,6 +2427,30 @@
       </w:r>
     </w:p>
     <w:p/>
+    <w:p/>
+    <w:p/>
+    <w:p/>
+    <w:p/>
+    <w:p/>
+    <w:p/>
+    <w:p/>
+    <w:p/>
+    <w:p/>
+    <w:p/>
+    <w:p/>
+    <w:p/>
+    <w:p/>
+    <w:p/>
+    <w:p>
+      <w:r>
+        <w:t>As seen in figure 4, the residuals are consistently positive for November, indicating that the predicted values are systematically underestimating the actual values throughout the month. This systematic underestimation suggest a bias in the model predictions, which is due to the limited complexity of the model.</w:t>
+      </w:r>
+    </w:p>
+    <w:p/>
+    <w:p/>
+    <w:p/>
+    <w:p/>
+    <w:p/>
     <w:p>
       <w:r>
         <w:t>In conclusion, the LSTM model demonstrates solid performance in predicting the closing prices of the S&amp;P 500 ETF, with low Mean Absolute Percentage Error (MAPE) in both November (5.11%) and December (6.95%) 2024. Given the volatile nature of financial markets, these results are quite good. The model was also able to capture the general trend of the market</w:t>
@@ -2337,12 +2467,12 @@
     <w:p/>
     <w:p/>
     <w:p/>
+    <w:p/>
     <w:p>
       <w:pPr>
         <w:pStyle w:val="Kop1"/>
       </w:pPr>
       <w:r>
-        <w:lastRenderedPageBreak/>
         <w:t>Citations</w:t>
       </w:r>
     </w:p>
@@ -2460,7 +2590,7 @@
         </w:rPr>
         <w:t xml:space="preserve">1: </w:t>
       </w:r>
-      <w:hyperlink r:id="rId14" w:history="1">
+      <w:hyperlink r:id="rId15" w:history="1">
         <w:r>
           <w:rPr>
             <w:rStyle w:val="Hyperlink"/>
@@ -2493,7 +2623,7 @@
         </w:rPr>
         <w:t>2:</w:t>
       </w:r>
-      <w:hyperlink r:id="rId15" w:anchor="evaluation-copy-section" w:history="1">
+      <w:hyperlink r:id="rId16" w:anchor="evaluation-copy-section" w:history="1">
         <w:r>
           <w:rPr>
             <w:rStyle w:val="Hyperlink"/>
@@ -2526,7 +2656,7 @@
         </w:rPr>
         <w:t>3:</w:t>
       </w:r>
-      <w:hyperlink r:id="rId16" w:history="1">
+      <w:hyperlink r:id="rId17" w:history="1">
         <w:r>
           <w:rPr>
             <w:rStyle w:val="Hyperlink"/>
@@ -2559,7 +2689,7 @@
         </w:rPr>
         <w:t xml:space="preserve">4: </w:t>
       </w:r>
-      <w:hyperlink r:id="rId17" w:history="1">
+      <w:hyperlink r:id="rId18" w:history="1">
         <w:r>
           <w:rPr>
             <w:rStyle w:val="Hyperlink"/>
@@ -2592,7 +2722,7 @@
         </w:rPr>
         <w:t>5:</w:t>
       </w:r>
-      <w:hyperlink r:id="rId18" w:history="1">
+      <w:hyperlink r:id="rId19" w:history="1">
         <w:r>
           <w:rPr>
             <w:rStyle w:val="Hyperlink"/>
@@ -2628,7 +2758,7 @@
       <w:r>
         <w:t xml:space="preserve"> </w:t>
       </w:r>
-      <w:hyperlink r:id="rId19" w:history="1">
+      <w:hyperlink r:id="rId20" w:history="1">
         <w:r>
           <w:rPr>
             <w:rStyle w:val="Hyperlink"/>
@@ -2661,7 +2791,7 @@
         </w:rPr>
         <w:t xml:space="preserve">7: </w:t>
       </w:r>
-      <w:hyperlink r:id="rId20" w:history="1">
+      <w:hyperlink r:id="rId21" w:history="1">
         <w:r>
           <w:rPr>
             <w:rStyle w:val="Hyperlink"/>
@@ -2694,7 +2824,7 @@
         </w:rPr>
         <w:t xml:space="preserve">8: </w:t>
       </w:r>
-      <w:hyperlink r:id="rId21" w:history="1">
+      <w:hyperlink r:id="rId22" w:history="1">
         <w:r>
           <w:rPr>
             <w:rStyle w:val="Hyperlink"/>
@@ -2727,7 +2857,7 @@
         </w:rPr>
         <w:t xml:space="preserve">9: </w:t>
       </w:r>
-      <w:hyperlink r:id="rId22" w:history="1">
+      <w:hyperlink r:id="rId23" w:history="1">
         <w:r>
           <w:rPr>
             <w:rStyle w:val="Hyperlink"/>
@@ -2760,7 +2890,7 @@
         </w:rPr>
         <w:t xml:space="preserve">10: </w:t>
       </w:r>
-      <w:hyperlink r:id="rId23" w:history="1">
+      <w:hyperlink r:id="rId24" w:history="1">
         <w:r>
           <w:rPr>
             <w:rStyle w:val="Hyperlink"/>
@@ -2793,7 +2923,7 @@
         </w:rPr>
         <w:t xml:space="preserve">11: </w:t>
       </w:r>
-      <w:hyperlink r:id="rId24" w:history="1">
+      <w:hyperlink r:id="rId25" w:history="1">
         <w:r>
           <w:rPr>
             <w:rStyle w:val="Hyperlink"/>
@@ -2826,7 +2956,7 @@
         </w:rPr>
         <w:t xml:space="preserve">12: </w:t>
       </w:r>
-      <w:hyperlink r:id="rId25" w:history="1">
+      <w:hyperlink r:id="rId26" w:history="1">
         <w:r>
           <w:rPr>
             <w:rStyle w:val="Hyperlink"/>
@@ -2867,7 +2997,7 @@
         </w:rPr>
         <w:t xml:space="preserve">13: </w:t>
       </w:r>
-      <w:hyperlink r:id="rId26" w:history="1">
+      <w:hyperlink r:id="rId27" w:history="1">
         <w:r>
           <w:rPr>
             <w:rStyle w:val="Hyperlink"/>
@@ -2900,7 +3030,7 @@
         </w:rPr>
         <w:t xml:space="preserve">14: </w:t>
       </w:r>
-      <w:hyperlink r:id="rId27" w:history="1">
+      <w:hyperlink r:id="rId28" w:history="1">
         <w:r>
           <w:rPr>
             <w:rStyle w:val="Hyperlink"/>
@@ -2933,7 +3063,7 @@
         </w:rPr>
         <w:t xml:space="preserve">15: </w:t>
       </w:r>
-      <w:hyperlink r:id="rId28" w:history="1">
+      <w:hyperlink r:id="rId29" w:history="1">
         <w:r>
           <w:rPr>
             <w:rStyle w:val="Hyperlink"/>
@@ -3257,7 +3387,7 @@
         </w:rPr>
         <w:t xml:space="preserve">(3), 94. </w:t>
       </w:r>
-      <w:hyperlink r:id="rId29" w:history="1">
+      <w:hyperlink r:id="rId30" w:history="1">
         <w:r>
           <w:rPr>
             <w:rStyle w:val="Hyperlink"/>
@@ -3743,41 +3873,21 @@
         </w:rPr>
         <w:t xml:space="preserve"> </w:t>
       </w:r>
-      <w:proofErr w:type="spellStart"/>
       <w:r>
         <w:rPr>
           <w:color w:val="000000"/>
           <w:sz w:val="16"/>
           <w:szCs w:val="16"/>
         </w:rPr>
-        <w:t>dr.</w:t>
-      </w:r>
-      <w:proofErr w:type="spellEnd"/>
+        <w:t xml:space="preserve">dr. </w:t>
+      </w:r>
       <w:r>
         <w:rPr>
           <w:color w:val="000000"/>
           <w:sz w:val="16"/>
           <w:szCs w:val="16"/>
         </w:rPr>
-        <w:t xml:space="preserve"> </w:t>
-      </w:r>
-      <w:proofErr w:type="spellStart"/>
-      <w:r>
-        <w:rPr>
-          <w:color w:val="000000"/>
-          <w:sz w:val="16"/>
-          <w:szCs w:val="16"/>
-        </w:rPr>
-        <w:t>Tsiogkas</w:t>
-      </w:r>
-      <w:proofErr w:type="spellEnd"/>
-      <w:r>
-        <w:rPr>
-          <w:color w:val="000000"/>
-          <w:sz w:val="16"/>
-          <w:szCs w:val="16"/>
-        </w:rPr>
-        <w:t xml:space="preserve"> Nikolaos</w:t>
+        <w:t>Tsiogkas Nikolaos</w:t>
       </w:r>
       <w:r>
         <w:rPr>
@@ -3810,25 +3920,23 @@
           <w:sz w:val="16"/>
           <w:szCs w:val="16"/>
         </w:rPr>
-        <w:t xml:space="preserve">A. </w:t>
-      </w:r>
-      <w:proofErr w:type="spellStart"/>
+        <w:t>A. Matoug, J. Peeters</w:t>
+      </w:r>
       <w:r>
         <w:rPr>
           <w:color w:val="000000"/>
           <w:sz w:val="16"/>
           <w:szCs w:val="16"/>
         </w:rPr>
-        <w:t>Matoug</w:t>
-      </w:r>
-      <w:proofErr w:type="spellEnd"/>
+        <w:t xml:space="preserve"> &amp; </w:t>
+      </w:r>
       <w:r>
         <w:rPr>
           <w:color w:val="000000"/>
           <w:sz w:val="16"/>
           <w:szCs w:val="16"/>
         </w:rPr>
-        <w:t>, J. Peeters</w:t>
+        <w:t xml:space="preserve">S. Saygili </w:t>
       </w:r>
       <w:r>
         <w:rPr>
@@ -3836,7 +3944,7 @@
           <w:sz w:val="16"/>
           <w:szCs w:val="16"/>
         </w:rPr>
-        <w:t xml:space="preserve"> &amp; </w:t>
+        <w:t>are</w:t>
       </w:r>
       <w:r>
         <w:rPr>
@@ -3844,59 +3952,7 @@
           <w:sz w:val="16"/>
           <w:szCs w:val="16"/>
         </w:rPr>
-        <w:t xml:space="preserve">S. Saygili </w:t>
-      </w:r>
-      <w:r>
-        <w:rPr>
-          <w:color w:val="000000"/>
-          <w:sz w:val="16"/>
-          <w:szCs w:val="16"/>
-        </w:rPr>
-        <w:t>are</w:t>
-      </w:r>
-      <w:r>
-        <w:rPr>
-          <w:color w:val="000000"/>
-          <w:sz w:val="16"/>
-          <w:szCs w:val="16"/>
-        </w:rPr>
-        <w:t xml:space="preserve"> with Hasselt University/KU Leuven, </w:t>
-      </w:r>
-      <w:proofErr w:type="spellStart"/>
-      <w:r>
-        <w:rPr>
-          <w:color w:val="000000"/>
-          <w:sz w:val="16"/>
-          <w:szCs w:val="16"/>
-        </w:rPr>
-        <w:t>Agoralaan</w:t>
-      </w:r>
-      <w:proofErr w:type="spellEnd"/>
-      <w:r>
-        <w:rPr>
-          <w:color w:val="000000"/>
-          <w:sz w:val="16"/>
-          <w:szCs w:val="16"/>
-        </w:rPr>
-        <w:t xml:space="preserve">, 3590 </w:t>
-      </w:r>
-      <w:proofErr w:type="spellStart"/>
-      <w:r>
-        <w:rPr>
-          <w:color w:val="000000"/>
-          <w:sz w:val="16"/>
-          <w:szCs w:val="16"/>
-        </w:rPr>
-        <w:t>Diepenbeek</w:t>
-      </w:r>
-      <w:proofErr w:type="spellEnd"/>
-      <w:r>
-        <w:rPr>
-          <w:color w:val="000000"/>
-          <w:sz w:val="16"/>
-          <w:szCs w:val="16"/>
-        </w:rPr>
-        <w:t>, Belgium (email</w:t>
+        <w:t xml:space="preserve"> with Hasselt University/KU Leuven, Agoralaan, 3590 Diepenbeek, Belgium (email</w:t>
       </w:r>
       <w:r>
         <w:rPr>
@@ -6244,6 +6300,7 @@
   <w:style w:type="character" w:default="1" w:styleId="Standaardalinea-lettertype">
     <w:name w:val="Default Paragraph Font"/>
     <w:uiPriority w:val="1"/>
+    <w:semiHidden/>
     <w:unhideWhenUsed/>
   </w:style>
   <w:style w:type="table" w:default="1" w:styleId="Standaardtabel">

</xml_diff>